<commit_message>
Dev test file for topic 03
</commit_message>
<xml_diff>
--- a/TP-KB-221-Viktoria-Tkachyk-lpr.docx
+++ b/TP-KB-221-Viktoria-Tkachyk-lpr.docx
@@ -3245,8 +3245,8 @@
       <w:r>
         <w:rPr>
           <w:rFonts w:cs="Times New Roman"/>
-          <w:szCs w:val="28"/>
-          <w:lang w:val="ru-RU"/>
+          <w:noProof/>
+          <w:szCs w:val="28"/>
         </w:rPr>
         <w:lastRenderedPageBreak/>
         <w:drawing>
@@ -3326,8 +3326,8 @@
       <w:r>
         <w:rPr>
           <w:rFonts w:cs="Times New Roman"/>
-          <w:szCs w:val="28"/>
-          <w:lang w:val="ru-RU"/>
+          <w:noProof/>
+          <w:szCs w:val="28"/>
         </w:rPr>
         <w:drawing>
           <wp:inline distT="0" distB="0" distL="0" distR="0" wp14:anchorId="26926FBD" wp14:editId="7C941160">
@@ -3552,6 +3552,7 @@
           <w:color w:val="1F1F1F"/>
           <w:szCs w:val="28"/>
           <w:shd w:val="clear" w:color="auto" w:fill="FFFFFF"/>
+          <w:lang w:val="ru-RU"/>
         </w:rPr>
       </w:pPr>
     </w:p>
@@ -3571,8 +3572,8 @@
         <w:rPr>
           <w:rFonts w:cs="Times New Roman"/>
           <w:b/>
-          <w:szCs w:val="28"/>
-          <w:lang w:val="ru-RU"/>
+          <w:noProof/>
+          <w:szCs w:val="28"/>
         </w:rPr>
         <w:lastRenderedPageBreak/>
         <w:drawing>
@@ -3628,8 +3629,8 @@
         <w:rPr>
           <w:rFonts w:cs="Times New Roman"/>
           <w:b/>
-          <w:szCs w:val="28"/>
-          <w:lang w:val="ru-RU"/>
+          <w:noProof/>
+          <w:szCs w:val="28"/>
         </w:rPr>
         <w:drawing>
           <wp:inline distT="0" distB="0" distL="0" distR="0" wp14:anchorId="4C9430B8" wp14:editId="4FCD8113">
@@ -3715,8 +3716,8 @@
       <w:r>
         <w:rPr>
           <w:rFonts w:cs="Times New Roman"/>
-          <w:szCs w:val="28"/>
-          <w:lang w:val="ru-RU"/>
+          <w:noProof/>
+          <w:szCs w:val="28"/>
         </w:rPr>
         <w:drawing>
           <wp:inline distT="0" distB="0" distL="0" distR="0" wp14:anchorId="32D06A42" wp14:editId="048AD717">
@@ -3870,8 +3871,8 @@
         <w:rPr>
           <w:rFonts w:cs="Times New Roman"/>
           <w:b/>
-          <w:szCs w:val="28"/>
-          <w:lang w:val="ru-RU"/>
+          <w:noProof/>
+          <w:szCs w:val="28"/>
         </w:rPr>
         <w:drawing>
           <wp:inline distT="0" distB="0" distL="0" distR="0" wp14:anchorId="22D7D961" wp14:editId="558FB23D">
@@ -3957,8 +3958,8 @@
       <w:r>
         <w:rPr>
           <w:rFonts w:cs="Times New Roman"/>
-          <w:szCs w:val="28"/>
-          <w:lang w:val="ru-RU"/>
+          <w:noProof/>
+          <w:szCs w:val="28"/>
         </w:rPr>
         <w:drawing>
           <wp:inline distT="0" distB="0" distL="0" distR="0" wp14:anchorId="4F8DDB1F" wp14:editId="4EC9507C">
@@ -4129,101 +4130,1821 @@
         </w:rPr>
         <w:t xml:space="preserve">, я </w:t>
       </w:r>
+      <w:proofErr w:type="spellStart"/>
+      <w:r>
+        <w:rPr>
+          <w:rFonts w:cs="Times New Roman"/>
+          <w:szCs w:val="28"/>
+          <w:lang w:val="ru-RU"/>
+        </w:rPr>
+        <w:t>завдяки</w:t>
+      </w:r>
+      <w:proofErr w:type="spellEnd"/>
+      <w:r>
+        <w:rPr>
+          <w:rFonts w:cs="Times New Roman"/>
+          <w:szCs w:val="28"/>
+          <w:lang w:val="ru-RU"/>
+        </w:rPr>
+        <w:t xml:space="preserve"> </w:t>
+      </w:r>
+      <w:proofErr w:type="spellStart"/>
+      <w:r>
+        <w:rPr>
+          <w:rFonts w:cs="Times New Roman"/>
+          <w:szCs w:val="28"/>
+          <w:lang w:val="ru-RU"/>
+        </w:rPr>
+        <w:t>базовим</w:t>
+      </w:r>
+      <w:proofErr w:type="spellEnd"/>
+      <w:r>
+        <w:rPr>
+          <w:rFonts w:cs="Times New Roman"/>
+          <w:szCs w:val="28"/>
+          <w:lang w:val="ru-RU"/>
+        </w:rPr>
+        <w:t xml:space="preserve"> </w:t>
+      </w:r>
+      <w:proofErr w:type="spellStart"/>
+      <w:r>
+        <w:rPr>
+          <w:rFonts w:cs="Times New Roman"/>
+          <w:szCs w:val="28"/>
+          <w:lang w:val="ru-RU"/>
+        </w:rPr>
+        <w:t>знанням</w:t>
+      </w:r>
+      <w:proofErr w:type="spellEnd"/>
+      <w:r>
+        <w:rPr>
+          <w:rFonts w:cs="Times New Roman"/>
+          <w:szCs w:val="28"/>
+          <w:lang w:val="ru-RU"/>
+        </w:rPr>
+        <w:t xml:space="preserve"> </w:t>
+      </w:r>
+      <w:proofErr w:type="spellStart"/>
+      <w:r>
+        <w:rPr>
+          <w:rFonts w:cs="Times New Roman"/>
+          <w:szCs w:val="28"/>
+          <w:lang w:val="ru-RU"/>
+        </w:rPr>
+        <w:t>функцій</w:t>
+      </w:r>
+      <w:proofErr w:type="spellEnd"/>
+      <w:r>
+        <w:rPr>
+          <w:rFonts w:cs="Times New Roman"/>
+          <w:szCs w:val="28"/>
+          <w:lang w:val="ru-RU"/>
+        </w:rPr>
+        <w:t xml:space="preserve"> написала два </w:t>
+      </w:r>
+      <w:proofErr w:type="spellStart"/>
+      <w:r>
+        <w:rPr>
+          <w:rFonts w:cs="Times New Roman"/>
+          <w:szCs w:val="28"/>
+          <w:lang w:val="ru-RU"/>
+        </w:rPr>
+        <w:t>калькулятори</w:t>
+      </w:r>
+      <w:proofErr w:type="spellEnd"/>
+      <w:r>
+        <w:rPr>
+          <w:rFonts w:cs="Times New Roman"/>
+          <w:szCs w:val="28"/>
+          <w:lang w:val="ru-RU"/>
+        </w:rPr>
+        <w:t>.</w:t>
+      </w:r>
+    </w:p>
+    <w:p>
+      <w:pPr>
+        <w:pStyle w:val="a7"/>
+        <w:spacing w:line="240" w:lineRule="auto"/>
+        <w:jc w:val="both"/>
+        <w:rPr>
+          <w:rFonts w:cs="Times New Roman"/>
+          <w:szCs w:val="28"/>
+          <w:lang w:val="ru-RU"/>
+        </w:rPr>
+      </w:pPr>
+    </w:p>
+    <w:p>
+      <w:pPr>
+        <w:pStyle w:val="a7"/>
+        <w:spacing w:line="240" w:lineRule="auto"/>
+        <w:jc w:val="both"/>
+        <w:rPr>
+          <w:rFonts w:cs="Times New Roman"/>
+          <w:szCs w:val="28"/>
+          <w:lang w:val="ru-RU"/>
+        </w:rPr>
+      </w:pPr>
+    </w:p>
+    <w:p>
+      <w:pPr>
+        <w:pStyle w:val="a7"/>
+        <w:spacing w:line="240" w:lineRule="auto"/>
+        <w:jc w:val="center"/>
+        <w:rPr>
+          <w:rFonts w:cs="Times New Roman"/>
+          <w:b/>
+          <w:sz w:val="36"/>
+          <w:szCs w:val="36"/>
+          <w:lang w:val="ru-RU"/>
+        </w:rPr>
+      </w:pPr>
+      <w:r>
+        <w:rPr>
+          <w:rFonts w:cs="Times New Roman"/>
+          <w:b/>
+          <w:sz w:val="36"/>
+          <w:szCs w:val="36"/>
+          <w:lang w:val="ru-RU"/>
+        </w:rPr>
+        <w:lastRenderedPageBreak/>
+        <w:t>Тема 03</w:t>
+      </w:r>
+    </w:p>
+    <w:p>
+      <w:pPr>
+        <w:pStyle w:val="a7"/>
+        <w:numPr>
+          <w:ilvl w:val="0"/>
+          <w:numId w:val="3"/>
+        </w:numPr>
+        <w:spacing w:line="240" w:lineRule="auto"/>
+        <w:jc w:val="both"/>
+        <w:rPr>
+          <w:rFonts w:cs="Times New Roman"/>
+          <w:szCs w:val="28"/>
+          <w:lang w:val="uk-UA"/>
+        </w:rPr>
+      </w:pPr>
+      <w:proofErr w:type="spellStart"/>
+      <w:r>
+        <w:rPr>
+          <w:rFonts w:cs="Times New Roman"/>
+          <w:color w:val="1F1F1F"/>
+          <w:szCs w:val="28"/>
+          <w:shd w:val="clear" w:color="auto" w:fill="FFFFFF"/>
+          <w:lang w:val="ru-RU"/>
+        </w:rPr>
+        <w:t>Написання</w:t>
+      </w:r>
+      <w:proofErr w:type="spellEnd"/>
+      <w:r>
+        <w:rPr>
+          <w:rFonts w:cs="Times New Roman"/>
+          <w:color w:val="1F1F1F"/>
+          <w:szCs w:val="28"/>
+          <w:shd w:val="clear" w:color="auto" w:fill="FFFFFF"/>
+          <w:lang w:val="ru-RU"/>
+        </w:rPr>
+        <w:t xml:space="preserve"> </w:t>
+      </w:r>
+      <w:proofErr w:type="spellStart"/>
+      <w:r>
+        <w:rPr>
+          <w:rFonts w:cs="Times New Roman"/>
+          <w:color w:val="1F1F1F"/>
+          <w:szCs w:val="28"/>
+          <w:shd w:val="clear" w:color="auto" w:fill="FFFFFF"/>
+          <w:lang w:val="ru-RU"/>
+        </w:rPr>
+        <w:t>програми</w:t>
+      </w:r>
+      <w:proofErr w:type="spellEnd"/>
+      <w:r>
+        <w:rPr>
+          <w:rFonts w:cs="Times New Roman"/>
+          <w:color w:val="1F1F1F"/>
+          <w:szCs w:val="28"/>
+          <w:shd w:val="clear" w:color="auto" w:fill="FFFFFF"/>
+          <w:lang w:val="ru-RU"/>
+        </w:rPr>
+        <w:t xml:space="preserve"> калькулятор з </w:t>
+      </w:r>
+      <w:proofErr w:type="spellStart"/>
+      <w:r>
+        <w:rPr>
+          <w:rFonts w:cs="Times New Roman"/>
+          <w:color w:val="1F1F1F"/>
+          <w:szCs w:val="28"/>
+          <w:shd w:val="clear" w:color="auto" w:fill="FFFFFF"/>
+          <w:lang w:val="ru-RU"/>
+        </w:rPr>
+        <w:t>постійним</w:t>
+      </w:r>
+      <w:proofErr w:type="spellEnd"/>
+      <w:r>
+        <w:rPr>
+          <w:rFonts w:cs="Times New Roman"/>
+          <w:color w:val="1F1F1F"/>
+          <w:szCs w:val="28"/>
+          <w:shd w:val="clear" w:color="auto" w:fill="FFFFFF"/>
+          <w:lang w:val="ru-RU"/>
+        </w:rPr>
+        <w:t xml:space="preserve"> запитом</w:t>
+      </w:r>
+      <w:r>
+        <w:rPr>
+          <w:rFonts w:cs="Times New Roman"/>
+          <w:color w:val="1F1F1F"/>
+          <w:szCs w:val="28"/>
+          <w:shd w:val="clear" w:color="auto" w:fill="FFFFFF"/>
+          <w:lang w:val="ru-RU"/>
+        </w:rPr>
+        <w:t xml:space="preserve"> на </w:t>
+      </w:r>
+      <w:proofErr w:type="spellStart"/>
+      <w:r>
+        <w:rPr>
+          <w:rFonts w:cs="Times New Roman"/>
+          <w:color w:val="1F1F1F"/>
+          <w:szCs w:val="28"/>
+          <w:shd w:val="clear" w:color="auto" w:fill="FFFFFF"/>
+          <w:lang w:val="ru-RU"/>
+        </w:rPr>
+        <w:t>введення</w:t>
+      </w:r>
+      <w:proofErr w:type="spellEnd"/>
+      <w:r>
+        <w:rPr>
+          <w:rFonts w:cs="Times New Roman"/>
+          <w:color w:val="1F1F1F"/>
+          <w:szCs w:val="28"/>
+          <w:shd w:val="clear" w:color="auto" w:fill="FFFFFF"/>
+          <w:lang w:val="ru-RU"/>
+        </w:rPr>
+        <w:t xml:space="preserve"> </w:t>
+      </w:r>
+      <w:proofErr w:type="spellStart"/>
+      <w:r>
+        <w:rPr>
+          <w:rFonts w:cs="Times New Roman"/>
+          <w:color w:val="1F1F1F"/>
+          <w:szCs w:val="28"/>
+          <w:shd w:val="clear" w:color="auto" w:fill="FFFFFF"/>
+          <w:lang w:val="ru-RU"/>
+        </w:rPr>
+        <w:t>нових</w:t>
+      </w:r>
+      <w:proofErr w:type="spellEnd"/>
+      <w:r>
+        <w:rPr>
+          <w:rFonts w:cs="Times New Roman"/>
+          <w:color w:val="1F1F1F"/>
+          <w:szCs w:val="28"/>
+          <w:shd w:val="clear" w:color="auto" w:fill="FFFFFF"/>
+          <w:lang w:val="ru-RU"/>
+        </w:rPr>
+        <w:t xml:space="preserve"> </w:t>
+      </w:r>
+      <w:proofErr w:type="spellStart"/>
+      <w:r>
+        <w:rPr>
+          <w:rFonts w:cs="Times New Roman"/>
+          <w:color w:val="1F1F1F"/>
+          <w:szCs w:val="28"/>
+          <w:shd w:val="clear" w:color="auto" w:fill="FFFFFF"/>
+          <w:lang w:val="ru-RU"/>
+        </w:rPr>
+        <w:t>даних</w:t>
+      </w:r>
+      <w:proofErr w:type="spellEnd"/>
+      <w:r>
+        <w:rPr>
+          <w:rFonts w:cs="Times New Roman"/>
+          <w:color w:val="1F1F1F"/>
+          <w:szCs w:val="28"/>
+          <w:shd w:val="clear" w:color="auto" w:fill="FFFFFF"/>
+          <w:lang w:val="ru-RU"/>
+        </w:rPr>
+        <w:t xml:space="preserve"> та </w:t>
+      </w:r>
+      <w:proofErr w:type="spellStart"/>
+      <w:r>
+        <w:rPr>
+          <w:rFonts w:cs="Times New Roman"/>
+          <w:color w:val="1F1F1F"/>
+          <w:szCs w:val="28"/>
+          <w:shd w:val="clear" w:color="auto" w:fill="FFFFFF"/>
+          <w:lang w:val="ru-RU"/>
+        </w:rPr>
+        <w:t>операцій</w:t>
+      </w:r>
+      <w:proofErr w:type="spellEnd"/>
+    </w:p>
+    <w:p>
+      <w:pPr>
+        <w:pStyle w:val="a7"/>
+        <w:spacing w:line="240" w:lineRule="auto"/>
+        <w:ind w:left="1080"/>
+        <w:jc w:val="both"/>
+        <w:rPr>
+          <w:rFonts w:cs="Times New Roman"/>
+          <w:color w:val="1F1F1F"/>
+          <w:szCs w:val="28"/>
+          <w:shd w:val="clear" w:color="auto" w:fill="FFFFFF"/>
+          <w:lang w:val="ru-RU"/>
+        </w:rPr>
+      </w:pPr>
+      <w:r>
+        <w:rPr>
+          <w:rFonts w:cs="Times New Roman"/>
+          <w:color w:val="1F1F1F"/>
+          <w:szCs w:val="28"/>
+          <w:shd w:val="clear" w:color="auto" w:fill="FFFFFF"/>
+          <w:lang w:val="ru-RU"/>
+        </w:rPr>
+        <w:drawing>
+          <wp:inline distT="0" distB="0" distL="0" distR="0" wp14:anchorId="3FCDDB3F" wp14:editId="46957E29">
+            <wp:extent cx="5121084" cy="6378493"/>
+            <wp:effectExtent l="0" t="0" r="3810" b="3810"/>
+            <wp:docPr id="29" name="Рисунок 29"/>
+            <wp:cNvGraphicFramePr>
+              <a:graphicFrameLocks xmlns:a="http://schemas.openxmlformats.org/drawingml/2006/main" noChangeAspect="1"/>
+            </wp:cNvGraphicFramePr>
+            <a:graphic xmlns:a="http://schemas.openxmlformats.org/drawingml/2006/main">
+              <a:graphicData uri="http://schemas.openxmlformats.org/drawingml/2006/picture">
+                <pic:pic xmlns:pic="http://schemas.openxmlformats.org/drawingml/2006/picture">
+                  <pic:nvPicPr>
+                    <pic:cNvPr id="1" name=""/>
+                    <pic:cNvPicPr/>
+                  </pic:nvPicPr>
+                  <pic:blipFill>
+                    <a:blip r:embed="rId34"/>
+                    <a:stretch>
+                      <a:fillRect/>
+                    </a:stretch>
+                  </pic:blipFill>
+                  <pic:spPr>
+                    <a:xfrm>
+                      <a:off x="0" y="0"/>
+                      <a:ext cx="5121084" cy="6378493"/>
+                    </a:xfrm>
+                    <a:prstGeom prst="rect">
+                      <a:avLst/>
+                    </a:prstGeom>
+                  </pic:spPr>
+                </pic:pic>
+              </a:graphicData>
+            </a:graphic>
+          </wp:inline>
+        </w:drawing>
+      </w:r>
+    </w:p>
+    <w:p>
+      <w:pPr>
+        <w:pStyle w:val="a7"/>
+        <w:spacing w:line="240" w:lineRule="auto"/>
+        <w:ind w:left="1080"/>
+        <w:jc w:val="both"/>
+        <w:rPr>
+          <w:rFonts w:cs="Times New Roman"/>
+          <w:color w:val="1F1F1F"/>
+          <w:szCs w:val="28"/>
+          <w:shd w:val="clear" w:color="auto" w:fill="FFFFFF"/>
+          <w:lang w:val="ru-RU"/>
+        </w:rPr>
+      </w:pPr>
+      <w:r>
+        <w:rPr>
+          <w:rFonts w:cs="Times New Roman"/>
+          <w:color w:val="1F1F1F"/>
+          <w:szCs w:val="28"/>
+          <w:shd w:val="clear" w:color="auto" w:fill="FFFFFF"/>
+          <w:lang w:val="ru-RU"/>
+        </w:rPr>
+        <w:drawing>
+          <wp:inline distT="0" distB="0" distL="0" distR="0" wp14:anchorId="61C039FB" wp14:editId="2C0028FD">
+            <wp:extent cx="5158740" cy="1295400"/>
+            <wp:effectExtent l="0" t="0" r="3810" b="0"/>
+            <wp:docPr id="30" name="Рисунок 30"/>
+            <wp:cNvGraphicFramePr>
+              <a:graphicFrameLocks xmlns:a="http://schemas.openxmlformats.org/drawingml/2006/main" noChangeAspect="1"/>
+            </wp:cNvGraphicFramePr>
+            <a:graphic xmlns:a="http://schemas.openxmlformats.org/drawingml/2006/main">
+              <a:graphicData uri="http://schemas.openxmlformats.org/drawingml/2006/picture">
+                <pic:pic xmlns:pic="http://schemas.openxmlformats.org/drawingml/2006/picture">
+                  <pic:nvPicPr>
+                    <pic:cNvPr id="1" name=""/>
+                    <pic:cNvPicPr/>
+                  </pic:nvPicPr>
+                  <pic:blipFill>
+                    <a:blip r:embed="rId35"/>
+                    <a:stretch>
+                      <a:fillRect/>
+                    </a:stretch>
+                  </pic:blipFill>
+                  <pic:spPr>
+                    <a:xfrm>
+                      <a:off x="0" y="0"/>
+                      <a:ext cx="5159187" cy="1295512"/>
+                    </a:xfrm>
+                    <a:prstGeom prst="rect">
+                      <a:avLst/>
+                    </a:prstGeom>
+                  </pic:spPr>
+                </pic:pic>
+              </a:graphicData>
+            </a:graphic>
+          </wp:inline>
+        </w:drawing>
+      </w:r>
+    </w:p>
+    <w:p>
+      <w:pPr>
+        <w:pStyle w:val="a7"/>
+        <w:spacing w:line="240" w:lineRule="auto"/>
+        <w:ind w:left="1080"/>
+        <w:jc w:val="both"/>
+        <w:rPr>
+          <w:rFonts w:cs="Times New Roman"/>
+          <w:b/>
+          <w:color w:val="1F1F1F"/>
+          <w:szCs w:val="28"/>
+          <w:shd w:val="clear" w:color="auto" w:fill="FFFFFF"/>
+          <w:lang w:val="ru-RU"/>
+        </w:rPr>
+      </w:pPr>
+      <w:r>
+        <w:rPr>
+          <w:rFonts w:cs="Times New Roman"/>
+          <w:b/>
+          <w:color w:val="1F1F1F"/>
+          <w:szCs w:val="28"/>
+          <w:shd w:val="clear" w:color="auto" w:fill="FFFFFF"/>
+          <w:lang w:val="ru-RU"/>
+        </w:rPr>
+        <w:lastRenderedPageBreak/>
+        <w:t>Результат:</w:t>
+      </w:r>
+    </w:p>
+    <w:p>
+      <w:pPr>
+        <w:pStyle w:val="a7"/>
+        <w:spacing w:line="240" w:lineRule="auto"/>
+        <w:ind w:left="1080"/>
+        <w:jc w:val="both"/>
+        <w:rPr>
+          <w:rFonts w:cs="Times New Roman"/>
+          <w:color w:val="1F1F1F"/>
+          <w:szCs w:val="28"/>
+          <w:shd w:val="clear" w:color="auto" w:fill="FFFFFF"/>
+          <w:lang w:val="ru-RU"/>
+        </w:rPr>
+      </w:pPr>
+      <w:r>
+        <w:rPr>
+          <w:rFonts w:cs="Times New Roman"/>
+          <w:color w:val="1F1F1F"/>
+          <w:szCs w:val="28"/>
+          <w:shd w:val="clear" w:color="auto" w:fill="FFFFFF"/>
+          <w:lang w:val="ru-RU"/>
+        </w:rPr>
+        <w:drawing>
+          <wp:inline distT="0" distB="0" distL="0" distR="0" wp14:anchorId="1D6E6EC2" wp14:editId="39BE9861">
+            <wp:extent cx="4519052" cy="3406435"/>
+            <wp:effectExtent l="0" t="0" r="0" b="3810"/>
+            <wp:docPr id="34" name="Рисунок 34"/>
+            <wp:cNvGraphicFramePr>
+              <a:graphicFrameLocks xmlns:a="http://schemas.openxmlformats.org/drawingml/2006/main" noChangeAspect="1"/>
+            </wp:cNvGraphicFramePr>
+            <a:graphic xmlns:a="http://schemas.openxmlformats.org/drawingml/2006/main">
+              <a:graphicData uri="http://schemas.openxmlformats.org/drawingml/2006/picture">
+                <pic:pic xmlns:pic="http://schemas.openxmlformats.org/drawingml/2006/picture">
+                  <pic:nvPicPr>
+                    <pic:cNvPr id="1" name=""/>
+                    <pic:cNvPicPr/>
+                  </pic:nvPicPr>
+                  <pic:blipFill>
+                    <a:blip r:embed="rId36"/>
+                    <a:stretch>
+                      <a:fillRect/>
+                    </a:stretch>
+                  </pic:blipFill>
+                  <pic:spPr>
+                    <a:xfrm>
+                      <a:off x="0" y="0"/>
+                      <a:ext cx="4519052" cy="3406435"/>
+                    </a:xfrm>
+                    <a:prstGeom prst="rect">
+                      <a:avLst/>
+                    </a:prstGeom>
+                  </pic:spPr>
+                </pic:pic>
+              </a:graphicData>
+            </a:graphic>
+          </wp:inline>
+        </w:drawing>
+      </w:r>
+    </w:p>
+    <w:p>
+      <w:pPr>
+        <w:pStyle w:val="a7"/>
+        <w:spacing w:line="240" w:lineRule="auto"/>
+        <w:ind w:left="1080"/>
+        <w:jc w:val="both"/>
+        <w:rPr>
+          <w:rFonts w:cs="Times New Roman"/>
+          <w:color w:val="1F1F1F"/>
+          <w:szCs w:val="28"/>
+          <w:shd w:val="clear" w:color="auto" w:fill="FFFFFF"/>
+          <w:lang w:val="ru-RU"/>
+        </w:rPr>
+      </w:pPr>
+    </w:p>
+    <w:p>
+      <w:pPr>
+        <w:pStyle w:val="a7"/>
+        <w:spacing w:line="240" w:lineRule="auto"/>
+        <w:ind w:left="1080"/>
+        <w:jc w:val="both"/>
+        <w:rPr>
+          <w:rFonts w:cs="Times New Roman"/>
+          <w:color w:val="1F1F1F"/>
+          <w:szCs w:val="28"/>
+          <w:shd w:val="clear" w:color="auto" w:fill="FFFFFF"/>
+          <w:lang w:val="ru-RU"/>
+        </w:rPr>
+      </w:pPr>
+    </w:p>
+    <w:p>
+      <w:pPr>
+        <w:pStyle w:val="a7"/>
+        <w:numPr>
+          <w:ilvl w:val="0"/>
+          <w:numId w:val="3"/>
+        </w:numPr>
+        <w:spacing w:line="240" w:lineRule="auto"/>
+        <w:jc w:val="both"/>
+        <w:rPr>
+          <w:rFonts w:cs="Times New Roman"/>
+          <w:szCs w:val="28"/>
+          <w:lang w:val="uk-UA"/>
+        </w:rPr>
+      </w:pPr>
+      <w:proofErr w:type="spellStart"/>
+      <w:r>
+        <w:rPr>
+          <w:rFonts w:cs="Times New Roman"/>
+          <w:color w:val="1F1F1F"/>
+          <w:szCs w:val="28"/>
+          <w:shd w:val="clear" w:color="auto" w:fill="FFFFFF"/>
+          <w:lang w:val="ru-RU"/>
+        </w:rPr>
+        <w:t>Написання</w:t>
+      </w:r>
+      <w:proofErr w:type="spellEnd"/>
+      <w:r>
+        <w:rPr>
+          <w:rFonts w:cs="Times New Roman"/>
+          <w:color w:val="1F1F1F"/>
+          <w:szCs w:val="28"/>
+          <w:shd w:val="clear" w:color="auto" w:fill="FFFFFF"/>
+          <w:lang w:val="ru-RU"/>
+        </w:rPr>
+        <w:t xml:space="preserve"> </w:t>
+      </w:r>
+      <w:proofErr w:type="spellStart"/>
+      <w:r>
+        <w:rPr>
+          <w:rFonts w:cs="Times New Roman"/>
+          <w:color w:val="1F1F1F"/>
+          <w:szCs w:val="28"/>
+          <w:shd w:val="clear" w:color="auto" w:fill="FFFFFF"/>
+          <w:lang w:val="ru-RU"/>
+        </w:rPr>
+        <w:t>програми</w:t>
+      </w:r>
+      <w:proofErr w:type="spellEnd"/>
+      <w:r>
+        <w:rPr>
+          <w:rFonts w:cs="Times New Roman"/>
+          <w:color w:val="1F1F1F"/>
+          <w:szCs w:val="28"/>
+          <w:shd w:val="clear" w:color="auto" w:fill="FFFFFF"/>
+          <w:lang w:val="ru-RU"/>
+        </w:rPr>
+        <w:t xml:space="preserve"> </w:t>
+      </w:r>
+      <w:proofErr w:type="spellStart"/>
+      <w:r>
+        <w:rPr>
+          <w:rFonts w:cs="Times New Roman"/>
+          <w:color w:val="1F1F1F"/>
+          <w:szCs w:val="28"/>
+          <w:shd w:val="clear" w:color="auto" w:fill="FFFFFF"/>
+          <w:lang w:val="ru-RU"/>
+        </w:rPr>
+        <w:t>тестування</w:t>
+      </w:r>
+      <w:proofErr w:type="spellEnd"/>
+      <w:r>
+        <w:rPr>
+          <w:rFonts w:cs="Times New Roman"/>
+          <w:color w:val="1F1F1F"/>
+          <w:szCs w:val="28"/>
+          <w:shd w:val="clear" w:color="auto" w:fill="FFFFFF"/>
+          <w:lang w:val="ru-RU"/>
+        </w:rPr>
+        <w:t xml:space="preserve"> </w:t>
+      </w:r>
+      <w:proofErr w:type="spellStart"/>
+      <w:r>
+        <w:rPr>
+          <w:rFonts w:cs="Times New Roman"/>
+          <w:color w:val="1F1F1F"/>
+          <w:szCs w:val="28"/>
+          <w:shd w:val="clear" w:color="auto" w:fill="FFFFFF"/>
+          <w:lang w:val="ru-RU"/>
+        </w:rPr>
+        <w:t>функцій</w:t>
+      </w:r>
+      <w:proofErr w:type="spellEnd"/>
+      <w:r>
+        <w:rPr>
+          <w:rFonts w:cs="Times New Roman"/>
+          <w:color w:val="1F1F1F"/>
+          <w:szCs w:val="28"/>
+          <w:shd w:val="clear" w:color="auto" w:fill="FFFFFF"/>
+          <w:lang w:val="ru-RU"/>
+        </w:rPr>
+        <w:t xml:space="preserve"> </w:t>
+      </w:r>
+      <w:proofErr w:type="spellStart"/>
+      <w:r>
+        <w:rPr>
+          <w:rFonts w:cs="Times New Roman"/>
+          <w:color w:val="1F1F1F"/>
+          <w:szCs w:val="28"/>
+          <w:shd w:val="clear" w:color="auto" w:fill="FFFFFF"/>
+          <w:lang w:val="ru-RU"/>
+        </w:rPr>
+        <w:t>списків</w:t>
+      </w:r>
+      <w:proofErr w:type="spellEnd"/>
+    </w:p>
+    <w:p>
+      <w:pPr>
+        <w:pStyle w:val="a7"/>
+        <w:rPr>
+          <w:rFonts w:cs="Times New Roman"/>
+          <w:szCs w:val="28"/>
+          <w:lang w:val="uk-UA"/>
+        </w:rPr>
+      </w:pPr>
+      <w:r>
+        <w:rPr>
+          <w:rFonts w:cs="Times New Roman"/>
+          <w:szCs w:val="28"/>
+          <w:lang w:val="uk-UA"/>
+        </w:rPr>
+        <w:lastRenderedPageBreak/>
+        <w:drawing>
+          <wp:inline distT="0" distB="0" distL="0" distR="0" wp14:anchorId="412D3FD0" wp14:editId="19265A7B">
+            <wp:extent cx="4381880" cy="5776461"/>
+            <wp:effectExtent l="0" t="0" r="0" b="0"/>
+            <wp:docPr id="31" name="Рисунок 31"/>
+            <wp:cNvGraphicFramePr>
+              <a:graphicFrameLocks xmlns:a="http://schemas.openxmlformats.org/drawingml/2006/main" noChangeAspect="1"/>
+            </wp:cNvGraphicFramePr>
+            <a:graphic xmlns:a="http://schemas.openxmlformats.org/drawingml/2006/main">
+              <a:graphicData uri="http://schemas.openxmlformats.org/drawingml/2006/picture">
+                <pic:pic xmlns:pic="http://schemas.openxmlformats.org/drawingml/2006/picture">
+                  <pic:nvPicPr>
+                    <pic:cNvPr id="1" name=""/>
+                    <pic:cNvPicPr/>
+                  </pic:nvPicPr>
+                  <pic:blipFill>
+                    <a:blip r:embed="rId37"/>
+                    <a:stretch>
+                      <a:fillRect/>
+                    </a:stretch>
+                  </pic:blipFill>
+                  <pic:spPr>
+                    <a:xfrm>
+                      <a:off x="0" y="0"/>
+                      <a:ext cx="4381880" cy="5776461"/>
+                    </a:xfrm>
+                    <a:prstGeom prst="rect">
+                      <a:avLst/>
+                    </a:prstGeom>
+                  </pic:spPr>
+                </pic:pic>
+              </a:graphicData>
+            </a:graphic>
+          </wp:inline>
+        </w:drawing>
+      </w:r>
+    </w:p>
+    <w:p>
+      <w:pPr>
+        <w:pStyle w:val="a7"/>
+        <w:rPr>
+          <w:rFonts w:cs="Times New Roman"/>
+          <w:szCs w:val="28"/>
+          <w:lang w:val="uk-UA"/>
+        </w:rPr>
+      </w:pPr>
+    </w:p>
+    <w:p>
+      <w:pPr>
+        <w:pStyle w:val="a7"/>
+        <w:rPr>
+          <w:rFonts w:cs="Times New Roman"/>
+          <w:b/>
+          <w:szCs w:val="28"/>
+          <w:lang w:val="uk-UA"/>
+        </w:rPr>
+      </w:pPr>
+      <w:r>
+        <w:rPr>
+          <w:rFonts w:cs="Times New Roman"/>
+          <w:b/>
+          <w:szCs w:val="28"/>
+          <w:lang w:val="uk-UA"/>
+        </w:rPr>
+        <w:t>Результат:</w:t>
+      </w:r>
+    </w:p>
+    <w:p>
+      <w:pPr>
+        <w:pStyle w:val="a7"/>
+        <w:rPr>
+          <w:rFonts w:cs="Times New Roman"/>
+          <w:b/>
+          <w:szCs w:val="28"/>
+          <w:lang w:val="uk-UA"/>
+        </w:rPr>
+      </w:pPr>
+      <w:r>
+        <w:rPr>
+          <w:rFonts w:cs="Times New Roman"/>
+          <w:b/>
+          <w:szCs w:val="28"/>
+          <w:lang w:val="uk-UA"/>
+        </w:rPr>
+        <w:drawing>
+          <wp:inline distT="0" distB="0" distL="0" distR="0" wp14:anchorId="713CEFF7" wp14:editId="63CD967A">
+            <wp:extent cx="5082980" cy="1653683"/>
+            <wp:effectExtent l="0" t="0" r="3810" b="3810"/>
+            <wp:docPr id="35" name="Рисунок 35"/>
+            <wp:cNvGraphicFramePr>
+              <a:graphicFrameLocks xmlns:a="http://schemas.openxmlformats.org/drawingml/2006/main" noChangeAspect="1"/>
+            </wp:cNvGraphicFramePr>
+            <a:graphic xmlns:a="http://schemas.openxmlformats.org/drawingml/2006/main">
+              <a:graphicData uri="http://schemas.openxmlformats.org/drawingml/2006/picture">
+                <pic:pic xmlns:pic="http://schemas.openxmlformats.org/drawingml/2006/picture">
+                  <pic:nvPicPr>
+                    <pic:cNvPr id="1" name=""/>
+                    <pic:cNvPicPr/>
+                  </pic:nvPicPr>
+                  <pic:blipFill>
+                    <a:blip r:embed="rId38"/>
+                    <a:stretch>
+                      <a:fillRect/>
+                    </a:stretch>
+                  </pic:blipFill>
+                  <pic:spPr>
+                    <a:xfrm>
+                      <a:off x="0" y="0"/>
+                      <a:ext cx="5082980" cy="1653683"/>
+                    </a:xfrm>
+                    <a:prstGeom prst="rect">
+                      <a:avLst/>
+                    </a:prstGeom>
+                  </pic:spPr>
+                </pic:pic>
+              </a:graphicData>
+            </a:graphic>
+          </wp:inline>
+        </w:drawing>
+      </w:r>
+    </w:p>
+    <w:p>
+      <w:pPr>
+        <w:pStyle w:val="a7"/>
+        <w:rPr>
+          <w:rFonts w:cs="Times New Roman"/>
+          <w:b/>
+          <w:szCs w:val="28"/>
+          <w:lang w:val="uk-UA"/>
+        </w:rPr>
+      </w:pPr>
+    </w:p>
+    <w:p>
+      <w:pPr>
+        <w:pStyle w:val="a7"/>
+        <w:rPr>
+          <w:rFonts w:cs="Times New Roman"/>
+          <w:b/>
+          <w:szCs w:val="28"/>
+          <w:lang w:val="uk-UA"/>
+        </w:rPr>
+      </w:pPr>
+    </w:p>
+    <w:p>
+      <w:pPr>
+        <w:pStyle w:val="a7"/>
+        <w:numPr>
+          <w:ilvl w:val="0"/>
+          <w:numId w:val="3"/>
+        </w:numPr>
+        <w:spacing w:line="240" w:lineRule="auto"/>
+        <w:jc w:val="both"/>
+        <w:rPr>
+          <w:rFonts w:cs="Times New Roman"/>
+          <w:szCs w:val="28"/>
+          <w:lang w:val="uk-UA"/>
+        </w:rPr>
+      </w:pPr>
+      <w:proofErr w:type="spellStart"/>
+      <w:r>
+        <w:rPr>
+          <w:rFonts w:cs="Times New Roman"/>
+          <w:color w:val="1F1F1F"/>
+          <w:szCs w:val="28"/>
+          <w:shd w:val="clear" w:color="auto" w:fill="FFFFFF"/>
+          <w:lang w:val="ru-RU"/>
+        </w:rPr>
+        <w:lastRenderedPageBreak/>
+        <w:t>Написання</w:t>
+      </w:r>
+      <w:proofErr w:type="spellEnd"/>
+      <w:r>
+        <w:rPr>
+          <w:rFonts w:cs="Times New Roman"/>
+          <w:color w:val="1F1F1F"/>
+          <w:szCs w:val="28"/>
+          <w:shd w:val="clear" w:color="auto" w:fill="FFFFFF"/>
+          <w:lang w:val="ru-RU"/>
+        </w:rPr>
+        <w:t xml:space="preserve"> </w:t>
+      </w:r>
+      <w:proofErr w:type="spellStart"/>
+      <w:r>
+        <w:rPr>
+          <w:rFonts w:cs="Times New Roman"/>
+          <w:color w:val="1F1F1F"/>
+          <w:szCs w:val="28"/>
+          <w:shd w:val="clear" w:color="auto" w:fill="FFFFFF"/>
+          <w:lang w:val="ru-RU"/>
+        </w:rPr>
+        <w:t>програми</w:t>
+      </w:r>
+      <w:proofErr w:type="spellEnd"/>
+      <w:r>
+        <w:rPr>
+          <w:rFonts w:cs="Times New Roman"/>
+          <w:color w:val="1F1F1F"/>
+          <w:szCs w:val="28"/>
+          <w:shd w:val="clear" w:color="auto" w:fill="FFFFFF"/>
+          <w:lang w:val="ru-RU"/>
+        </w:rPr>
+        <w:t xml:space="preserve"> </w:t>
+      </w:r>
+      <w:proofErr w:type="spellStart"/>
+      <w:r>
+        <w:rPr>
+          <w:rFonts w:cs="Times New Roman"/>
+          <w:color w:val="1F1F1F"/>
+          <w:szCs w:val="28"/>
+          <w:shd w:val="clear" w:color="auto" w:fill="FFFFFF"/>
+          <w:lang w:val="ru-RU"/>
+        </w:rPr>
+        <w:t>тестування</w:t>
+      </w:r>
+      <w:proofErr w:type="spellEnd"/>
+      <w:r>
+        <w:rPr>
+          <w:rFonts w:cs="Times New Roman"/>
+          <w:color w:val="1F1F1F"/>
+          <w:szCs w:val="28"/>
+          <w:shd w:val="clear" w:color="auto" w:fill="FFFFFF"/>
+          <w:lang w:val="ru-RU"/>
+        </w:rPr>
+        <w:t xml:space="preserve"> </w:t>
+      </w:r>
+      <w:proofErr w:type="spellStart"/>
+      <w:r>
+        <w:rPr>
+          <w:rFonts w:cs="Times New Roman"/>
+          <w:color w:val="1F1F1F"/>
+          <w:szCs w:val="28"/>
+          <w:shd w:val="clear" w:color="auto" w:fill="FFFFFF"/>
+          <w:lang w:val="ru-RU"/>
+        </w:rPr>
+        <w:t>функцій</w:t>
+      </w:r>
+      <w:proofErr w:type="spellEnd"/>
+      <w:r>
+        <w:rPr>
+          <w:rFonts w:cs="Times New Roman"/>
+          <w:color w:val="1F1F1F"/>
+          <w:szCs w:val="28"/>
+          <w:shd w:val="clear" w:color="auto" w:fill="FFFFFF"/>
+          <w:lang w:val="ru-RU"/>
+        </w:rPr>
+        <w:t xml:space="preserve"> </w:t>
+      </w:r>
+      <w:proofErr w:type="spellStart"/>
+      <w:r>
+        <w:rPr>
+          <w:rFonts w:cs="Times New Roman"/>
+          <w:color w:val="1F1F1F"/>
+          <w:szCs w:val="28"/>
+          <w:shd w:val="clear" w:color="auto" w:fill="FFFFFF"/>
+          <w:lang w:val="ru-RU"/>
+        </w:rPr>
+        <w:t>словників</w:t>
+      </w:r>
+      <w:proofErr w:type="spellEnd"/>
+    </w:p>
+    <w:p>
+      <w:pPr>
+        <w:pStyle w:val="a7"/>
+        <w:rPr>
+          <w:rFonts w:cs="Times New Roman"/>
+          <w:szCs w:val="28"/>
+          <w:lang w:val="uk-UA"/>
+        </w:rPr>
+      </w:pPr>
+      <w:r>
+        <w:rPr>
+          <w:rFonts w:cs="Times New Roman"/>
+          <w:szCs w:val="28"/>
+          <w:lang w:val="uk-UA"/>
+        </w:rPr>
+        <w:drawing>
+          <wp:inline distT="0" distB="0" distL="0" distR="0" wp14:anchorId="002758BC" wp14:editId="71EFC19F">
+            <wp:extent cx="4930567" cy="4663844"/>
+            <wp:effectExtent l="0" t="0" r="3810" b="3810"/>
+            <wp:docPr id="32" name="Рисунок 32"/>
+            <wp:cNvGraphicFramePr>
+              <a:graphicFrameLocks xmlns:a="http://schemas.openxmlformats.org/drawingml/2006/main" noChangeAspect="1"/>
+            </wp:cNvGraphicFramePr>
+            <a:graphic xmlns:a="http://schemas.openxmlformats.org/drawingml/2006/main">
+              <a:graphicData uri="http://schemas.openxmlformats.org/drawingml/2006/picture">
+                <pic:pic xmlns:pic="http://schemas.openxmlformats.org/drawingml/2006/picture">
+                  <pic:nvPicPr>
+                    <pic:cNvPr id="1" name=""/>
+                    <pic:cNvPicPr/>
+                  </pic:nvPicPr>
+                  <pic:blipFill>
+                    <a:blip r:embed="rId39"/>
+                    <a:stretch>
+                      <a:fillRect/>
+                    </a:stretch>
+                  </pic:blipFill>
+                  <pic:spPr>
+                    <a:xfrm>
+                      <a:off x="0" y="0"/>
+                      <a:ext cx="4930567" cy="4663844"/>
+                    </a:xfrm>
+                    <a:prstGeom prst="rect">
+                      <a:avLst/>
+                    </a:prstGeom>
+                  </pic:spPr>
+                </pic:pic>
+              </a:graphicData>
+            </a:graphic>
+          </wp:inline>
+        </w:drawing>
+      </w:r>
+    </w:p>
+    <w:p>
+      <w:pPr>
+        <w:pStyle w:val="a7"/>
+        <w:rPr>
+          <w:rFonts w:cs="Times New Roman"/>
+          <w:szCs w:val="28"/>
+          <w:lang w:val="uk-UA"/>
+        </w:rPr>
+      </w:pPr>
+    </w:p>
+    <w:p>
+      <w:pPr>
+        <w:pStyle w:val="a7"/>
+        <w:rPr>
+          <w:rFonts w:cs="Times New Roman"/>
+          <w:b/>
+          <w:szCs w:val="28"/>
+          <w:lang w:val="uk-UA"/>
+        </w:rPr>
+      </w:pPr>
+      <w:r>
+        <w:rPr>
+          <w:rFonts w:cs="Times New Roman"/>
+          <w:b/>
+          <w:szCs w:val="28"/>
+          <w:lang w:val="uk-UA"/>
+        </w:rPr>
+        <w:t>Результат:</w:t>
+      </w:r>
+    </w:p>
+    <w:p>
+      <w:pPr>
+        <w:pStyle w:val="a7"/>
+        <w:rPr>
+          <w:rFonts w:cs="Times New Roman"/>
+          <w:b/>
+          <w:szCs w:val="28"/>
+          <w:lang w:val="uk-UA"/>
+        </w:rPr>
+      </w:pPr>
+      <w:r>
+        <w:rPr>
+          <w:rFonts w:cs="Times New Roman"/>
+          <w:b/>
+          <w:szCs w:val="28"/>
+          <w:lang w:val="uk-UA"/>
+        </w:rPr>
+        <w:drawing>
+          <wp:inline distT="0" distB="0" distL="0" distR="0" wp14:anchorId="12A2F16B" wp14:editId="4CFBECC6">
+            <wp:extent cx="6152515" cy="1338580"/>
+            <wp:effectExtent l="0" t="0" r="635" b="0"/>
+            <wp:docPr id="36" name="Рисунок 36"/>
+            <wp:cNvGraphicFramePr>
+              <a:graphicFrameLocks xmlns:a="http://schemas.openxmlformats.org/drawingml/2006/main" noChangeAspect="1"/>
+            </wp:cNvGraphicFramePr>
+            <a:graphic xmlns:a="http://schemas.openxmlformats.org/drawingml/2006/main">
+              <a:graphicData uri="http://schemas.openxmlformats.org/drawingml/2006/picture">
+                <pic:pic xmlns:pic="http://schemas.openxmlformats.org/drawingml/2006/picture">
+                  <pic:nvPicPr>
+                    <pic:cNvPr id="1" name=""/>
+                    <pic:cNvPicPr/>
+                  </pic:nvPicPr>
+                  <pic:blipFill>
+                    <a:blip r:embed="rId40"/>
+                    <a:stretch>
+                      <a:fillRect/>
+                    </a:stretch>
+                  </pic:blipFill>
+                  <pic:spPr>
+                    <a:xfrm>
+                      <a:off x="0" y="0"/>
+                      <a:ext cx="6152515" cy="1338580"/>
+                    </a:xfrm>
+                    <a:prstGeom prst="rect">
+                      <a:avLst/>
+                    </a:prstGeom>
+                  </pic:spPr>
+                </pic:pic>
+              </a:graphicData>
+            </a:graphic>
+          </wp:inline>
+        </w:drawing>
+      </w:r>
+    </w:p>
+    <w:p>
+      <w:pPr>
+        <w:pStyle w:val="a7"/>
+        <w:rPr>
+          <w:rFonts w:cs="Times New Roman"/>
+          <w:b/>
+          <w:szCs w:val="28"/>
+          <w:lang w:val="uk-UA"/>
+        </w:rPr>
+      </w:pPr>
+    </w:p>
+    <w:p>
+      <w:pPr>
+        <w:pStyle w:val="a7"/>
+        <w:rPr>
+          <w:rFonts w:cs="Times New Roman"/>
+          <w:b/>
+          <w:szCs w:val="28"/>
+          <w:lang w:val="uk-UA"/>
+        </w:rPr>
+      </w:pPr>
+    </w:p>
+    <w:p>
+      <w:pPr>
+        <w:pStyle w:val="a7"/>
+        <w:numPr>
+          <w:ilvl w:val="0"/>
+          <w:numId w:val="3"/>
+        </w:numPr>
+        <w:spacing w:line="240" w:lineRule="auto"/>
+        <w:jc w:val="both"/>
+        <w:rPr>
+          <w:rFonts w:cs="Times New Roman"/>
+          <w:szCs w:val="28"/>
+          <w:lang w:val="uk-UA"/>
+        </w:rPr>
+      </w:pPr>
+      <w:proofErr w:type="spellStart"/>
+      <w:r>
+        <w:rPr>
+          <w:rFonts w:cs="Times New Roman"/>
+          <w:color w:val="1F1F1F"/>
+          <w:szCs w:val="28"/>
+          <w:shd w:val="clear" w:color="auto" w:fill="FFFFFF"/>
+          <w:lang w:val="ru-RU"/>
+        </w:rPr>
+        <w:t>Написання</w:t>
+      </w:r>
+      <w:proofErr w:type="spellEnd"/>
+      <w:r>
+        <w:rPr>
+          <w:rFonts w:cs="Times New Roman"/>
+          <w:color w:val="1F1F1F"/>
+          <w:szCs w:val="28"/>
+          <w:shd w:val="clear" w:color="auto" w:fill="FFFFFF"/>
+          <w:lang w:val="ru-RU"/>
+        </w:rPr>
+        <w:t xml:space="preserve"> </w:t>
+      </w:r>
+      <w:proofErr w:type="spellStart"/>
+      <w:r>
+        <w:rPr>
+          <w:rFonts w:cs="Times New Roman"/>
+          <w:color w:val="1F1F1F"/>
+          <w:szCs w:val="28"/>
+          <w:shd w:val="clear" w:color="auto" w:fill="FFFFFF"/>
+          <w:lang w:val="ru-RU"/>
+        </w:rPr>
+        <w:t>функції</w:t>
+      </w:r>
+      <w:proofErr w:type="spellEnd"/>
+      <w:r>
+        <w:rPr>
+          <w:rFonts w:cs="Times New Roman"/>
+          <w:color w:val="1F1F1F"/>
+          <w:szCs w:val="28"/>
+          <w:shd w:val="clear" w:color="auto" w:fill="FFFFFF"/>
+          <w:lang w:val="ru-RU"/>
+        </w:rPr>
+        <w:t xml:space="preserve"> </w:t>
+      </w:r>
+      <w:proofErr w:type="spellStart"/>
+      <w:r>
+        <w:rPr>
+          <w:rFonts w:cs="Times New Roman"/>
+          <w:color w:val="1F1F1F"/>
+          <w:szCs w:val="28"/>
+          <w:shd w:val="clear" w:color="auto" w:fill="FFFFFF"/>
+          <w:lang w:val="ru-RU"/>
+        </w:rPr>
+        <w:t>пошуку</w:t>
+      </w:r>
+      <w:proofErr w:type="spellEnd"/>
+      <w:r>
+        <w:rPr>
+          <w:rFonts w:cs="Times New Roman"/>
+          <w:color w:val="1F1F1F"/>
+          <w:szCs w:val="28"/>
+          <w:shd w:val="clear" w:color="auto" w:fill="FFFFFF"/>
+          <w:lang w:val="ru-RU"/>
+        </w:rPr>
+        <w:t xml:space="preserve"> </w:t>
+      </w:r>
+      <w:proofErr w:type="spellStart"/>
+      <w:r>
+        <w:rPr>
+          <w:rFonts w:cs="Times New Roman"/>
+          <w:color w:val="1F1F1F"/>
+          <w:szCs w:val="28"/>
+          <w:shd w:val="clear" w:color="auto" w:fill="FFFFFF"/>
+          <w:lang w:val="ru-RU"/>
+        </w:rPr>
+        <w:t>позиції</w:t>
+      </w:r>
+      <w:proofErr w:type="spellEnd"/>
+      <w:r>
+        <w:rPr>
+          <w:rFonts w:cs="Times New Roman"/>
+          <w:color w:val="1F1F1F"/>
+          <w:szCs w:val="28"/>
+          <w:shd w:val="clear" w:color="auto" w:fill="FFFFFF"/>
+          <w:lang w:val="ru-RU"/>
+        </w:rPr>
+        <w:t xml:space="preserve"> для вставки нового</w:t>
+      </w:r>
+      <w:r>
+        <w:rPr>
+          <w:rFonts w:cs="Times New Roman"/>
+          <w:color w:val="1F1F1F"/>
+          <w:szCs w:val="28"/>
+          <w:shd w:val="clear" w:color="auto" w:fill="FFFFFF"/>
+          <w:lang w:val="ru-RU"/>
+        </w:rPr>
+        <w:t xml:space="preserve"> </w:t>
+      </w:r>
+      <w:proofErr w:type="spellStart"/>
+      <w:r>
+        <w:rPr>
+          <w:rFonts w:cs="Times New Roman"/>
+          <w:color w:val="1F1F1F"/>
+          <w:szCs w:val="28"/>
+          <w:shd w:val="clear" w:color="auto" w:fill="FFFFFF"/>
+          <w:lang w:val="ru-RU"/>
+        </w:rPr>
+        <w:t>елементу</w:t>
+      </w:r>
+      <w:proofErr w:type="spellEnd"/>
+      <w:r>
+        <w:rPr>
+          <w:rFonts w:cs="Times New Roman"/>
+          <w:color w:val="1F1F1F"/>
+          <w:szCs w:val="28"/>
+          <w:shd w:val="clear" w:color="auto" w:fill="FFFFFF"/>
+          <w:lang w:val="ru-RU"/>
+        </w:rPr>
+        <w:t xml:space="preserve"> у </w:t>
+      </w:r>
+      <w:proofErr w:type="spellStart"/>
+      <w:r>
+        <w:rPr>
+          <w:rFonts w:cs="Times New Roman"/>
+          <w:color w:val="1F1F1F"/>
+          <w:szCs w:val="28"/>
+          <w:shd w:val="clear" w:color="auto" w:fill="FFFFFF"/>
+          <w:lang w:val="ru-RU"/>
+        </w:rPr>
+        <w:t>відсортований</w:t>
+      </w:r>
+      <w:proofErr w:type="spellEnd"/>
+      <w:r>
+        <w:rPr>
+          <w:rFonts w:cs="Times New Roman"/>
+          <w:color w:val="1F1F1F"/>
+          <w:szCs w:val="28"/>
+          <w:shd w:val="clear" w:color="auto" w:fill="FFFFFF"/>
+          <w:lang w:val="ru-RU"/>
+        </w:rPr>
+        <w:t xml:space="preserve"> список</w:t>
+      </w:r>
+    </w:p>
+    <w:p>
+      <w:pPr>
+        <w:spacing w:line="240" w:lineRule="auto"/>
+        <w:ind w:left="720"/>
+        <w:jc w:val="both"/>
+        <w:rPr>
+          <w:rFonts w:cs="Times New Roman"/>
+          <w:szCs w:val="28"/>
+          <w:lang w:val="uk-UA"/>
+        </w:rPr>
+      </w:pPr>
+      <w:r>
+        <w:rPr>
+          <w:rFonts w:cs="Times New Roman"/>
+          <w:szCs w:val="28"/>
+          <w:lang w:val="uk-UA"/>
+        </w:rPr>
+        <w:lastRenderedPageBreak/>
+        <w:drawing>
+          <wp:inline distT="0" distB="0" distL="0" distR="0" wp14:anchorId="04796A32" wp14:editId="3AD64D2E">
+            <wp:extent cx="5143500" cy="3061967"/>
+            <wp:effectExtent l="0" t="0" r="0" b="5715"/>
+            <wp:docPr id="33" name="Рисунок 33"/>
+            <wp:cNvGraphicFramePr>
+              <a:graphicFrameLocks xmlns:a="http://schemas.openxmlformats.org/drawingml/2006/main" noChangeAspect="1"/>
+            </wp:cNvGraphicFramePr>
+            <a:graphic xmlns:a="http://schemas.openxmlformats.org/drawingml/2006/main">
+              <a:graphicData uri="http://schemas.openxmlformats.org/drawingml/2006/picture">
+                <pic:pic xmlns:pic="http://schemas.openxmlformats.org/drawingml/2006/picture">
+                  <pic:nvPicPr>
+                    <pic:cNvPr id="1" name=""/>
+                    <pic:cNvPicPr/>
+                  </pic:nvPicPr>
+                  <pic:blipFill>
+                    <a:blip r:embed="rId41"/>
+                    <a:stretch>
+                      <a:fillRect/>
+                    </a:stretch>
+                  </pic:blipFill>
+                  <pic:spPr>
+                    <a:xfrm>
+                      <a:off x="0" y="0"/>
+                      <a:ext cx="5160123" cy="3071863"/>
+                    </a:xfrm>
+                    <a:prstGeom prst="rect">
+                      <a:avLst/>
+                    </a:prstGeom>
+                  </pic:spPr>
+                </pic:pic>
+              </a:graphicData>
+            </a:graphic>
+          </wp:inline>
+        </w:drawing>
+      </w:r>
+    </w:p>
+    <w:p>
+      <w:pPr>
+        <w:spacing w:line="240" w:lineRule="auto"/>
+        <w:ind w:left="720"/>
+        <w:jc w:val="both"/>
+        <w:rPr>
+          <w:rFonts w:cs="Times New Roman"/>
+          <w:szCs w:val="28"/>
+          <w:lang w:val="uk-UA"/>
+        </w:rPr>
+      </w:pPr>
+    </w:p>
+    <w:p>
+      <w:pPr>
+        <w:spacing w:line="240" w:lineRule="auto"/>
+        <w:ind w:left="720"/>
+        <w:jc w:val="both"/>
+        <w:rPr>
+          <w:rFonts w:cs="Times New Roman"/>
+          <w:b/>
+          <w:szCs w:val="28"/>
+          <w:lang w:val="uk-UA"/>
+        </w:rPr>
+      </w:pPr>
+      <w:r>
+        <w:rPr>
+          <w:rFonts w:cs="Times New Roman"/>
+          <w:b/>
+          <w:szCs w:val="28"/>
+          <w:lang w:val="uk-UA"/>
+        </w:rPr>
+        <w:t>Результат:</w:t>
+      </w:r>
+    </w:p>
+    <w:p>
+      <w:pPr>
+        <w:spacing w:line="240" w:lineRule="auto"/>
+        <w:ind w:left="720"/>
+        <w:jc w:val="both"/>
+        <w:rPr>
+          <w:rFonts w:cs="Times New Roman"/>
+          <w:b/>
+          <w:szCs w:val="28"/>
+          <w:lang w:val="uk-UA"/>
+        </w:rPr>
+      </w:pPr>
+      <w:r>
+        <w:rPr>
+          <w:rFonts w:cs="Times New Roman"/>
+          <w:b/>
+          <w:szCs w:val="28"/>
+          <w:lang w:val="uk-UA"/>
+        </w:rPr>
+        <w:drawing>
+          <wp:inline distT="0" distB="0" distL="0" distR="0" wp14:anchorId="00562FF4" wp14:editId="1C30A0CE">
+            <wp:extent cx="5243014" cy="853514"/>
+            <wp:effectExtent l="0" t="0" r="0" b="3810"/>
+            <wp:docPr id="37" name="Рисунок 37"/>
+            <wp:cNvGraphicFramePr>
+              <a:graphicFrameLocks xmlns:a="http://schemas.openxmlformats.org/drawingml/2006/main" noChangeAspect="1"/>
+            </wp:cNvGraphicFramePr>
+            <a:graphic xmlns:a="http://schemas.openxmlformats.org/drawingml/2006/main">
+              <a:graphicData uri="http://schemas.openxmlformats.org/drawingml/2006/picture">
+                <pic:pic xmlns:pic="http://schemas.openxmlformats.org/drawingml/2006/picture">
+                  <pic:nvPicPr>
+                    <pic:cNvPr id="1" name=""/>
+                    <pic:cNvPicPr/>
+                  </pic:nvPicPr>
+                  <pic:blipFill>
+                    <a:blip r:embed="rId42"/>
+                    <a:stretch>
+                      <a:fillRect/>
+                    </a:stretch>
+                  </pic:blipFill>
+                  <pic:spPr>
+                    <a:xfrm>
+                      <a:off x="0" y="0"/>
+                      <a:ext cx="5243014" cy="853514"/>
+                    </a:xfrm>
+                    <a:prstGeom prst="rect">
+                      <a:avLst/>
+                    </a:prstGeom>
+                  </pic:spPr>
+                </pic:pic>
+              </a:graphicData>
+            </a:graphic>
+          </wp:inline>
+        </w:drawing>
+      </w:r>
+    </w:p>
+    <w:p>
+      <w:pPr>
+        <w:spacing w:line="240" w:lineRule="auto"/>
+        <w:ind w:left="720"/>
+        <w:jc w:val="both"/>
+        <w:rPr>
+          <w:rFonts w:cs="Times New Roman"/>
+          <w:b/>
+          <w:szCs w:val="28"/>
+          <w:lang w:val="uk-UA"/>
+        </w:rPr>
+      </w:pPr>
+    </w:p>
+    <w:p>
+      <w:pPr>
+        <w:spacing w:line="240" w:lineRule="auto"/>
+        <w:ind w:left="720"/>
+        <w:jc w:val="both"/>
+        <w:rPr>
+          <w:rFonts w:cs="Times New Roman"/>
+          <w:szCs w:val="28"/>
+          <w:lang w:val="uk-UA"/>
+        </w:rPr>
+      </w:pPr>
+      <w:r>
+        <w:rPr>
+          <w:rFonts w:cs="Times New Roman"/>
+          <w:b/>
+          <w:szCs w:val="28"/>
+          <w:lang w:val="uk-UA"/>
+        </w:rPr>
+        <w:t xml:space="preserve">Висновок: </w:t>
+      </w:r>
+      <w:r>
+        <w:rPr>
+          <w:rFonts w:cs="Times New Roman"/>
+          <w:szCs w:val="28"/>
+          <w:lang w:val="uk-UA"/>
+        </w:rPr>
+        <w:t xml:space="preserve">в ході виконання роботи, я </w:t>
+      </w:r>
+      <w:r>
+        <w:rPr>
+          <w:rFonts w:cs="Times New Roman"/>
+          <w:szCs w:val="28"/>
+          <w:lang w:val="uk-UA"/>
+        </w:rPr>
+        <w:t>вдосконалила свій калькулятор з минулої роботи,  н</w:t>
+      </w:r>
+      <w:proofErr w:type="spellStart"/>
+      <w:r>
+        <w:rPr>
+          <w:rFonts w:cs="Times New Roman"/>
+          <w:color w:val="1F1F1F"/>
+          <w:szCs w:val="28"/>
+          <w:shd w:val="clear" w:color="auto" w:fill="FFFFFF"/>
+          <w:lang w:val="ru-RU"/>
+        </w:rPr>
+        <w:t>аписала</w:t>
+      </w:r>
+      <w:proofErr w:type="spellEnd"/>
+      <w:r>
+        <w:rPr>
+          <w:rFonts w:cs="Times New Roman"/>
+          <w:color w:val="1F1F1F"/>
+          <w:szCs w:val="28"/>
+          <w:shd w:val="clear" w:color="auto" w:fill="FFFFFF"/>
+          <w:lang w:val="ru-RU"/>
+        </w:rPr>
+        <w:t xml:space="preserve"> </w:t>
+      </w:r>
+      <w:proofErr w:type="spellStart"/>
+      <w:r>
+        <w:rPr>
+          <w:rFonts w:cs="Times New Roman"/>
+          <w:color w:val="1F1F1F"/>
+          <w:szCs w:val="28"/>
+          <w:shd w:val="clear" w:color="auto" w:fill="FFFFFF"/>
+          <w:lang w:val="ru-RU"/>
+        </w:rPr>
+        <w:t>програму</w:t>
+      </w:r>
+      <w:proofErr w:type="spellEnd"/>
+      <w:r>
+        <w:rPr>
+          <w:rFonts w:cs="Times New Roman"/>
+          <w:color w:val="1F1F1F"/>
+          <w:szCs w:val="28"/>
+          <w:shd w:val="clear" w:color="auto" w:fill="FFFFFF"/>
+          <w:lang w:val="ru-RU"/>
+        </w:rPr>
+        <w:t xml:space="preserve"> </w:t>
+      </w:r>
+      <w:proofErr w:type="spellStart"/>
+      <w:r>
+        <w:rPr>
+          <w:rFonts w:cs="Times New Roman"/>
+          <w:color w:val="1F1F1F"/>
+          <w:szCs w:val="28"/>
+          <w:shd w:val="clear" w:color="auto" w:fill="FFFFFF"/>
+          <w:lang w:val="ru-RU"/>
+        </w:rPr>
+        <w:t>тестування</w:t>
+      </w:r>
+      <w:proofErr w:type="spellEnd"/>
+      <w:r>
+        <w:rPr>
+          <w:rFonts w:cs="Times New Roman"/>
+          <w:color w:val="1F1F1F"/>
+          <w:szCs w:val="28"/>
+          <w:shd w:val="clear" w:color="auto" w:fill="FFFFFF"/>
+          <w:lang w:val="ru-RU"/>
+        </w:rPr>
+        <w:t xml:space="preserve"> </w:t>
+      </w:r>
+      <w:proofErr w:type="spellStart"/>
+      <w:r>
+        <w:rPr>
+          <w:rFonts w:cs="Times New Roman"/>
+          <w:color w:val="1F1F1F"/>
+          <w:szCs w:val="28"/>
+          <w:shd w:val="clear" w:color="auto" w:fill="FFFFFF"/>
+          <w:lang w:val="ru-RU"/>
+        </w:rPr>
+        <w:t>функцій</w:t>
+      </w:r>
+      <w:proofErr w:type="spellEnd"/>
+      <w:r>
+        <w:rPr>
+          <w:rFonts w:cs="Times New Roman"/>
+          <w:color w:val="1F1F1F"/>
+          <w:szCs w:val="28"/>
+          <w:shd w:val="clear" w:color="auto" w:fill="FFFFFF"/>
+          <w:lang w:val="ru-RU"/>
+        </w:rPr>
+        <w:t xml:space="preserve"> </w:t>
+      </w:r>
+      <w:proofErr w:type="spellStart"/>
+      <w:r>
+        <w:rPr>
+          <w:rFonts w:cs="Times New Roman"/>
+          <w:color w:val="1F1F1F"/>
+          <w:szCs w:val="28"/>
+          <w:shd w:val="clear" w:color="auto" w:fill="FFFFFF"/>
+          <w:lang w:val="ru-RU"/>
+        </w:rPr>
+        <w:t>списків</w:t>
+      </w:r>
+      <w:proofErr w:type="spellEnd"/>
+      <w:r>
+        <w:rPr>
+          <w:rFonts w:cs="Times New Roman"/>
+          <w:color w:val="1F1F1F"/>
+          <w:szCs w:val="28"/>
+          <w:shd w:val="clear" w:color="auto" w:fill="FFFFFF"/>
+          <w:lang w:val="ru-RU"/>
+        </w:rPr>
+        <w:t xml:space="preserve">, написала </w:t>
+      </w:r>
+      <w:proofErr w:type="spellStart"/>
+      <w:r>
+        <w:rPr>
+          <w:rFonts w:cs="Times New Roman"/>
+          <w:color w:val="1F1F1F"/>
+          <w:szCs w:val="28"/>
+          <w:shd w:val="clear" w:color="auto" w:fill="FFFFFF"/>
+          <w:lang w:val="ru-RU"/>
+        </w:rPr>
+        <w:t>програму</w:t>
+      </w:r>
+      <w:proofErr w:type="spellEnd"/>
+      <w:r>
+        <w:rPr>
+          <w:rFonts w:cs="Times New Roman"/>
+          <w:color w:val="1F1F1F"/>
+          <w:szCs w:val="28"/>
+          <w:shd w:val="clear" w:color="auto" w:fill="FFFFFF"/>
+          <w:lang w:val="ru-RU"/>
+        </w:rPr>
+        <w:t xml:space="preserve"> </w:t>
+      </w:r>
+      <w:proofErr w:type="spellStart"/>
+      <w:r>
+        <w:rPr>
+          <w:rFonts w:cs="Times New Roman"/>
+          <w:color w:val="1F1F1F"/>
+          <w:szCs w:val="28"/>
+          <w:shd w:val="clear" w:color="auto" w:fill="FFFFFF"/>
+          <w:lang w:val="ru-RU"/>
+        </w:rPr>
+        <w:t>тестування</w:t>
+      </w:r>
+      <w:proofErr w:type="spellEnd"/>
+      <w:r>
+        <w:rPr>
+          <w:rFonts w:cs="Times New Roman"/>
+          <w:color w:val="1F1F1F"/>
+          <w:szCs w:val="28"/>
+          <w:shd w:val="clear" w:color="auto" w:fill="FFFFFF"/>
+          <w:lang w:val="ru-RU"/>
+        </w:rPr>
+        <w:t xml:space="preserve"> </w:t>
+      </w:r>
+      <w:proofErr w:type="spellStart"/>
+      <w:r>
+        <w:rPr>
+          <w:rFonts w:cs="Times New Roman"/>
+          <w:color w:val="1F1F1F"/>
+          <w:szCs w:val="28"/>
+          <w:shd w:val="clear" w:color="auto" w:fill="FFFFFF"/>
+          <w:lang w:val="ru-RU"/>
+        </w:rPr>
+        <w:t>функцій</w:t>
+      </w:r>
+      <w:proofErr w:type="spellEnd"/>
+      <w:r>
+        <w:rPr>
+          <w:rFonts w:cs="Times New Roman"/>
+          <w:color w:val="1F1F1F"/>
+          <w:szCs w:val="28"/>
+          <w:shd w:val="clear" w:color="auto" w:fill="FFFFFF"/>
+          <w:lang w:val="ru-RU"/>
+        </w:rPr>
+        <w:t xml:space="preserve"> </w:t>
+      </w:r>
+      <w:proofErr w:type="spellStart"/>
+      <w:r>
+        <w:rPr>
+          <w:rFonts w:cs="Times New Roman"/>
+          <w:color w:val="1F1F1F"/>
+          <w:szCs w:val="28"/>
+          <w:shd w:val="clear" w:color="auto" w:fill="FFFFFF"/>
+          <w:lang w:val="ru-RU"/>
+        </w:rPr>
+        <w:t>словників</w:t>
+      </w:r>
+      <w:proofErr w:type="spellEnd"/>
+      <w:r>
+        <w:rPr>
+          <w:rFonts w:cs="Times New Roman"/>
+          <w:color w:val="1F1F1F"/>
+          <w:szCs w:val="28"/>
+          <w:shd w:val="clear" w:color="auto" w:fill="FFFFFF"/>
+          <w:lang w:val="ru-RU"/>
+        </w:rPr>
+        <w:t xml:space="preserve"> та </w:t>
+      </w:r>
+      <w:proofErr w:type="spellStart"/>
+      <w:r>
+        <w:rPr>
+          <w:rFonts w:cs="Times New Roman"/>
+          <w:color w:val="1F1F1F"/>
+          <w:szCs w:val="28"/>
+          <w:shd w:val="clear" w:color="auto" w:fill="FFFFFF"/>
+          <w:lang w:val="ru-RU"/>
+        </w:rPr>
+        <w:t>написання</w:t>
+      </w:r>
+      <w:proofErr w:type="spellEnd"/>
+      <w:r>
+        <w:rPr>
+          <w:rFonts w:cs="Times New Roman"/>
+          <w:color w:val="1F1F1F"/>
+          <w:szCs w:val="28"/>
+          <w:shd w:val="clear" w:color="auto" w:fill="FFFFFF"/>
+          <w:lang w:val="ru-RU"/>
+        </w:rPr>
+        <w:t xml:space="preserve"> </w:t>
+      </w:r>
+      <w:proofErr w:type="spellStart"/>
+      <w:r>
+        <w:rPr>
+          <w:rFonts w:cs="Times New Roman"/>
+          <w:color w:val="1F1F1F"/>
+          <w:szCs w:val="28"/>
+          <w:shd w:val="clear" w:color="auto" w:fill="FFFFFF"/>
+          <w:lang w:val="ru-RU"/>
+        </w:rPr>
+        <w:t>функцію</w:t>
+      </w:r>
+      <w:proofErr w:type="spellEnd"/>
+      <w:r>
+        <w:rPr>
+          <w:rFonts w:cs="Times New Roman"/>
+          <w:color w:val="1F1F1F"/>
+          <w:szCs w:val="28"/>
+          <w:shd w:val="clear" w:color="auto" w:fill="FFFFFF"/>
+          <w:lang w:val="ru-RU"/>
+        </w:rPr>
+        <w:t xml:space="preserve"> </w:t>
+      </w:r>
+      <w:proofErr w:type="spellStart"/>
+      <w:r>
+        <w:rPr>
+          <w:rFonts w:cs="Times New Roman"/>
+          <w:color w:val="1F1F1F"/>
+          <w:szCs w:val="28"/>
+          <w:shd w:val="clear" w:color="auto" w:fill="FFFFFF"/>
+          <w:lang w:val="ru-RU"/>
+        </w:rPr>
+        <w:t>пошуку</w:t>
+      </w:r>
+      <w:proofErr w:type="spellEnd"/>
+      <w:r>
+        <w:rPr>
+          <w:rFonts w:cs="Times New Roman"/>
+          <w:color w:val="1F1F1F"/>
+          <w:szCs w:val="28"/>
+          <w:shd w:val="clear" w:color="auto" w:fill="FFFFFF"/>
+          <w:lang w:val="ru-RU"/>
+        </w:rPr>
+        <w:t xml:space="preserve"> </w:t>
+      </w:r>
+      <w:proofErr w:type="spellStart"/>
+      <w:r>
+        <w:rPr>
+          <w:rFonts w:cs="Times New Roman"/>
+          <w:color w:val="1F1F1F"/>
+          <w:szCs w:val="28"/>
+          <w:shd w:val="clear" w:color="auto" w:fill="FFFFFF"/>
+          <w:lang w:val="ru-RU"/>
+        </w:rPr>
+        <w:t>позиції</w:t>
+      </w:r>
+      <w:proofErr w:type="spellEnd"/>
+      <w:r>
+        <w:rPr>
+          <w:rFonts w:cs="Times New Roman"/>
+          <w:color w:val="1F1F1F"/>
+          <w:szCs w:val="28"/>
+          <w:shd w:val="clear" w:color="auto" w:fill="FFFFFF"/>
+          <w:lang w:val="ru-RU"/>
+        </w:rPr>
+        <w:t xml:space="preserve"> для вставки нового </w:t>
+      </w:r>
+      <w:proofErr w:type="spellStart"/>
+      <w:r>
+        <w:rPr>
+          <w:rFonts w:cs="Times New Roman"/>
+          <w:color w:val="1F1F1F"/>
+          <w:szCs w:val="28"/>
+          <w:shd w:val="clear" w:color="auto" w:fill="FFFFFF"/>
+          <w:lang w:val="ru-RU"/>
+        </w:rPr>
+        <w:t>елементу</w:t>
+      </w:r>
+      <w:proofErr w:type="spellEnd"/>
+      <w:r>
+        <w:rPr>
+          <w:rFonts w:cs="Times New Roman"/>
+          <w:color w:val="1F1F1F"/>
+          <w:szCs w:val="28"/>
+          <w:shd w:val="clear" w:color="auto" w:fill="FFFFFF"/>
+          <w:lang w:val="ru-RU"/>
+        </w:rPr>
+        <w:t xml:space="preserve"> у </w:t>
+      </w:r>
+      <w:proofErr w:type="spellStart"/>
+      <w:r>
+        <w:rPr>
+          <w:rFonts w:cs="Times New Roman"/>
+          <w:color w:val="1F1F1F"/>
+          <w:szCs w:val="28"/>
+          <w:shd w:val="clear" w:color="auto" w:fill="FFFFFF"/>
+          <w:lang w:val="ru-RU"/>
+        </w:rPr>
+        <w:t>відсортований</w:t>
+      </w:r>
+      <w:proofErr w:type="spellEnd"/>
+      <w:r>
+        <w:rPr>
+          <w:rFonts w:cs="Times New Roman"/>
+          <w:color w:val="1F1F1F"/>
+          <w:szCs w:val="28"/>
+          <w:shd w:val="clear" w:color="auto" w:fill="FFFFFF"/>
+          <w:lang w:val="ru-RU"/>
+        </w:rPr>
+        <w:t xml:space="preserve"> список</w:t>
+      </w:r>
+      <w:r>
+        <w:rPr>
+          <w:rFonts w:cs="Times New Roman"/>
+          <w:color w:val="1F1F1F"/>
+          <w:szCs w:val="28"/>
+          <w:shd w:val="clear" w:color="auto" w:fill="FFFFFF"/>
+          <w:lang w:val="ru-RU"/>
+        </w:rPr>
+        <w:t>.</w:t>
+      </w:r>
       <w:bookmarkStart w:id="1" w:name="_GoBack"/>
       <w:bookmarkEnd w:id="1"/>
-      <w:proofErr w:type="spellStart"/>
-      <w:r>
-        <w:rPr>
-          <w:rFonts w:cs="Times New Roman"/>
-          <w:szCs w:val="28"/>
-          <w:lang w:val="ru-RU"/>
-        </w:rPr>
-        <w:t>завдяки</w:t>
-      </w:r>
-      <w:proofErr w:type="spellEnd"/>
-      <w:r>
-        <w:rPr>
-          <w:rFonts w:cs="Times New Roman"/>
-          <w:szCs w:val="28"/>
-          <w:lang w:val="ru-RU"/>
-        </w:rPr>
-        <w:t xml:space="preserve"> </w:t>
-      </w:r>
-      <w:proofErr w:type="spellStart"/>
-      <w:r>
-        <w:rPr>
-          <w:rFonts w:cs="Times New Roman"/>
-          <w:szCs w:val="28"/>
-          <w:lang w:val="ru-RU"/>
-        </w:rPr>
-        <w:t>базовим</w:t>
-      </w:r>
-      <w:proofErr w:type="spellEnd"/>
-      <w:r>
-        <w:rPr>
-          <w:rFonts w:cs="Times New Roman"/>
-          <w:szCs w:val="28"/>
-          <w:lang w:val="ru-RU"/>
-        </w:rPr>
-        <w:t xml:space="preserve"> </w:t>
-      </w:r>
-      <w:proofErr w:type="spellStart"/>
-      <w:r>
-        <w:rPr>
-          <w:rFonts w:cs="Times New Roman"/>
-          <w:szCs w:val="28"/>
-          <w:lang w:val="ru-RU"/>
-        </w:rPr>
-        <w:t>знанням</w:t>
-      </w:r>
-      <w:proofErr w:type="spellEnd"/>
-      <w:r>
-        <w:rPr>
-          <w:rFonts w:cs="Times New Roman"/>
-          <w:szCs w:val="28"/>
-          <w:lang w:val="ru-RU"/>
-        </w:rPr>
-        <w:t xml:space="preserve"> </w:t>
-      </w:r>
-      <w:proofErr w:type="spellStart"/>
-      <w:r>
-        <w:rPr>
-          <w:rFonts w:cs="Times New Roman"/>
-          <w:szCs w:val="28"/>
-          <w:lang w:val="ru-RU"/>
-        </w:rPr>
-        <w:t>функцій</w:t>
-      </w:r>
-      <w:proofErr w:type="spellEnd"/>
-      <w:r>
-        <w:rPr>
-          <w:rFonts w:cs="Times New Roman"/>
-          <w:szCs w:val="28"/>
-          <w:lang w:val="ru-RU"/>
-        </w:rPr>
-        <w:t xml:space="preserve"> написала два </w:t>
-      </w:r>
-      <w:proofErr w:type="spellStart"/>
-      <w:r>
-        <w:rPr>
-          <w:rFonts w:cs="Times New Roman"/>
-          <w:szCs w:val="28"/>
-          <w:lang w:val="ru-RU"/>
-        </w:rPr>
-        <w:t>калькулятори</w:t>
-      </w:r>
-      <w:proofErr w:type="spellEnd"/>
-      <w:r>
-        <w:rPr>
-          <w:rFonts w:cs="Times New Roman"/>
-          <w:szCs w:val="28"/>
-          <w:lang w:val="ru-RU"/>
-        </w:rPr>
-        <w:t>.</w:t>
-      </w:r>
+    </w:p>
+    <w:p>
+      <w:pPr>
+        <w:spacing w:line="240" w:lineRule="auto"/>
+        <w:ind w:left="720"/>
+        <w:jc w:val="both"/>
+        <w:rPr>
+          <w:rFonts w:cs="Times New Roman"/>
+          <w:szCs w:val="28"/>
+          <w:lang w:val="uk-UA"/>
+        </w:rPr>
+      </w:pPr>
+    </w:p>
+    <w:p>
+      <w:pPr>
+        <w:spacing w:line="240" w:lineRule="auto"/>
+        <w:jc w:val="both"/>
+        <w:rPr>
+          <w:rFonts w:cs="Times New Roman"/>
+          <w:szCs w:val="28"/>
+          <w:lang w:val="uk-UA"/>
+        </w:rPr>
+      </w:pPr>
     </w:p>
     <w:sectPr>
-      <w:headerReference w:type="default" r:id="rId34"/>
+      <w:headerReference w:type="default" r:id="rId43"/>
       <w:pgSz w:w="12240" w:h="15840"/>
       <w:pgMar w:top="1134" w:right="850" w:bottom="1134" w:left="1701" w:header="708" w:footer="708" w:gutter="0"/>
       <w:cols w:space="708"/>
@@ -4488,11 +6209,103 @@
       </w:pPr>
     </w:lvl>
   </w:abstractNum>
+  <w:abstractNum w:abstractNumId="2" w15:restartNumberingAfterBreak="0">
+    <w:nsid w:val="7EF54820"/>
+    <w:multiLevelType w:val="hybridMultilevel"/>
+    <w:tmpl w:val="5BDC62E0"/>
+    <w:lvl w:ilvl="0" w:tplc="EE34C836">
+      <w:start w:val="1"/>
+      <w:numFmt w:val="decimal"/>
+      <w:lvlText w:val="%1."/>
+      <w:lvlJc w:val="left"/>
+      <w:pPr>
+        <w:ind w:left="1080" w:hanging="360"/>
+      </w:pPr>
+      <w:rPr>
+        <w:rFonts w:hint="default"/>
+      </w:rPr>
+    </w:lvl>
+    <w:lvl w:ilvl="1" w:tplc="04090019" w:tentative="1">
+      <w:start w:val="1"/>
+      <w:numFmt w:val="lowerLetter"/>
+      <w:lvlText w:val="%2."/>
+      <w:lvlJc w:val="left"/>
+      <w:pPr>
+        <w:ind w:left="1800" w:hanging="360"/>
+      </w:pPr>
+    </w:lvl>
+    <w:lvl w:ilvl="2" w:tplc="0409001B" w:tentative="1">
+      <w:start w:val="1"/>
+      <w:numFmt w:val="lowerRoman"/>
+      <w:lvlText w:val="%3."/>
+      <w:lvlJc w:val="right"/>
+      <w:pPr>
+        <w:ind w:left="2520" w:hanging="180"/>
+      </w:pPr>
+    </w:lvl>
+    <w:lvl w:ilvl="3" w:tplc="0409000F" w:tentative="1">
+      <w:start w:val="1"/>
+      <w:numFmt w:val="decimal"/>
+      <w:lvlText w:val="%4."/>
+      <w:lvlJc w:val="left"/>
+      <w:pPr>
+        <w:ind w:left="3240" w:hanging="360"/>
+      </w:pPr>
+    </w:lvl>
+    <w:lvl w:ilvl="4" w:tplc="04090019" w:tentative="1">
+      <w:start w:val="1"/>
+      <w:numFmt w:val="lowerLetter"/>
+      <w:lvlText w:val="%5."/>
+      <w:lvlJc w:val="left"/>
+      <w:pPr>
+        <w:ind w:left="3960" w:hanging="360"/>
+      </w:pPr>
+    </w:lvl>
+    <w:lvl w:ilvl="5" w:tplc="0409001B" w:tentative="1">
+      <w:start w:val="1"/>
+      <w:numFmt w:val="lowerRoman"/>
+      <w:lvlText w:val="%6."/>
+      <w:lvlJc w:val="right"/>
+      <w:pPr>
+        <w:ind w:left="4680" w:hanging="180"/>
+      </w:pPr>
+    </w:lvl>
+    <w:lvl w:ilvl="6" w:tplc="0409000F" w:tentative="1">
+      <w:start w:val="1"/>
+      <w:numFmt w:val="decimal"/>
+      <w:lvlText w:val="%7."/>
+      <w:lvlJc w:val="left"/>
+      <w:pPr>
+        <w:ind w:left="5400" w:hanging="360"/>
+      </w:pPr>
+    </w:lvl>
+    <w:lvl w:ilvl="7" w:tplc="04090019" w:tentative="1">
+      <w:start w:val="1"/>
+      <w:numFmt w:val="lowerLetter"/>
+      <w:lvlText w:val="%8."/>
+      <w:lvlJc w:val="left"/>
+      <w:pPr>
+        <w:ind w:left="6120" w:hanging="360"/>
+      </w:pPr>
+    </w:lvl>
+    <w:lvl w:ilvl="8" w:tplc="0409001B" w:tentative="1">
+      <w:start w:val="1"/>
+      <w:numFmt w:val="lowerRoman"/>
+      <w:lvlText w:val="%9."/>
+      <w:lvlJc w:val="right"/>
+      <w:pPr>
+        <w:ind w:left="6840" w:hanging="180"/>
+      </w:pPr>
+    </w:lvl>
+  </w:abstractNum>
   <w:num w:numId="1">
     <w:abstractNumId w:val="0"/>
   </w:num>
   <w:num w:numId="2">
     <w:abstractNumId w:val="1"/>
+  </w:num>
+  <w:num w:numId="3">
+    <w:abstractNumId w:val="2"/>
   </w:num>
 </w:numbering>
 </file>

</xml_diff>

<commit_message>
Dev tesr file for topic 04
</commit_message>
<xml_diff>
--- a/TP-KB-221-Viktoria-Tkachyk-lpr.docx
+++ b/TP-KB-221-Viktoria-Tkachyk-lpr.docx
@@ -14,7 +14,6 @@
       </w:pPr>
       <w:bookmarkStart w:id="0" w:name="_Hlk146024725"/>
       <w:bookmarkEnd w:id="0"/>
-      <w:proofErr w:type="spellStart"/>
       <w:r>
         <w:rPr>
           <w:rFonts w:cs="Times New Roman"/>
@@ -22,163 +21,13 @@
           <w:szCs w:val="32"/>
           <w:lang w:val="ru-RU"/>
         </w:rPr>
-        <w:t>Звіт</w:t>
-      </w:r>
-      <w:proofErr w:type="spellEnd"/>
+        <w:t xml:space="preserve">Звіт про виконання практичних завдань до лекції з курсу Технології програмування на мові </w:t>
+      </w:r>
       <w:r>
         <w:rPr>
           <w:rFonts w:cs="Times New Roman"/>
           <w:sz w:val="32"/>
           <w:szCs w:val="32"/>
-          <w:lang w:val="ru-RU"/>
-        </w:rPr>
-        <w:t xml:space="preserve"> про </w:t>
-      </w:r>
-      <w:proofErr w:type="spellStart"/>
-      <w:r>
-        <w:rPr>
-          <w:rFonts w:cs="Times New Roman"/>
-          <w:sz w:val="32"/>
-          <w:szCs w:val="32"/>
-          <w:lang w:val="ru-RU"/>
-        </w:rPr>
-        <w:t>виконання</w:t>
-      </w:r>
-      <w:proofErr w:type="spellEnd"/>
-      <w:r>
-        <w:rPr>
-          <w:rFonts w:cs="Times New Roman"/>
-          <w:sz w:val="32"/>
-          <w:szCs w:val="32"/>
-          <w:lang w:val="ru-RU"/>
-        </w:rPr>
-        <w:t xml:space="preserve"> </w:t>
-      </w:r>
-      <w:proofErr w:type="spellStart"/>
-      <w:r>
-        <w:rPr>
-          <w:rFonts w:cs="Times New Roman"/>
-          <w:sz w:val="32"/>
-          <w:szCs w:val="32"/>
-          <w:lang w:val="ru-RU"/>
-        </w:rPr>
-        <w:t>практичних</w:t>
-      </w:r>
-      <w:proofErr w:type="spellEnd"/>
-      <w:r>
-        <w:rPr>
-          <w:rFonts w:cs="Times New Roman"/>
-          <w:sz w:val="32"/>
-          <w:szCs w:val="32"/>
-          <w:lang w:val="ru-RU"/>
-        </w:rPr>
-        <w:t xml:space="preserve"> </w:t>
-      </w:r>
-      <w:proofErr w:type="spellStart"/>
-      <w:r>
-        <w:rPr>
-          <w:rFonts w:cs="Times New Roman"/>
-          <w:sz w:val="32"/>
-          <w:szCs w:val="32"/>
-          <w:lang w:val="ru-RU"/>
-        </w:rPr>
-        <w:t>завдань</w:t>
-      </w:r>
-      <w:proofErr w:type="spellEnd"/>
-      <w:r>
-        <w:rPr>
-          <w:rFonts w:cs="Times New Roman"/>
-          <w:sz w:val="32"/>
-          <w:szCs w:val="32"/>
-          <w:lang w:val="ru-RU"/>
-        </w:rPr>
-        <w:t xml:space="preserve"> до </w:t>
-      </w:r>
-      <w:proofErr w:type="spellStart"/>
-      <w:r>
-        <w:rPr>
-          <w:rFonts w:cs="Times New Roman"/>
-          <w:sz w:val="32"/>
-          <w:szCs w:val="32"/>
-          <w:lang w:val="ru-RU"/>
-        </w:rPr>
-        <w:t>лекції</w:t>
-      </w:r>
-      <w:proofErr w:type="spellEnd"/>
-      <w:r>
-        <w:rPr>
-          <w:rFonts w:cs="Times New Roman"/>
-          <w:sz w:val="32"/>
-          <w:szCs w:val="32"/>
-          <w:lang w:val="ru-RU"/>
-        </w:rPr>
-        <w:t xml:space="preserve"> з курсу </w:t>
-      </w:r>
-      <w:proofErr w:type="spellStart"/>
-      <w:r>
-        <w:rPr>
-          <w:rFonts w:cs="Times New Roman"/>
-          <w:sz w:val="32"/>
-          <w:szCs w:val="32"/>
-          <w:lang w:val="ru-RU"/>
-        </w:rPr>
-        <w:t>Технології</w:t>
-      </w:r>
-      <w:proofErr w:type="spellEnd"/>
-      <w:r>
-        <w:rPr>
-          <w:rFonts w:cs="Times New Roman"/>
-          <w:sz w:val="32"/>
-          <w:szCs w:val="32"/>
-          <w:lang w:val="ru-RU"/>
-        </w:rPr>
-        <w:t xml:space="preserve"> </w:t>
-      </w:r>
-      <w:proofErr w:type="spellStart"/>
-      <w:r>
-        <w:rPr>
-          <w:rFonts w:cs="Times New Roman"/>
-          <w:sz w:val="32"/>
-          <w:szCs w:val="32"/>
-          <w:lang w:val="ru-RU"/>
-        </w:rPr>
-        <w:t>програмування</w:t>
-      </w:r>
-      <w:proofErr w:type="spellEnd"/>
-      <w:r>
-        <w:rPr>
-          <w:rFonts w:cs="Times New Roman"/>
-          <w:sz w:val="32"/>
-          <w:szCs w:val="32"/>
-          <w:lang w:val="ru-RU"/>
-        </w:rPr>
-        <w:t xml:space="preserve"> на </w:t>
-      </w:r>
-      <w:proofErr w:type="spellStart"/>
-      <w:r>
-        <w:rPr>
-          <w:rFonts w:cs="Times New Roman"/>
-          <w:sz w:val="32"/>
-          <w:szCs w:val="32"/>
-          <w:lang w:val="ru-RU"/>
-        </w:rPr>
-        <w:t>мові</w:t>
-      </w:r>
-      <w:proofErr w:type="spellEnd"/>
-      <w:r>
-        <w:rPr>
-          <w:rFonts w:cs="Times New Roman"/>
-          <w:sz w:val="32"/>
-          <w:szCs w:val="32"/>
-          <w:lang w:val="ru-RU"/>
-        </w:rPr>
-        <w:t xml:space="preserve"> </w:t>
-      </w:r>
-      <w:r>
-        <w:rPr>
-          <w:rFonts w:cs="Times New Roman"/>
-          <w:sz w:val="32"/>
-          <w:szCs w:val="32"/>
         </w:rPr>
         <w:t>Python</w:t>
       </w:r>
@@ -235,114 +84,22 @@
           <w:lang w:val="ru-RU"/>
         </w:rPr>
       </w:pPr>
-      <w:proofErr w:type="spellStart"/>
-      <w:r>
-        <w:rPr>
-          <w:rFonts w:cs="Times New Roman"/>
-          <w:szCs w:val="28"/>
-          <w:lang w:val="ru-RU"/>
-        </w:rPr>
-        <w:t>Під</w:t>
-      </w:r>
-      <w:proofErr w:type="spellEnd"/>
-      <w:r>
-        <w:rPr>
-          <w:rFonts w:cs="Times New Roman"/>
-          <w:szCs w:val="28"/>
-          <w:lang w:val="ru-RU"/>
-        </w:rPr>
-        <w:t xml:space="preserve"> час </w:t>
-      </w:r>
-      <w:proofErr w:type="spellStart"/>
-      <w:r>
-        <w:rPr>
-          <w:rFonts w:cs="Times New Roman"/>
-          <w:szCs w:val="28"/>
-          <w:lang w:val="ru-RU"/>
-        </w:rPr>
-        <w:t>виконання</w:t>
-      </w:r>
-      <w:proofErr w:type="spellEnd"/>
-      <w:r>
-        <w:rPr>
-          <w:rFonts w:cs="Times New Roman"/>
-          <w:szCs w:val="28"/>
-          <w:lang w:val="ru-RU"/>
-        </w:rPr>
-        <w:t xml:space="preserve"> практично</w:t>
-      </w:r>
-      <w:r>
-        <w:rPr>
-          <w:rFonts w:cs="Times New Roman"/>
-          <w:szCs w:val="28"/>
-          <w:lang w:val="ru-RU"/>
-        </w:rPr>
-        <w:t xml:space="preserve">го </w:t>
-      </w:r>
-      <w:proofErr w:type="spellStart"/>
-      <w:r>
-        <w:rPr>
-          <w:rFonts w:cs="Times New Roman"/>
-          <w:szCs w:val="28"/>
-          <w:lang w:val="ru-RU"/>
-        </w:rPr>
-        <w:t>завдання</w:t>
-      </w:r>
-      <w:proofErr w:type="spellEnd"/>
-      <w:r>
-        <w:rPr>
-          <w:rFonts w:cs="Times New Roman"/>
-          <w:szCs w:val="28"/>
-          <w:lang w:val="ru-RU"/>
-        </w:rPr>
-        <w:t xml:space="preserve"> до Теми №1 я </w:t>
-      </w:r>
-      <w:proofErr w:type="spellStart"/>
-      <w:r>
-        <w:rPr>
-          <w:rFonts w:cs="Times New Roman"/>
-          <w:szCs w:val="28"/>
-          <w:lang w:val="ru-RU"/>
-        </w:rPr>
-        <w:t>виконала</w:t>
-      </w:r>
-      <w:proofErr w:type="spellEnd"/>
-      <w:r>
-        <w:rPr>
-          <w:rFonts w:cs="Times New Roman"/>
-          <w:szCs w:val="28"/>
-          <w:lang w:val="ru-RU"/>
-        </w:rPr>
-        <w:t xml:space="preserve"> </w:t>
-      </w:r>
-      <w:proofErr w:type="spellStart"/>
-      <w:r>
-        <w:rPr>
-          <w:rFonts w:cs="Times New Roman"/>
-          <w:szCs w:val="28"/>
-          <w:lang w:val="ru-RU"/>
-        </w:rPr>
-        <w:t>наступні</w:t>
-      </w:r>
-      <w:proofErr w:type="spellEnd"/>
-      <w:r>
-        <w:rPr>
-          <w:rFonts w:cs="Times New Roman"/>
-          <w:szCs w:val="28"/>
-          <w:lang w:val="ru-RU"/>
-        </w:rPr>
-        <w:t xml:space="preserve"> </w:t>
-      </w:r>
-      <w:proofErr w:type="spellStart"/>
-      <w:r>
-        <w:rPr>
-          <w:rFonts w:cs="Times New Roman"/>
-          <w:szCs w:val="28"/>
-          <w:lang w:val="ru-RU"/>
-        </w:rPr>
-        <w:t>завдання</w:t>
-      </w:r>
-      <w:proofErr w:type="spellEnd"/>
+      <w:r>
+        <w:rPr>
+          <w:rFonts w:cs="Times New Roman"/>
+          <w:szCs w:val="28"/>
+          <w:lang w:val="ru-RU"/>
+        </w:rPr>
+        <w:t>Під час виконання практично</w:t>
+      </w:r>
+      <w:r>
+        <w:rPr>
+          <w:rFonts w:cs="Times New Roman"/>
+          <w:szCs w:val="28"/>
+          <w:lang w:val="ru-RU"/>
+        </w:rPr>
+        <w:t>го завдання до Теми №1 я виконала наступні завдання</w:t>
+      </w:r>
       <w:r>
         <w:rPr>
           <w:rFonts w:cs="Times New Roman"/>
@@ -375,45 +132,14 @@
           <w:lang w:val="ru-RU"/>
         </w:rPr>
       </w:pPr>
-      <w:proofErr w:type="spellStart"/>
-      <w:r>
-        <w:rPr>
-          <w:rFonts w:cs="Times New Roman"/>
-          <w:b/>
-          <w:szCs w:val="28"/>
-          <w:lang w:val="ru-RU"/>
-        </w:rPr>
-        <w:t>Повернути</w:t>
-      </w:r>
-      <w:proofErr w:type="spellEnd"/>
-      <w:r>
-        <w:rPr>
-          <w:rFonts w:cs="Times New Roman"/>
-          <w:b/>
-          <w:szCs w:val="28"/>
-          <w:lang w:val="ru-RU"/>
-        </w:rPr>
-        <w:t xml:space="preserve"> рядок в </w:t>
-      </w:r>
-      <w:proofErr w:type="spellStart"/>
-      <w:r>
-        <w:rPr>
-          <w:rFonts w:cs="Times New Roman"/>
-          <w:b/>
-          <w:szCs w:val="28"/>
-          <w:lang w:val="ru-RU"/>
-        </w:rPr>
-        <w:t>зворотньому</w:t>
-      </w:r>
-      <w:proofErr w:type="spellEnd"/>
-      <w:r>
-        <w:rPr>
-          <w:rFonts w:cs="Times New Roman"/>
-          <w:b/>
-          <w:szCs w:val="28"/>
-          <w:lang w:val="ru-RU"/>
-        </w:rPr>
-        <w:t xml:space="preserve"> порядку</w:t>
+      <w:r>
+        <w:rPr>
+          <w:rFonts w:cs="Times New Roman"/>
+          <w:b/>
+          <w:szCs w:val="28"/>
+          <w:lang w:val="ru-RU"/>
+        </w:rPr>
+        <w:t>Повернути рядок в зворотньому порядку</w:t>
       </w:r>
     </w:p>
     <w:p>
@@ -581,65 +307,14 @@
           <w:lang w:val="ru-RU"/>
         </w:rPr>
       </w:pPr>
-      <w:proofErr w:type="spellStart"/>
-      <w:r>
-        <w:rPr>
-          <w:rFonts w:cs="Times New Roman"/>
-          <w:b/>
-          <w:szCs w:val="28"/>
-          <w:lang w:val="ru-RU"/>
-        </w:rPr>
-        <w:t>Тестування</w:t>
-      </w:r>
-      <w:proofErr w:type="spellEnd"/>
-      <w:r>
-        <w:rPr>
-          <w:rFonts w:cs="Times New Roman"/>
-          <w:b/>
-          <w:szCs w:val="28"/>
-          <w:lang w:val="ru-RU"/>
-        </w:rPr>
-        <w:t xml:space="preserve"> </w:t>
-      </w:r>
-      <w:proofErr w:type="spellStart"/>
-      <w:r>
-        <w:rPr>
-          <w:rFonts w:cs="Times New Roman"/>
-          <w:b/>
-          <w:szCs w:val="28"/>
-          <w:lang w:val="ru-RU"/>
-        </w:rPr>
-        <w:t>базових</w:t>
-      </w:r>
-      <w:proofErr w:type="spellEnd"/>
-      <w:r>
-        <w:rPr>
-          <w:rFonts w:cs="Times New Roman"/>
-          <w:b/>
-          <w:szCs w:val="28"/>
-          <w:lang w:val="ru-RU"/>
-        </w:rPr>
-        <w:t xml:space="preserve"> </w:t>
-      </w:r>
-      <w:proofErr w:type="spellStart"/>
-      <w:r>
-        <w:rPr>
-          <w:rFonts w:cs="Times New Roman"/>
-          <w:b/>
-          <w:szCs w:val="28"/>
-          <w:lang w:val="ru-RU"/>
-        </w:rPr>
-        <w:t>фінкцій</w:t>
-      </w:r>
-      <w:proofErr w:type="spellEnd"/>
-      <w:r>
-        <w:rPr>
-          <w:rFonts w:cs="Times New Roman"/>
-          <w:b/>
-          <w:szCs w:val="28"/>
-          <w:lang w:val="ru-RU"/>
-        </w:rPr>
-        <w:t xml:space="preserve"> для рядка </w:t>
+      <w:r>
+        <w:rPr>
+          <w:rFonts w:cs="Times New Roman"/>
+          <w:b/>
+          <w:szCs w:val="28"/>
+          <w:lang w:val="ru-RU"/>
+        </w:rPr>
+        <w:t xml:space="preserve">Тестування базових фінкцій для рядка </w:t>
       </w:r>
     </w:p>
     <w:p>
@@ -2459,16 +2134,14 @@
           <w:lang w:val="ru-RU"/>
         </w:rPr>
       </w:pPr>
-      <w:proofErr w:type="spellStart"/>
-      <w:r>
-        <w:rPr>
-          <w:rFonts w:cs="Times New Roman"/>
-          <w:szCs w:val="28"/>
-          <w:lang w:val="ru-RU"/>
-        </w:rPr>
-        <w:t>Результати</w:t>
-      </w:r>
-      <w:proofErr w:type="spellEnd"/>
+      <w:r>
+        <w:rPr>
+          <w:rFonts w:cs="Times New Roman"/>
+          <w:szCs w:val="28"/>
+          <w:lang w:val="ru-RU"/>
+        </w:rPr>
+        <w:t>Результат</w:t>
+      </w:r>
       <w:r>
         <w:rPr>
           <w:rFonts w:cs="Times New Roman"/>
@@ -2555,7 +2228,6 @@
           <w:lang w:val="ru-RU"/>
         </w:rPr>
       </w:pPr>
-      <w:proofErr w:type="spellStart"/>
       <w:r>
         <w:rPr>
           <w:rFonts w:cs="Times New Roman"/>
@@ -2564,77 +2236,7 @@
           <w:lang w:val="ru-RU"/>
         </w:rPr>
         <w:lastRenderedPageBreak/>
-        <w:t>Написати</w:t>
-      </w:r>
-      <w:proofErr w:type="spellEnd"/>
-      <w:r>
-        <w:rPr>
-          <w:rFonts w:cs="Times New Roman"/>
-          <w:b/>
-          <w:szCs w:val="28"/>
-          <w:lang w:val="ru-RU"/>
-        </w:rPr>
-        <w:t xml:space="preserve"> </w:t>
-      </w:r>
-      <w:proofErr w:type="spellStart"/>
-      <w:r>
-        <w:rPr>
-          <w:rFonts w:cs="Times New Roman"/>
-          <w:b/>
-          <w:szCs w:val="28"/>
-          <w:lang w:val="ru-RU"/>
-        </w:rPr>
-        <w:t>функцію</w:t>
-      </w:r>
-      <w:proofErr w:type="spellEnd"/>
-      <w:r>
-        <w:rPr>
-          <w:rFonts w:cs="Times New Roman"/>
-          <w:b/>
-          <w:szCs w:val="28"/>
-          <w:lang w:val="ru-RU"/>
-        </w:rPr>
-        <w:t xml:space="preserve"> </w:t>
-      </w:r>
-      <w:proofErr w:type="spellStart"/>
-      <w:r>
-        <w:rPr>
-          <w:rFonts w:cs="Times New Roman"/>
-          <w:b/>
-          <w:szCs w:val="28"/>
-          <w:lang w:val="ru-RU"/>
-        </w:rPr>
-        <w:t>пошуку</w:t>
-      </w:r>
-      <w:proofErr w:type="spellEnd"/>
-      <w:r>
-        <w:rPr>
-          <w:rFonts w:cs="Times New Roman"/>
-          <w:b/>
-          <w:szCs w:val="28"/>
-          <w:lang w:val="ru-RU"/>
-        </w:rPr>
-        <w:t xml:space="preserve"> </w:t>
-      </w:r>
-      <w:proofErr w:type="spellStart"/>
-      <w:r>
-        <w:rPr>
-          <w:rFonts w:cs="Times New Roman"/>
-          <w:b/>
-          <w:szCs w:val="28"/>
-          <w:lang w:val="ru-RU"/>
-        </w:rPr>
-        <w:t>дискримінанту</w:t>
-      </w:r>
-      <w:proofErr w:type="spellEnd"/>
-      <w:r>
-        <w:rPr>
-          <w:rFonts w:cs="Times New Roman"/>
-          <w:b/>
-          <w:szCs w:val="28"/>
-          <w:lang w:val="ru-RU"/>
-        </w:rPr>
-        <w:t xml:space="preserve"> </w:t>
+        <w:t xml:space="preserve">Написати функцію пошуку дискримінанту </w:t>
       </w:r>
     </w:p>
     <w:p>
@@ -2802,195 +2404,22 @@
           <w:lang w:val="uk-UA"/>
         </w:rPr>
       </w:pPr>
-      <w:proofErr w:type="spellStart"/>
-      <w:r>
-        <w:rPr>
-          <w:rFonts w:cs="Times New Roman"/>
-          <w:b/>
-          <w:szCs w:val="28"/>
-          <w:lang w:val="ru-RU"/>
-        </w:rPr>
-        <w:t>Висновок</w:t>
-      </w:r>
-      <w:proofErr w:type="spellEnd"/>
-      <w:r>
-        <w:rPr>
-          <w:rFonts w:cs="Times New Roman"/>
-          <w:b/>
-          <w:szCs w:val="28"/>
-          <w:lang w:val="ru-RU"/>
-        </w:rPr>
-        <w:t>:</w:t>
-      </w:r>
-      <w:r>
-        <w:rPr>
-          <w:rFonts w:cs="Times New Roman"/>
-          <w:szCs w:val="28"/>
-          <w:lang w:val="ru-RU"/>
-        </w:rPr>
-        <w:t xml:space="preserve"> в </w:t>
-      </w:r>
-      <w:proofErr w:type="spellStart"/>
-      <w:r>
-        <w:rPr>
-          <w:rFonts w:cs="Times New Roman"/>
-          <w:szCs w:val="28"/>
-          <w:lang w:val="ru-RU"/>
-        </w:rPr>
-        <w:t>ході</w:t>
-      </w:r>
-      <w:proofErr w:type="spellEnd"/>
-      <w:r>
-        <w:rPr>
-          <w:rFonts w:cs="Times New Roman"/>
-          <w:szCs w:val="28"/>
-          <w:lang w:val="ru-RU"/>
-        </w:rPr>
-        <w:t xml:space="preserve"> </w:t>
-      </w:r>
-      <w:proofErr w:type="spellStart"/>
-      <w:r>
-        <w:rPr>
-          <w:rFonts w:cs="Times New Roman"/>
-          <w:szCs w:val="28"/>
-          <w:lang w:val="ru-RU"/>
-        </w:rPr>
-        <w:t>виконання</w:t>
-      </w:r>
-      <w:proofErr w:type="spellEnd"/>
-      <w:r>
-        <w:rPr>
-          <w:rFonts w:cs="Times New Roman"/>
-          <w:szCs w:val="28"/>
-          <w:lang w:val="ru-RU"/>
-        </w:rPr>
-        <w:t xml:space="preserve"> </w:t>
-      </w:r>
-      <w:proofErr w:type="spellStart"/>
-      <w:r>
-        <w:rPr>
-          <w:rFonts w:cs="Times New Roman"/>
-          <w:szCs w:val="28"/>
-          <w:lang w:val="ru-RU"/>
-        </w:rPr>
-        <w:t>лабораторної</w:t>
-      </w:r>
-      <w:proofErr w:type="spellEnd"/>
-      <w:r>
-        <w:rPr>
-          <w:rFonts w:cs="Times New Roman"/>
-          <w:szCs w:val="28"/>
-          <w:lang w:val="ru-RU"/>
-        </w:rPr>
-        <w:t xml:space="preserve"> </w:t>
-      </w:r>
-      <w:proofErr w:type="spellStart"/>
-      <w:r>
-        <w:rPr>
-          <w:rFonts w:cs="Times New Roman"/>
-          <w:szCs w:val="28"/>
-          <w:lang w:val="ru-RU"/>
-        </w:rPr>
-        <w:t>роботи</w:t>
-      </w:r>
-      <w:proofErr w:type="spellEnd"/>
-      <w:r>
-        <w:rPr>
-          <w:rFonts w:cs="Times New Roman"/>
-          <w:szCs w:val="28"/>
-          <w:lang w:val="ru-RU"/>
-        </w:rPr>
-        <w:t xml:space="preserve">, я </w:t>
-      </w:r>
-      <w:proofErr w:type="spellStart"/>
-      <w:r>
-        <w:rPr>
-          <w:rFonts w:cs="Times New Roman"/>
-          <w:szCs w:val="28"/>
-          <w:lang w:val="ru-RU"/>
-        </w:rPr>
-        <w:t>навчилася</w:t>
-      </w:r>
-      <w:proofErr w:type="spellEnd"/>
-      <w:r>
-        <w:rPr>
-          <w:rFonts w:cs="Times New Roman"/>
-          <w:szCs w:val="28"/>
-          <w:lang w:val="ru-RU"/>
-        </w:rPr>
-        <w:t xml:space="preserve"> </w:t>
-      </w:r>
-      <w:proofErr w:type="spellStart"/>
-      <w:r>
-        <w:rPr>
-          <w:rFonts w:cs="Times New Roman"/>
-          <w:szCs w:val="28"/>
-          <w:lang w:val="ru-RU"/>
-        </w:rPr>
-        <w:t>базовим</w:t>
-      </w:r>
-      <w:proofErr w:type="spellEnd"/>
-      <w:r>
-        <w:rPr>
-          <w:rFonts w:cs="Times New Roman"/>
-          <w:szCs w:val="28"/>
-          <w:lang w:val="ru-RU"/>
-        </w:rPr>
-        <w:t xml:space="preserve"> </w:t>
-      </w:r>
-      <w:proofErr w:type="spellStart"/>
-      <w:r>
-        <w:rPr>
-          <w:rFonts w:cs="Times New Roman"/>
-          <w:szCs w:val="28"/>
-          <w:lang w:val="ru-RU"/>
-        </w:rPr>
-        <w:t>функціям</w:t>
-      </w:r>
-      <w:proofErr w:type="spellEnd"/>
-      <w:r>
-        <w:rPr>
-          <w:rFonts w:cs="Times New Roman"/>
-          <w:szCs w:val="28"/>
-          <w:lang w:val="ru-RU"/>
-        </w:rPr>
-        <w:t xml:space="preserve"> для рядка на </w:t>
-      </w:r>
-      <w:proofErr w:type="spellStart"/>
-      <w:r>
-        <w:rPr>
-          <w:rFonts w:cs="Times New Roman"/>
-          <w:szCs w:val="28"/>
-          <w:lang w:val="ru-RU"/>
-        </w:rPr>
-        <w:t>мові</w:t>
-      </w:r>
-      <w:proofErr w:type="spellEnd"/>
-      <w:r>
-        <w:rPr>
-          <w:rFonts w:cs="Times New Roman"/>
-          <w:szCs w:val="28"/>
-          <w:lang w:val="ru-RU"/>
-        </w:rPr>
-        <w:t xml:space="preserve"> </w:t>
-      </w:r>
-      <w:proofErr w:type="spellStart"/>
-      <w:r>
-        <w:rPr>
-          <w:rFonts w:cs="Times New Roman"/>
-          <w:szCs w:val="28"/>
-          <w:lang w:val="ru-RU"/>
-        </w:rPr>
-        <w:t>програмування</w:t>
-      </w:r>
-      <w:proofErr w:type="spellEnd"/>
-      <w:r>
-        <w:rPr>
-          <w:rFonts w:cs="Times New Roman"/>
-          <w:szCs w:val="28"/>
-          <w:lang w:val="ru-RU"/>
-        </w:rPr>
-        <w:t xml:space="preserve"> </w:t>
+      <w:r>
+        <w:rPr>
+          <w:rFonts w:cs="Times New Roman"/>
+          <w:b/>
+          <w:szCs w:val="28"/>
+          <w:lang w:val="ru-RU"/>
+        </w:rPr>
+        <w:t>Висновок:</w:t>
+      </w:r>
+      <w:r>
+        <w:rPr>
+          <w:rFonts w:cs="Times New Roman"/>
+          <w:szCs w:val="28"/>
+          <w:lang w:val="ru-RU"/>
+        </w:rPr>
+        <w:t xml:space="preserve"> в ході виконання лабораторної роботи, я навчилася базовим функціям для рядка на мові програмування </w:t>
       </w:r>
       <w:r>
         <w:rPr>
@@ -3089,7 +2518,6 @@
           <w:lang w:val="uk-UA"/>
         </w:rPr>
       </w:pPr>
-      <w:proofErr w:type="spellStart"/>
       <w:r>
         <w:rPr>
           <w:rFonts w:cs="Times New Roman"/>
@@ -3099,129 +2527,8 @@
           <w:shd w:val="clear" w:color="auto" w:fill="FFFFFF"/>
           <w:lang w:val="ru-RU"/>
         </w:rPr>
-        <w:t>Пошук</w:t>
-      </w:r>
-      <w:proofErr w:type="spellEnd"/>
-      <w:r>
-        <w:rPr>
-          <w:rFonts w:cs="Times New Roman"/>
-          <w:b/>
-          <w:color w:val="1F1F1F"/>
-          <w:szCs w:val="28"/>
-          <w:shd w:val="clear" w:color="auto" w:fill="FFFFFF"/>
-          <w:lang w:val="ru-RU"/>
-        </w:rPr>
-        <w:t xml:space="preserve"> </w:t>
-      </w:r>
-      <w:proofErr w:type="spellStart"/>
-      <w:r>
-        <w:rPr>
-          <w:rFonts w:cs="Times New Roman"/>
-          <w:b/>
-          <w:color w:val="1F1F1F"/>
-          <w:szCs w:val="28"/>
-          <w:shd w:val="clear" w:color="auto" w:fill="FFFFFF"/>
-          <w:lang w:val="ru-RU"/>
-        </w:rPr>
-        <w:t>коренів</w:t>
-      </w:r>
-      <w:proofErr w:type="spellEnd"/>
-      <w:r>
-        <w:rPr>
-          <w:rFonts w:cs="Times New Roman"/>
-          <w:b/>
-          <w:color w:val="1F1F1F"/>
-          <w:szCs w:val="28"/>
-          <w:shd w:val="clear" w:color="auto" w:fill="FFFFFF"/>
-          <w:lang w:val="ru-RU"/>
-        </w:rPr>
-        <w:t xml:space="preserve"> квадратного </w:t>
-      </w:r>
-      <w:proofErr w:type="spellStart"/>
-      <w:r>
-        <w:rPr>
-          <w:rFonts w:cs="Times New Roman"/>
-          <w:b/>
-          <w:color w:val="1F1F1F"/>
-          <w:szCs w:val="28"/>
-          <w:shd w:val="clear" w:color="auto" w:fill="FFFFFF"/>
-          <w:lang w:val="ru-RU"/>
-        </w:rPr>
-        <w:t>рівняння</w:t>
-      </w:r>
-      <w:proofErr w:type="spellEnd"/>
-      <w:r>
-        <w:rPr>
-          <w:rFonts w:cs="Times New Roman"/>
-          <w:b/>
-          <w:color w:val="1F1F1F"/>
-          <w:szCs w:val="28"/>
-          <w:shd w:val="clear" w:color="auto" w:fill="FFFFFF"/>
-          <w:lang w:val="ru-RU"/>
-        </w:rPr>
-        <w:t xml:space="preserve"> </w:t>
-      </w:r>
-      <w:proofErr w:type="spellStart"/>
-      <w:r>
-        <w:rPr>
-          <w:rFonts w:cs="Times New Roman"/>
-          <w:b/>
-          <w:color w:val="1F1F1F"/>
-          <w:szCs w:val="28"/>
-          <w:shd w:val="clear" w:color="auto" w:fill="FFFFFF"/>
-          <w:lang w:val="ru-RU"/>
-        </w:rPr>
-        <w:t>враховуючи</w:t>
-      </w:r>
-      <w:proofErr w:type="spellEnd"/>
-      <w:r>
-        <w:rPr>
-          <w:rFonts w:cs="Times New Roman"/>
-          <w:b/>
-          <w:color w:val="1F1F1F"/>
-          <w:szCs w:val="28"/>
-          <w:shd w:val="clear" w:color="auto" w:fill="FFFFFF"/>
-          <w:lang w:val="ru-RU"/>
-        </w:rPr>
-        <w:t xml:space="preserve"> </w:t>
-      </w:r>
-      <w:proofErr w:type="spellStart"/>
-      <w:r>
-        <w:rPr>
-          <w:rFonts w:cs="Times New Roman"/>
-          <w:b/>
-          <w:color w:val="1F1F1F"/>
-          <w:szCs w:val="28"/>
-          <w:shd w:val="clear" w:color="auto" w:fill="FFFFFF"/>
-          <w:lang w:val="ru-RU"/>
-        </w:rPr>
-        <w:t>значення</w:t>
-      </w:r>
-      <w:proofErr w:type="spellEnd"/>
-      <w:r>
-        <w:rPr>
-          <w:rFonts w:cs="Times New Roman"/>
-          <w:b/>
-          <w:color w:val="1F1F1F"/>
-          <w:szCs w:val="28"/>
-          <w:shd w:val="clear" w:color="auto" w:fill="FFFFFF"/>
-          <w:lang w:val="ru-RU"/>
-        </w:rPr>
-        <w:t xml:space="preserve"> </w:t>
-      </w:r>
-      <w:proofErr w:type="spellStart"/>
-      <w:r>
-        <w:rPr>
-          <w:rFonts w:cs="Times New Roman"/>
-          <w:b/>
-          <w:color w:val="1F1F1F"/>
-          <w:szCs w:val="28"/>
-          <w:shd w:val="clear" w:color="auto" w:fill="FFFFFF"/>
-          <w:lang w:val="ru-RU"/>
-        </w:rPr>
-        <w:t>дискримінанту</w:t>
-      </w:r>
-      <w:proofErr w:type="spellEnd"/>
+        <w:t>Пошук коренів квадратного рівняння враховуючи значення дискримінанту</w:t>
+      </w:r>
     </w:p>
     <w:p>
       <w:pPr>
@@ -3394,7 +2701,6 @@
           <w:lang w:val="ru-RU"/>
         </w:rPr>
       </w:pPr>
-      <w:proofErr w:type="spellStart"/>
       <w:r>
         <w:rPr>
           <w:rFonts w:cs="Times New Roman"/>
@@ -3426,9 +2732,8 @@
           <w:shd w:val="clear" w:color="auto" w:fill="FFFFFF"/>
           <w:lang w:val="ru-RU"/>
         </w:rPr>
-        <w:t>грама</w:t>
-      </w:r>
-      <w:proofErr w:type="spellEnd"/>
+        <w:t xml:space="preserve">грама калькулятор на основі </w:t>
+      </w:r>
       <w:r>
         <w:rPr>
           <w:rFonts w:cs="Times New Roman"/>
@@ -3436,11 +2741,9 @@
           <w:color w:val="1F1F1F"/>
           <w:szCs w:val="28"/>
           <w:shd w:val="clear" w:color="auto" w:fill="FFFFFF"/>
-          <w:lang w:val="ru-RU"/>
-        </w:rPr>
-        <w:t xml:space="preserve"> калькулятор на </w:t>
-      </w:r>
-      <w:proofErr w:type="spellStart"/>
+        </w:rPr>
+        <w:t>if</w:t>
+      </w:r>
       <w:r>
         <w:rPr>
           <w:rFonts w:cs="Times New Roman"/>
@@ -3448,11 +2751,10 @@
           <w:color w:val="1F1F1F"/>
           <w:szCs w:val="28"/>
           <w:shd w:val="clear" w:color="auto" w:fill="FFFFFF"/>
-          <w:lang w:val="ru-RU"/>
-        </w:rPr>
-        <w:t>основі</w:t>
-      </w:r>
-      <w:proofErr w:type="spellEnd"/>
+          <w:lang w:val="uk-UA"/>
+        </w:rPr>
+        <w:t>,</w:t>
+      </w:r>
       <w:r>
         <w:rPr>
           <w:rFonts w:cs="Times New Roman"/>
@@ -3472,42 +2774,8 @@
           <w:szCs w:val="28"/>
           <w:shd w:val="clear" w:color="auto" w:fill="FFFFFF"/>
         </w:rPr>
-        <w:t>if</w:t>
-      </w:r>
-      <w:r>
-        <w:rPr>
-          <w:rFonts w:cs="Times New Roman"/>
-          <w:b/>
-          <w:color w:val="1F1F1F"/>
-          <w:szCs w:val="28"/>
-          <w:shd w:val="clear" w:color="auto" w:fill="FFFFFF"/>
-          <w:lang w:val="uk-UA"/>
-        </w:rPr>
-        <w:t>,</w:t>
-      </w:r>
-      <w:r>
-        <w:rPr>
-          <w:rFonts w:cs="Times New Roman"/>
-          <w:b/>
-          <w:color w:val="1F1F1F"/>
-          <w:szCs w:val="28"/>
-          <w:shd w:val="clear" w:color="auto" w:fill="FFFFFF"/>
-          <w:lang w:val="ru-RU"/>
-        </w:rPr>
-        <w:t xml:space="preserve"> </w:t>
-      </w:r>
-      <w:proofErr w:type="spellStart"/>
-      <w:r>
-        <w:rPr>
-          <w:rFonts w:cs="Times New Roman"/>
-          <w:b/>
-          <w:color w:val="1F1F1F"/>
-          <w:szCs w:val="28"/>
-          <w:shd w:val="clear" w:color="auto" w:fill="FFFFFF"/>
-        </w:rPr>
         <w:t>elif</w:t>
       </w:r>
-      <w:proofErr w:type="spellEnd"/>
       <w:r>
         <w:rPr>
           <w:rFonts w:cs="Times New Roman"/>
@@ -3784,7 +3052,6 @@
           <w:lang w:val="ru-RU"/>
         </w:rPr>
       </w:pPr>
-      <w:proofErr w:type="spellStart"/>
       <w:r>
         <w:rPr>
           <w:rFonts w:cs="Times New Roman"/>
@@ -3806,43 +3073,7 @@
           <w:shd w:val="clear" w:color="auto" w:fill="FFFFFF"/>
           <w:lang w:val="ru-RU"/>
         </w:rPr>
-        <w:t>рограма</w:t>
-      </w:r>
-      <w:proofErr w:type="spellEnd"/>
-      <w:r>
-        <w:rPr>
-          <w:rFonts w:cs="Times New Roman"/>
-          <w:b/>
-          <w:color w:val="1F1F1F"/>
-          <w:szCs w:val="28"/>
-          <w:shd w:val="clear" w:color="auto" w:fill="FFFFFF"/>
-          <w:lang w:val="ru-RU"/>
-        </w:rPr>
-        <w:t xml:space="preserve"> калькулятор на </w:t>
-      </w:r>
-      <w:proofErr w:type="spellStart"/>
-      <w:r>
-        <w:rPr>
-          <w:rFonts w:cs="Times New Roman"/>
-          <w:b/>
-          <w:color w:val="1F1F1F"/>
-          <w:szCs w:val="28"/>
-          <w:shd w:val="clear" w:color="auto" w:fill="FFFFFF"/>
-          <w:lang w:val="ru-RU"/>
-        </w:rPr>
-        <w:t>основі</w:t>
-      </w:r>
-      <w:proofErr w:type="spellEnd"/>
-      <w:r>
-        <w:rPr>
-          <w:rFonts w:cs="Times New Roman"/>
-          <w:b/>
-          <w:color w:val="1F1F1F"/>
-          <w:szCs w:val="28"/>
-          <w:shd w:val="clear" w:color="auto" w:fill="FFFFFF"/>
-          <w:lang w:val="ru-RU"/>
-        </w:rPr>
-        <w:t xml:space="preserve"> оператора </w:t>
+        <w:t xml:space="preserve">рограма калькулятор на основі оператора </w:t>
       </w:r>
       <w:r>
         <w:rPr>
@@ -4021,25 +3252,14 @@
           <w:lang w:val="ru-RU"/>
         </w:rPr>
       </w:pPr>
-      <w:proofErr w:type="spellStart"/>
-      <w:r>
-        <w:rPr>
-          <w:rFonts w:cs="Times New Roman"/>
-          <w:b/>
-          <w:szCs w:val="28"/>
-          <w:lang w:val="ru-RU"/>
-        </w:rPr>
-        <w:t>Висновок</w:t>
-      </w:r>
-      <w:proofErr w:type="spellEnd"/>
-      <w:r>
-        <w:rPr>
-          <w:rFonts w:cs="Times New Roman"/>
-          <w:b/>
-          <w:szCs w:val="28"/>
-          <w:lang w:val="ru-RU"/>
-        </w:rPr>
-        <w:t>:</w:t>
+      <w:r>
+        <w:rPr>
+          <w:rFonts w:cs="Times New Roman"/>
+          <w:b/>
+          <w:szCs w:val="28"/>
+          <w:lang w:val="ru-RU"/>
+        </w:rPr>
+        <w:t>Висновок:</w:t>
       </w:r>
       <w:r>
         <w:rPr>
@@ -4056,169 +3276,7 @@
           <w:szCs w:val="28"/>
           <w:lang w:val="ru-RU"/>
         </w:rPr>
-        <w:t xml:space="preserve">в </w:t>
-      </w:r>
-      <w:proofErr w:type="spellStart"/>
-      <w:r>
-        <w:rPr>
-          <w:rFonts w:cs="Times New Roman"/>
-          <w:szCs w:val="28"/>
-          <w:lang w:val="ru-RU"/>
-        </w:rPr>
-        <w:t>ході</w:t>
-      </w:r>
-      <w:proofErr w:type="spellEnd"/>
-      <w:r>
-        <w:rPr>
-          <w:rFonts w:cs="Times New Roman"/>
-          <w:szCs w:val="28"/>
-          <w:lang w:val="ru-RU"/>
-        </w:rPr>
-        <w:t xml:space="preserve"> </w:t>
-      </w:r>
-      <w:proofErr w:type="spellStart"/>
-      <w:r>
-        <w:rPr>
-          <w:rFonts w:cs="Times New Roman"/>
-          <w:szCs w:val="28"/>
-          <w:lang w:val="ru-RU"/>
-        </w:rPr>
-        <w:t>виконання</w:t>
-      </w:r>
-      <w:proofErr w:type="spellEnd"/>
-      <w:r>
-        <w:rPr>
-          <w:rFonts w:cs="Times New Roman"/>
-          <w:szCs w:val="28"/>
-          <w:lang w:val="ru-RU"/>
-        </w:rPr>
-        <w:t xml:space="preserve"> </w:t>
-      </w:r>
-      <w:proofErr w:type="spellStart"/>
-      <w:r>
-        <w:rPr>
-          <w:rFonts w:cs="Times New Roman"/>
-          <w:szCs w:val="28"/>
-          <w:lang w:val="ru-RU"/>
-        </w:rPr>
-        <w:t>лабораторної</w:t>
-      </w:r>
-      <w:proofErr w:type="spellEnd"/>
-      <w:r>
-        <w:rPr>
-          <w:rFonts w:cs="Times New Roman"/>
-          <w:szCs w:val="28"/>
-          <w:lang w:val="ru-RU"/>
-        </w:rPr>
-        <w:t xml:space="preserve"> </w:t>
-      </w:r>
-      <w:proofErr w:type="spellStart"/>
-      <w:r>
-        <w:rPr>
-          <w:rFonts w:cs="Times New Roman"/>
-          <w:szCs w:val="28"/>
-          <w:lang w:val="ru-RU"/>
-        </w:rPr>
-        <w:t>роботи</w:t>
-      </w:r>
-      <w:proofErr w:type="spellEnd"/>
-      <w:r>
-        <w:rPr>
-          <w:rFonts w:cs="Times New Roman"/>
-          <w:szCs w:val="28"/>
-          <w:lang w:val="ru-RU"/>
-        </w:rPr>
-        <w:t xml:space="preserve">, я </w:t>
-      </w:r>
-      <w:proofErr w:type="spellStart"/>
-      <w:r>
-        <w:rPr>
-          <w:rFonts w:cs="Times New Roman"/>
-          <w:szCs w:val="28"/>
-          <w:lang w:val="ru-RU"/>
-        </w:rPr>
-        <w:t>завдяки</w:t>
-      </w:r>
-      <w:proofErr w:type="spellEnd"/>
-      <w:r>
-        <w:rPr>
-          <w:rFonts w:cs="Times New Roman"/>
-          <w:szCs w:val="28"/>
-          <w:lang w:val="ru-RU"/>
-        </w:rPr>
-        <w:t xml:space="preserve"> </w:t>
-      </w:r>
-      <w:proofErr w:type="spellStart"/>
-      <w:r>
-        <w:rPr>
-          <w:rFonts w:cs="Times New Roman"/>
-          <w:szCs w:val="28"/>
-          <w:lang w:val="ru-RU"/>
-        </w:rPr>
-        <w:t>базовим</w:t>
-      </w:r>
-      <w:proofErr w:type="spellEnd"/>
-      <w:r>
-        <w:rPr>
-          <w:rFonts w:cs="Times New Roman"/>
-          <w:szCs w:val="28"/>
-          <w:lang w:val="ru-RU"/>
-        </w:rPr>
-        <w:t xml:space="preserve"> </w:t>
-      </w:r>
-      <w:proofErr w:type="spellStart"/>
-      <w:r>
-        <w:rPr>
-          <w:rFonts w:cs="Times New Roman"/>
-          <w:szCs w:val="28"/>
-          <w:lang w:val="ru-RU"/>
-        </w:rPr>
-        <w:t>знанням</w:t>
-      </w:r>
-      <w:proofErr w:type="spellEnd"/>
-      <w:r>
-        <w:rPr>
-          <w:rFonts w:cs="Times New Roman"/>
-          <w:szCs w:val="28"/>
-          <w:lang w:val="ru-RU"/>
-        </w:rPr>
-        <w:t xml:space="preserve"> </w:t>
-      </w:r>
-      <w:proofErr w:type="spellStart"/>
-      <w:r>
-        <w:rPr>
-          <w:rFonts w:cs="Times New Roman"/>
-          <w:szCs w:val="28"/>
-          <w:lang w:val="ru-RU"/>
-        </w:rPr>
-        <w:t>функцій</w:t>
-      </w:r>
-      <w:proofErr w:type="spellEnd"/>
-      <w:r>
-        <w:rPr>
-          <w:rFonts w:cs="Times New Roman"/>
-          <w:szCs w:val="28"/>
-          <w:lang w:val="ru-RU"/>
-        </w:rPr>
-        <w:t xml:space="preserve"> написала два </w:t>
-      </w:r>
-      <w:proofErr w:type="spellStart"/>
-      <w:r>
-        <w:rPr>
-          <w:rFonts w:cs="Times New Roman"/>
-          <w:szCs w:val="28"/>
-          <w:lang w:val="ru-RU"/>
-        </w:rPr>
-        <w:t>калькулятори</w:t>
-      </w:r>
-      <w:proofErr w:type="spellEnd"/>
-      <w:r>
-        <w:rPr>
-          <w:rFonts w:cs="Times New Roman"/>
-          <w:szCs w:val="28"/>
-          <w:lang w:val="ru-RU"/>
-        </w:rPr>
-        <w:t>.</w:t>
+        <w:t>в ході виконання лабораторної роботи, я завдяки базовим знанням функцій написала два калькулятори.</w:t>
       </w:r>
     </w:p>
     <w:p>
@@ -4281,164 +3339,22 @@
         <w:jc w:val="both"/>
         <w:rPr>
           <w:rFonts w:cs="Times New Roman"/>
-          <w:szCs w:val="28"/>
-          <w:lang w:val="uk-UA"/>
-        </w:rPr>
-      </w:pPr>
-      <w:proofErr w:type="spellStart"/>
-      <w:r>
-        <w:rPr>
-          <w:rFonts w:cs="Times New Roman"/>
+          <w:b/>
+          <w:szCs w:val="28"/>
+          <w:lang w:val="uk-UA"/>
+        </w:rPr>
+      </w:pPr>
+      <w:r>
+        <w:rPr>
+          <w:rFonts w:cs="Times New Roman"/>
+          <w:b/>
           <w:color w:val="1F1F1F"/>
           <w:szCs w:val="28"/>
           <w:shd w:val="clear" w:color="auto" w:fill="FFFFFF"/>
           <w:lang w:val="ru-RU"/>
         </w:rPr>
-        <w:t>Написання</w:t>
-      </w:r>
-      <w:proofErr w:type="spellEnd"/>
-      <w:r>
-        <w:rPr>
-          <w:rFonts w:cs="Times New Roman"/>
-          <w:color w:val="1F1F1F"/>
-          <w:szCs w:val="28"/>
-          <w:shd w:val="clear" w:color="auto" w:fill="FFFFFF"/>
-          <w:lang w:val="ru-RU"/>
-        </w:rPr>
-        <w:t xml:space="preserve"> </w:t>
-      </w:r>
-      <w:proofErr w:type="spellStart"/>
-      <w:r>
-        <w:rPr>
-          <w:rFonts w:cs="Times New Roman"/>
-          <w:color w:val="1F1F1F"/>
-          <w:szCs w:val="28"/>
-          <w:shd w:val="clear" w:color="auto" w:fill="FFFFFF"/>
-          <w:lang w:val="ru-RU"/>
-        </w:rPr>
-        <w:t>програми</w:t>
-      </w:r>
-      <w:proofErr w:type="spellEnd"/>
-      <w:r>
-        <w:rPr>
-          <w:rFonts w:cs="Times New Roman"/>
-          <w:color w:val="1F1F1F"/>
-          <w:szCs w:val="28"/>
-          <w:shd w:val="clear" w:color="auto" w:fill="FFFFFF"/>
-          <w:lang w:val="ru-RU"/>
-        </w:rPr>
-        <w:t xml:space="preserve"> калькулятор з </w:t>
-      </w:r>
-      <w:proofErr w:type="spellStart"/>
-      <w:r>
-        <w:rPr>
-          <w:rFonts w:cs="Times New Roman"/>
-          <w:color w:val="1F1F1F"/>
-          <w:szCs w:val="28"/>
-          <w:shd w:val="clear" w:color="auto" w:fill="FFFFFF"/>
-          <w:lang w:val="ru-RU"/>
-        </w:rPr>
-        <w:t>постійним</w:t>
-      </w:r>
-      <w:proofErr w:type="spellEnd"/>
-      <w:r>
-        <w:rPr>
-          <w:rFonts w:cs="Times New Roman"/>
-          <w:color w:val="1F1F1F"/>
-          <w:szCs w:val="28"/>
-          <w:shd w:val="clear" w:color="auto" w:fill="FFFFFF"/>
-          <w:lang w:val="ru-RU"/>
-        </w:rPr>
-        <w:t xml:space="preserve"> запитом</w:t>
-      </w:r>
-      <w:r>
-        <w:rPr>
-          <w:rFonts w:cs="Times New Roman"/>
-          <w:color w:val="1F1F1F"/>
-          <w:szCs w:val="28"/>
-          <w:shd w:val="clear" w:color="auto" w:fill="FFFFFF"/>
-          <w:lang w:val="ru-RU"/>
-        </w:rPr>
-        <w:t xml:space="preserve"> на </w:t>
-      </w:r>
-      <w:proofErr w:type="spellStart"/>
-      <w:r>
-        <w:rPr>
-          <w:rFonts w:cs="Times New Roman"/>
-          <w:color w:val="1F1F1F"/>
-          <w:szCs w:val="28"/>
-          <w:shd w:val="clear" w:color="auto" w:fill="FFFFFF"/>
-          <w:lang w:val="ru-RU"/>
-        </w:rPr>
-        <w:t>введення</w:t>
-      </w:r>
-      <w:proofErr w:type="spellEnd"/>
-      <w:r>
-        <w:rPr>
-          <w:rFonts w:cs="Times New Roman"/>
-          <w:color w:val="1F1F1F"/>
-          <w:szCs w:val="28"/>
-          <w:shd w:val="clear" w:color="auto" w:fill="FFFFFF"/>
-          <w:lang w:val="ru-RU"/>
-        </w:rPr>
-        <w:t xml:space="preserve"> </w:t>
-      </w:r>
-      <w:proofErr w:type="spellStart"/>
-      <w:r>
-        <w:rPr>
-          <w:rFonts w:cs="Times New Roman"/>
-          <w:color w:val="1F1F1F"/>
-          <w:szCs w:val="28"/>
-          <w:shd w:val="clear" w:color="auto" w:fill="FFFFFF"/>
-          <w:lang w:val="ru-RU"/>
-        </w:rPr>
-        <w:t>нових</w:t>
-      </w:r>
-      <w:proofErr w:type="spellEnd"/>
-      <w:r>
-        <w:rPr>
-          <w:rFonts w:cs="Times New Roman"/>
-          <w:color w:val="1F1F1F"/>
-          <w:szCs w:val="28"/>
-          <w:shd w:val="clear" w:color="auto" w:fill="FFFFFF"/>
-          <w:lang w:val="ru-RU"/>
-        </w:rPr>
-        <w:t xml:space="preserve"> </w:t>
-      </w:r>
-      <w:proofErr w:type="spellStart"/>
-      <w:r>
-        <w:rPr>
-          <w:rFonts w:cs="Times New Roman"/>
-          <w:color w:val="1F1F1F"/>
-          <w:szCs w:val="28"/>
-          <w:shd w:val="clear" w:color="auto" w:fill="FFFFFF"/>
-          <w:lang w:val="ru-RU"/>
-        </w:rPr>
-        <w:t>даних</w:t>
-      </w:r>
-      <w:proofErr w:type="spellEnd"/>
-      <w:r>
-        <w:rPr>
-          <w:rFonts w:cs="Times New Roman"/>
-          <w:color w:val="1F1F1F"/>
-          <w:szCs w:val="28"/>
-          <w:shd w:val="clear" w:color="auto" w:fill="FFFFFF"/>
-          <w:lang w:val="ru-RU"/>
-        </w:rPr>
-        <w:t xml:space="preserve"> та </w:t>
-      </w:r>
-      <w:proofErr w:type="spellStart"/>
-      <w:r>
-        <w:rPr>
-          <w:rFonts w:cs="Times New Roman"/>
-          <w:color w:val="1F1F1F"/>
-          <w:szCs w:val="28"/>
-          <w:shd w:val="clear" w:color="auto" w:fill="FFFFFF"/>
-          <w:lang w:val="ru-RU"/>
-        </w:rPr>
-        <w:t>операцій</w:t>
-      </w:r>
-      <w:proofErr w:type="spellEnd"/>
+        <w:t>Написання програми калькулятор з постійним запитом на введення нових даних та операцій</w:t>
+      </w:r>
     </w:p>
     <w:p>
       <w:pPr>
@@ -4457,10 +3373,10 @@
       <w:r>
         <w:rPr>
           <w:rFonts w:cs="Times New Roman"/>
+          <w:noProof/>
           <w:color w:val="1F1F1F"/>
           <w:szCs w:val="28"/>
           <w:shd w:val="clear" w:color="auto" w:fill="FFFFFF"/>
-          <w:lang w:val="ru-RU"/>
         </w:rPr>
         <w:drawing>
           <wp:inline distT="0" distB="0" distL="0" distR="0" wp14:anchorId="3FCDDB3F" wp14:editId="46957E29">
@@ -4516,10 +3432,10 @@
       <w:r>
         <w:rPr>
           <w:rFonts w:cs="Times New Roman"/>
+          <w:noProof/>
           <w:color w:val="1F1F1F"/>
           <w:szCs w:val="28"/>
           <w:shd w:val="clear" w:color="auto" w:fill="FFFFFF"/>
-          <w:lang w:val="ru-RU"/>
         </w:rPr>
         <w:drawing>
           <wp:inline distT="0" distB="0" distL="0" distR="0" wp14:anchorId="61C039FB" wp14:editId="2C0028FD">
@@ -4566,17 +3482,16 @@
         <w:jc w:val="both"/>
         <w:rPr>
           <w:rFonts w:cs="Times New Roman"/>
-          <w:b/>
           <w:color w:val="1F1F1F"/>
           <w:szCs w:val="28"/>
           <w:shd w:val="clear" w:color="auto" w:fill="FFFFFF"/>
           <w:lang w:val="ru-RU"/>
         </w:rPr>
       </w:pPr>
-      <w:r>
-        <w:rPr>
-          <w:rFonts w:cs="Times New Roman"/>
-          <w:b/>
+      <w:bookmarkStart w:id="1" w:name="_GoBack"/>
+      <w:r>
+        <w:rPr>
+          <w:rFonts w:cs="Times New Roman"/>
           <w:color w:val="1F1F1F"/>
           <w:szCs w:val="28"/>
           <w:shd w:val="clear" w:color="auto" w:fill="FFFFFF"/>
@@ -4586,6 +3501,7 @@
         <w:t>Результат:</w:t>
       </w:r>
     </w:p>
+    <w:bookmarkEnd w:id="1"/>
     <w:p>
       <w:pPr>
         <w:pStyle w:val="a7"/>
@@ -4603,10 +3519,10 @@
       <w:r>
         <w:rPr>
           <w:rFonts w:cs="Times New Roman"/>
+          <w:noProof/>
           <w:color w:val="1F1F1F"/>
           <w:szCs w:val="28"/>
           <w:shd w:val="clear" w:color="auto" w:fill="FFFFFF"/>
-          <w:lang w:val="ru-RU"/>
         </w:rPr>
         <w:drawing>
           <wp:inline distT="0" distB="0" distL="0" distR="0" wp14:anchorId="1D6E6EC2" wp14:editId="39BE9861">
@@ -4686,125 +3602,37 @@
         <w:jc w:val="both"/>
         <w:rPr>
           <w:rFonts w:cs="Times New Roman"/>
-          <w:szCs w:val="28"/>
-          <w:lang w:val="uk-UA"/>
-        </w:rPr>
-      </w:pPr>
-      <w:proofErr w:type="spellStart"/>
-      <w:r>
-        <w:rPr>
-          <w:rFonts w:cs="Times New Roman"/>
+          <w:b/>
+          <w:szCs w:val="28"/>
+          <w:lang w:val="uk-UA"/>
+        </w:rPr>
+      </w:pPr>
+      <w:r>
+        <w:rPr>
+          <w:rFonts w:cs="Times New Roman"/>
+          <w:b/>
           <w:color w:val="1F1F1F"/>
           <w:szCs w:val="28"/>
           <w:shd w:val="clear" w:color="auto" w:fill="FFFFFF"/>
           <w:lang w:val="ru-RU"/>
         </w:rPr>
-        <w:t>Написання</w:t>
-      </w:r>
-      <w:proofErr w:type="spellEnd"/>
-      <w:r>
-        <w:rPr>
-          <w:rFonts w:cs="Times New Roman"/>
-          <w:color w:val="1F1F1F"/>
-          <w:szCs w:val="28"/>
-          <w:shd w:val="clear" w:color="auto" w:fill="FFFFFF"/>
-          <w:lang w:val="ru-RU"/>
-        </w:rPr>
-        <w:t xml:space="preserve"> </w:t>
-      </w:r>
-      <w:proofErr w:type="spellStart"/>
-      <w:r>
-        <w:rPr>
-          <w:rFonts w:cs="Times New Roman"/>
-          <w:color w:val="1F1F1F"/>
-          <w:szCs w:val="28"/>
-          <w:shd w:val="clear" w:color="auto" w:fill="FFFFFF"/>
-          <w:lang w:val="ru-RU"/>
-        </w:rPr>
-        <w:t>програми</w:t>
-      </w:r>
-      <w:proofErr w:type="spellEnd"/>
-      <w:r>
-        <w:rPr>
-          <w:rFonts w:cs="Times New Roman"/>
-          <w:color w:val="1F1F1F"/>
-          <w:szCs w:val="28"/>
-          <w:shd w:val="clear" w:color="auto" w:fill="FFFFFF"/>
-          <w:lang w:val="ru-RU"/>
-        </w:rPr>
-        <w:t xml:space="preserve"> </w:t>
-      </w:r>
-      <w:proofErr w:type="spellStart"/>
-      <w:r>
-        <w:rPr>
-          <w:rFonts w:cs="Times New Roman"/>
-          <w:color w:val="1F1F1F"/>
-          <w:szCs w:val="28"/>
-          <w:shd w:val="clear" w:color="auto" w:fill="FFFFFF"/>
-          <w:lang w:val="ru-RU"/>
-        </w:rPr>
-        <w:t>тестування</w:t>
-      </w:r>
-      <w:proofErr w:type="spellEnd"/>
-      <w:r>
-        <w:rPr>
-          <w:rFonts w:cs="Times New Roman"/>
-          <w:color w:val="1F1F1F"/>
-          <w:szCs w:val="28"/>
-          <w:shd w:val="clear" w:color="auto" w:fill="FFFFFF"/>
-          <w:lang w:val="ru-RU"/>
-        </w:rPr>
-        <w:t xml:space="preserve"> </w:t>
-      </w:r>
-      <w:proofErr w:type="spellStart"/>
-      <w:r>
-        <w:rPr>
-          <w:rFonts w:cs="Times New Roman"/>
-          <w:color w:val="1F1F1F"/>
-          <w:szCs w:val="28"/>
-          <w:shd w:val="clear" w:color="auto" w:fill="FFFFFF"/>
-          <w:lang w:val="ru-RU"/>
-        </w:rPr>
-        <w:t>функцій</w:t>
-      </w:r>
-      <w:proofErr w:type="spellEnd"/>
-      <w:r>
-        <w:rPr>
-          <w:rFonts w:cs="Times New Roman"/>
-          <w:color w:val="1F1F1F"/>
-          <w:szCs w:val="28"/>
-          <w:shd w:val="clear" w:color="auto" w:fill="FFFFFF"/>
-          <w:lang w:val="ru-RU"/>
-        </w:rPr>
-        <w:t xml:space="preserve"> </w:t>
-      </w:r>
-      <w:proofErr w:type="spellStart"/>
-      <w:r>
-        <w:rPr>
-          <w:rFonts w:cs="Times New Roman"/>
-          <w:color w:val="1F1F1F"/>
-          <w:szCs w:val="28"/>
-          <w:shd w:val="clear" w:color="auto" w:fill="FFFFFF"/>
-          <w:lang w:val="ru-RU"/>
-        </w:rPr>
-        <w:t>списків</w:t>
-      </w:r>
-      <w:proofErr w:type="spellEnd"/>
-    </w:p>
-    <w:p>
-      <w:pPr>
-        <w:pStyle w:val="a7"/>
-        <w:rPr>
-          <w:rFonts w:cs="Times New Roman"/>
-          <w:szCs w:val="28"/>
-          <w:lang w:val="uk-UA"/>
-        </w:rPr>
-      </w:pPr>
-      <w:r>
-        <w:rPr>
-          <w:rFonts w:cs="Times New Roman"/>
-          <w:szCs w:val="28"/>
-          <w:lang w:val="uk-UA"/>
+        <w:t>Написання програми тестування функцій списків</w:t>
+      </w:r>
+    </w:p>
+    <w:p>
+      <w:pPr>
+        <w:pStyle w:val="a7"/>
+        <w:rPr>
+          <w:rFonts w:cs="Times New Roman"/>
+          <w:szCs w:val="28"/>
+          <w:lang w:val="uk-UA"/>
+        </w:rPr>
+      </w:pPr>
+      <w:r>
+        <w:rPr>
+          <w:rFonts w:cs="Times New Roman"/>
+          <w:noProof/>
+          <w:szCs w:val="28"/>
         </w:rPr>
         <w:lastRenderedPageBreak/>
         <w:drawing>
@@ -4859,15 +3687,13 @@
         <w:pStyle w:val="a7"/>
         <w:rPr>
           <w:rFonts w:cs="Times New Roman"/>
-          <w:b/>
-          <w:szCs w:val="28"/>
-          <w:lang w:val="uk-UA"/>
-        </w:rPr>
-      </w:pPr>
-      <w:r>
-        <w:rPr>
-          <w:rFonts w:cs="Times New Roman"/>
-          <w:b/>
+          <w:szCs w:val="28"/>
+          <w:lang w:val="uk-UA"/>
+        </w:rPr>
+      </w:pPr>
+      <w:r>
+        <w:rPr>
+          <w:rFonts w:cs="Times New Roman"/>
           <w:szCs w:val="28"/>
           <w:lang w:val="uk-UA"/>
         </w:rPr>
@@ -4888,8 +3714,8 @@
         <w:rPr>
           <w:rFonts w:cs="Times New Roman"/>
           <w:b/>
-          <w:szCs w:val="28"/>
-          <w:lang w:val="uk-UA"/>
+          <w:noProof/>
+          <w:szCs w:val="28"/>
         </w:rPr>
         <w:drawing>
           <wp:inline distT="0" distB="0" distL="0" distR="0" wp14:anchorId="713CEFF7" wp14:editId="63CD967A">
@@ -4961,126 +3787,38 @@
         <w:jc w:val="both"/>
         <w:rPr>
           <w:rFonts w:cs="Times New Roman"/>
-          <w:szCs w:val="28"/>
-          <w:lang w:val="uk-UA"/>
-        </w:rPr>
-      </w:pPr>
-      <w:proofErr w:type="spellStart"/>
-      <w:r>
-        <w:rPr>
-          <w:rFonts w:cs="Times New Roman"/>
+          <w:b/>
+          <w:szCs w:val="28"/>
+          <w:lang w:val="uk-UA"/>
+        </w:rPr>
+      </w:pPr>
+      <w:r>
+        <w:rPr>
+          <w:rFonts w:cs="Times New Roman"/>
+          <w:b/>
           <w:color w:val="1F1F1F"/>
           <w:szCs w:val="28"/>
           <w:shd w:val="clear" w:color="auto" w:fill="FFFFFF"/>
           <w:lang w:val="ru-RU"/>
         </w:rPr>
         <w:lastRenderedPageBreak/>
-        <w:t>Написання</w:t>
-      </w:r>
-      <w:proofErr w:type="spellEnd"/>
-      <w:r>
-        <w:rPr>
-          <w:rFonts w:cs="Times New Roman"/>
-          <w:color w:val="1F1F1F"/>
-          <w:szCs w:val="28"/>
-          <w:shd w:val="clear" w:color="auto" w:fill="FFFFFF"/>
-          <w:lang w:val="ru-RU"/>
-        </w:rPr>
-        <w:t xml:space="preserve"> </w:t>
-      </w:r>
-      <w:proofErr w:type="spellStart"/>
-      <w:r>
-        <w:rPr>
-          <w:rFonts w:cs="Times New Roman"/>
-          <w:color w:val="1F1F1F"/>
-          <w:szCs w:val="28"/>
-          <w:shd w:val="clear" w:color="auto" w:fill="FFFFFF"/>
-          <w:lang w:val="ru-RU"/>
-        </w:rPr>
-        <w:t>програми</w:t>
-      </w:r>
-      <w:proofErr w:type="spellEnd"/>
-      <w:r>
-        <w:rPr>
-          <w:rFonts w:cs="Times New Roman"/>
-          <w:color w:val="1F1F1F"/>
-          <w:szCs w:val="28"/>
-          <w:shd w:val="clear" w:color="auto" w:fill="FFFFFF"/>
-          <w:lang w:val="ru-RU"/>
-        </w:rPr>
-        <w:t xml:space="preserve"> </w:t>
-      </w:r>
-      <w:proofErr w:type="spellStart"/>
-      <w:r>
-        <w:rPr>
-          <w:rFonts w:cs="Times New Roman"/>
-          <w:color w:val="1F1F1F"/>
-          <w:szCs w:val="28"/>
-          <w:shd w:val="clear" w:color="auto" w:fill="FFFFFF"/>
-          <w:lang w:val="ru-RU"/>
-        </w:rPr>
-        <w:t>тестування</w:t>
-      </w:r>
-      <w:proofErr w:type="spellEnd"/>
-      <w:r>
-        <w:rPr>
-          <w:rFonts w:cs="Times New Roman"/>
-          <w:color w:val="1F1F1F"/>
-          <w:szCs w:val="28"/>
-          <w:shd w:val="clear" w:color="auto" w:fill="FFFFFF"/>
-          <w:lang w:val="ru-RU"/>
-        </w:rPr>
-        <w:t xml:space="preserve"> </w:t>
-      </w:r>
-      <w:proofErr w:type="spellStart"/>
-      <w:r>
-        <w:rPr>
-          <w:rFonts w:cs="Times New Roman"/>
-          <w:color w:val="1F1F1F"/>
-          <w:szCs w:val="28"/>
-          <w:shd w:val="clear" w:color="auto" w:fill="FFFFFF"/>
-          <w:lang w:val="ru-RU"/>
-        </w:rPr>
-        <w:t>функцій</w:t>
-      </w:r>
-      <w:proofErr w:type="spellEnd"/>
-      <w:r>
-        <w:rPr>
-          <w:rFonts w:cs="Times New Roman"/>
-          <w:color w:val="1F1F1F"/>
-          <w:szCs w:val="28"/>
-          <w:shd w:val="clear" w:color="auto" w:fill="FFFFFF"/>
-          <w:lang w:val="ru-RU"/>
-        </w:rPr>
-        <w:t xml:space="preserve"> </w:t>
-      </w:r>
-      <w:proofErr w:type="spellStart"/>
-      <w:r>
-        <w:rPr>
-          <w:rFonts w:cs="Times New Roman"/>
-          <w:color w:val="1F1F1F"/>
-          <w:szCs w:val="28"/>
-          <w:shd w:val="clear" w:color="auto" w:fill="FFFFFF"/>
-          <w:lang w:val="ru-RU"/>
-        </w:rPr>
-        <w:t>словників</w:t>
-      </w:r>
-      <w:proofErr w:type="spellEnd"/>
-    </w:p>
-    <w:p>
-      <w:pPr>
-        <w:pStyle w:val="a7"/>
-        <w:rPr>
-          <w:rFonts w:cs="Times New Roman"/>
-          <w:szCs w:val="28"/>
-          <w:lang w:val="uk-UA"/>
-        </w:rPr>
-      </w:pPr>
-      <w:r>
-        <w:rPr>
-          <w:rFonts w:cs="Times New Roman"/>
-          <w:szCs w:val="28"/>
-          <w:lang w:val="uk-UA"/>
+        <w:t>Написання програми тестування функцій словників</w:t>
+      </w:r>
+    </w:p>
+    <w:p>
+      <w:pPr>
+        <w:pStyle w:val="a7"/>
+        <w:rPr>
+          <w:rFonts w:cs="Times New Roman"/>
+          <w:szCs w:val="28"/>
+          <w:lang w:val="uk-UA"/>
+        </w:rPr>
+      </w:pPr>
+      <w:r>
+        <w:rPr>
+          <w:rFonts w:cs="Times New Roman"/>
+          <w:noProof/>
+          <w:szCs w:val="28"/>
         </w:rPr>
         <w:drawing>
           <wp:inline distT="0" distB="0" distL="0" distR="0" wp14:anchorId="002758BC" wp14:editId="71EFC19F">
@@ -5134,15 +3872,13 @@
         <w:pStyle w:val="a7"/>
         <w:rPr>
           <w:rFonts w:cs="Times New Roman"/>
-          <w:b/>
-          <w:szCs w:val="28"/>
-          <w:lang w:val="uk-UA"/>
-        </w:rPr>
-      </w:pPr>
-      <w:r>
-        <w:rPr>
-          <w:rFonts w:cs="Times New Roman"/>
-          <w:b/>
+          <w:szCs w:val="28"/>
+          <w:lang w:val="uk-UA"/>
+        </w:rPr>
+      </w:pPr>
+      <w:r>
+        <w:rPr>
+          <w:rFonts w:cs="Times New Roman"/>
           <w:szCs w:val="28"/>
           <w:lang w:val="uk-UA"/>
         </w:rPr>
@@ -5163,8 +3899,8 @@
         <w:rPr>
           <w:rFonts w:cs="Times New Roman"/>
           <w:b/>
-          <w:szCs w:val="28"/>
-          <w:lang w:val="uk-UA"/>
+          <w:noProof/>
+          <w:szCs w:val="28"/>
         </w:rPr>
         <w:drawing>
           <wp:inline distT="0" distB="0" distL="0" distR="0" wp14:anchorId="12A2F16B" wp14:editId="4CFBECC6">
@@ -5236,151 +3972,21 @@
         <w:jc w:val="both"/>
         <w:rPr>
           <w:rFonts w:cs="Times New Roman"/>
-          <w:szCs w:val="28"/>
-          <w:lang w:val="uk-UA"/>
-        </w:rPr>
-      </w:pPr>
-      <w:proofErr w:type="spellStart"/>
-      <w:r>
-        <w:rPr>
-          <w:rFonts w:cs="Times New Roman"/>
+          <w:b/>
+          <w:szCs w:val="28"/>
+          <w:lang w:val="uk-UA"/>
+        </w:rPr>
+      </w:pPr>
+      <w:r>
+        <w:rPr>
+          <w:rFonts w:cs="Times New Roman"/>
+          <w:b/>
           <w:color w:val="1F1F1F"/>
           <w:szCs w:val="28"/>
           <w:shd w:val="clear" w:color="auto" w:fill="FFFFFF"/>
           <w:lang w:val="ru-RU"/>
         </w:rPr>
-        <w:t>Написання</w:t>
-      </w:r>
-      <w:proofErr w:type="spellEnd"/>
-      <w:r>
-        <w:rPr>
-          <w:rFonts w:cs="Times New Roman"/>
-          <w:color w:val="1F1F1F"/>
-          <w:szCs w:val="28"/>
-          <w:shd w:val="clear" w:color="auto" w:fill="FFFFFF"/>
-          <w:lang w:val="ru-RU"/>
-        </w:rPr>
-        <w:t xml:space="preserve"> </w:t>
-      </w:r>
-      <w:proofErr w:type="spellStart"/>
-      <w:r>
-        <w:rPr>
-          <w:rFonts w:cs="Times New Roman"/>
-          <w:color w:val="1F1F1F"/>
-          <w:szCs w:val="28"/>
-          <w:shd w:val="clear" w:color="auto" w:fill="FFFFFF"/>
-          <w:lang w:val="ru-RU"/>
-        </w:rPr>
-        <w:t>функції</w:t>
-      </w:r>
-      <w:proofErr w:type="spellEnd"/>
-      <w:r>
-        <w:rPr>
-          <w:rFonts w:cs="Times New Roman"/>
-          <w:color w:val="1F1F1F"/>
-          <w:szCs w:val="28"/>
-          <w:shd w:val="clear" w:color="auto" w:fill="FFFFFF"/>
-          <w:lang w:val="ru-RU"/>
-        </w:rPr>
-        <w:t xml:space="preserve"> </w:t>
-      </w:r>
-      <w:proofErr w:type="spellStart"/>
-      <w:r>
-        <w:rPr>
-          <w:rFonts w:cs="Times New Roman"/>
-          <w:color w:val="1F1F1F"/>
-          <w:szCs w:val="28"/>
-          <w:shd w:val="clear" w:color="auto" w:fill="FFFFFF"/>
-          <w:lang w:val="ru-RU"/>
-        </w:rPr>
-        <w:t>пошуку</w:t>
-      </w:r>
-      <w:proofErr w:type="spellEnd"/>
-      <w:r>
-        <w:rPr>
-          <w:rFonts w:cs="Times New Roman"/>
-          <w:color w:val="1F1F1F"/>
-          <w:szCs w:val="28"/>
-          <w:shd w:val="clear" w:color="auto" w:fill="FFFFFF"/>
-          <w:lang w:val="ru-RU"/>
-        </w:rPr>
-        <w:t xml:space="preserve"> </w:t>
-      </w:r>
-      <w:proofErr w:type="spellStart"/>
-      <w:r>
-        <w:rPr>
-          <w:rFonts w:cs="Times New Roman"/>
-          <w:color w:val="1F1F1F"/>
-          <w:szCs w:val="28"/>
-          <w:shd w:val="clear" w:color="auto" w:fill="FFFFFF"/>
-          <w:lang w:val="ru-RU"/>
-        </w:rPr>
-        <w:t>позиції</w:t>
-      </w:r>
-      <w:proofErr w:type="spellEnd"/>
-      <w:r>
-        <w:rPr>
-          <w:rFonts w:cs="Times New Roman"/>
-          <w:color w:val="1F1F1F"/>
-          <w:szCs w:val="28"/>
-          <w:shd w:val="clear" w:color="auto" w:fill="FFFFFF"/>
-          <w:lang w:val="ru-RU"/>
-        </w:rPr>
-        <w:t xml:space="preserve"> для вставки нового</w:t>
-      </w:r>
-      <w:r>
-        <w:rPr>
-          <w:rFonts w:cs="Times New Roman"/>
-          <w:color w:val="1F1F1F"/>
-          <w:szCs w:val="28"/>
-          <w:shd w:val="clear" w:color="auto" w:fill="FFFFFF"/>
-          <w:lang w:val="ru-RU"/>
-        </w:rPr>
-        <w:t xml:space="preserve"> </w:t>
-      </w:r>
-      <w:proofErr w:type="spellStart"/>
-      <w:r>
-        <w:rPr>
-          <w:rFonts w:cs="Times New Roman"/>
-          <w:color w:val="1F1F1F"/>
-          <w:szCs w:val="28"/>
-          <w:shd w:val="clear" w:color="auto" w:fill="FFFFFF"/>
-          <w:lang w:val="ru-RU"/>
-        </w:rPr>
-        <w:t>елементу</w:t>
-      </w:r>
-      <w:proofErr w:type="spellEnd"/>
-      <w:r>
-        <w:rPr>
-          <w:rFonts w:cs="Times New Roman"/>
-          <w:color w:val="1F1F1F"/>
-          <w:szCs w:val="28"/>
-          <w:shd w:val="clear" w:color="auto" w:fill="FFFFFF"/>
-          <w:lang w:val="ru-RU"/>
-        </w:rPr>
-        <w:t xml:space="preserve"> у </w:t>
-      </w:r>
-      <w:proofErr w:type="spellStart"/>
-      <w:r>
-        <w:rPr>
-          <w:rFonts w:cs="Times New Roman"/>
-          <w:color w:val="1F1F1F"/>
-          <w:szCs w:val="28"/>
-          <w:shd w:val="clear" w:color="auto" w:fill="FFFFFF"/>
-          <w:lang w:val="ru-RU"/>
-        </w:rPr>
-        <w:t>відсортований</w:t>
-      </w:r>
-      <w:proofErr w:type="spellEnd"/>
-      <w:r>
-        <w:rPr>
-          <w:rFonts w:cs="Times New Roman"/>
-          <w:color w:val="1F1F1F"/>
-          <w:szCs w:val="28"/>
-          <w:shd w:val="clear" w:color="auto" w:fill="FFFFFF"/>
-          <w:lang w:val="ru-RU"/>
-        </w:rPr>
-        <w:t xml:space="preserve"> список</w:t>
+        <w:t>Написання функції пошуку позиції для вставки нового елементу у відсортований список</w:t>
       </w:r>
     </w:p>
     <w:p>
@@ -5397,8 +4003,8 @@
       <w:r>
         <w:rPr>
           <w:rFonts w:cs="Times New Roman"/>
-          <w:szCs w:val="28"/>
-          <w:lang w:val="uk-UA"/>
+          <w:noProof/>
+          <w:szCs w:val="28"/>
         </w:rPr>
         <w:lastRenderedPageBreak/>
         <w:drawing>
@@ -5457,15 +4063,13 @@
         <w:jc w:val="both"/>
         <w:rPr>
           <w:rFonts w:cs="Times New Roman"/>
-          <w:b/>
-          <w:szCs w:val="28"/>
-          <w:lang w:val="uk-UA"/>
-        </w:rPr>
-      </w:pPr>
-      <w:r>
-        <w:rPr>
-          <w:rFonts w:cs="Times New Roman"/>
-          <w:b/>
+          <w:szCs w:val="28"/>
+          <w:lang w:val="uk-UA"/>
+        </w:rPr>
+      </w:pPr>
+      <w:r>
+        <w:rPr>
+          <w:rFonts w:cs="Times New Roman"/>
           <w:szCs w:val="28"/>
           <w:lang w:val="uk-UA"/>
         </w:rPr>
@@ -5488,8 +4092,8 @@
         <w:rPr>
           <w:rFonts w:cs="Times New Roman"/>
           <w:b/>
-          <w:szCs w:val="28"/>
-          <w:lang w:val="uk-UA"/>
+          <w:noProof/>
+          <w:szCs w:val="28"/>
         </w:rPr>
         <w:drawing>
           <wp:inline distT="0" distB="0" distL="0" distR="0" wp14:anchorId="00562FF4" wp14:editId="1C30A0CE">
@@ -5548,8 +4152,10 @@
         <w:jc w:val="both"/>
         <w:rPr>
           <w:rFonts w:cs="Times New Roman"/>
-          <w:szCs w:val="28"/>
-          <w:lang w:val="uk-UA"/>
+          <w:color w:val="1F1F1F"/>
+          <w:szCs w:val="28"/>
+          <w:shd w:val="clear" w:color="auto" w:fill="FFFFFF"/>
+          <w:lang w:val="ru-RU"/>
         </w:rPr>
       </w:pPr>
       <w:r>
@@ -5577,7 +4183,6 @@
         </w:rPr>
         <w:t>вдосконалила свій калькулятор з минулої роботи,  н</w:t>
       </w:r>
-      <w:proofErr w:type="spellStart"/>
       <w:r>
         <w:rPr>
           <w:rFonts w:cs="Times New Roman"/>
@@ -5586,9 +4191,8 @@
           <w:shd w:val="clear" w:color="auto" w:fill="FFFFFF"/>
           <w:lang w:val="ru-RU"/>
         </w:rPr>
-        <w:t>аписала</w:t>
-      </w:r>
-      <w:proofErr w:type="spellEnd"/>
+        <w:t xml:space="preserve">аписала програму тестування функцій списків, написала програму тестування функцій словників та </w:t>
+      </w:r>
       <w:r>
         <w:rPr>
           <w:rFonts w:cs="Times New Roman"/>
@@ -5597,9 +4201,8 @@
           <w:shd w:val="clear" w:color="auto" w:fill="FFFFFF"/>
           <w:lang w:val="ru-RU"/>
         </w:rPr>
-        <w:t xml:space="preserve"> </w:t>
-      </w:r>
-      <w:proofErr w:type="spellStart"/>
+        <w:t>написання функцію</w:t>
+      </w:r>
       <w:r>
         <w:rPr>
           <w:rFonts w:cs="Times New Roman"/>
@@ -5608,9 +4211,8 @@
           <w:shd w:val="clear" w:color="auto" w:fill="FFFFFF"/>
           <w:lang w:val="ru-RU"/>
         </w:rPr>
-        <w:t>програму</w:t>
-      </w:r>
-      <w:proofErr w:type="spellEnd"/>
+        <w:t xml:space="preserve"> пошуку позиції для вставки нового елементу у відсортований список</w:t>
+      </w:r>
       <w:r>
         <w:rPr>
           <w:rFonts w:cs="Times New Roman"/>
@@ -5619,306 +4221,8 @@
           <w:shd w:val="clear" w:color="auto" w:fill="FFFFFF"/>
           <w:lang w:val="ru-RU"/>
         </w:rPr>
-        <w:t xml:space="preserve"> </w:t>
-      </w:r>
-      <w:proofErr w:type="spellStart"/>
-      <w:r>
-        <w:rPr>
-          <w:rFonts w:cs="Times New Roman"/>
-          <w:color w:val="1F1F1F"/>
-          <w:szCs w:val="28"/>
-          <w:shd w:val="clear" w:color="auto" w:fill="FFFFFF"/>
-          <w:lang w:val="ru-RU"/>
-        </w:rPr>
-        <w:t>тестування</w:t>
-      </w:r>
-      <w:proofErr w:type="spellEnd"/>
-      <w:r>
-        <w:rPr>
-          <w:rFonts w:cs="Times New Roman"/>
-          <w:color w:val="1F1F1F"/>
-          <w:szCs w:val="28"/>
-          <w:shd w:val="clear" w:color="auto" w:fill="FFFFFF"/>
-          <w:lang w:val="ru-RU"/>
-        </w:rPr>
-        <w:t xml:space="preserve"> </w:t>
-      </w:r>
-      <w:proofErr w:type="spellStart"/>
-      <w:r>
-        <w:rPr>
-          <w:rFonts w:cs="Times New Roman"/>
-          <w:color w:val="1F1F1F"/>
-          <w:szCs w:val="28"/>
-          <w:shd w:val="clear" w:color="auto" w:fill="FFFFFF"/>
-          <w:lang w:val="ru-RU"/>
-        </w:rPr>
-        <w:t>функцій</w:t>
-      </w:r>
-      <w:proofErr w:type="spellEnd"/>
-      <w:r>
-        <w:rPr>
-          <w:rFonts w:cs="Times New Roman"/>
-          <w:color w:val="1F1F1F"/>
-          <w:szCs w:val="28"/>
-          <w:shd w:val="clear" w:color="auto" w:fill="FFFFFF"/>
-          <w:lang w:val="ru-RU"/>
-        </w:rPr>
-        <w:t xml:space="preserve"> </w:t>
-      </w:r>
-      <w:proofErr w:type="spellStart"/>
-      <w:r>
-        <w:rPr>
-          <w:rFonts w:cs="Times New Roman"/>
-          <w:color w:val="1F1F1F"/>
-          <w:szCs w:val="28"/>
-          <w:shd w:val="clear" w:color="auto" w:fill="FFFFFF"/>
-          <w:lang w:val="ru-RU"/>
-        </w:rPr>
-        <w:t>списків</w:t>
-      </w:r>
-      <w:proofErr w:type="spellEnd"/>
-      <w:r>
-        <w:rPr>
-          <w:rFonts w:cs="Times New Roman"/>
-          <w:color w:val="1F1F1F"/>
-          <w:szCs w:val="28"/>
-          <w:shd w:val="clear" w:color="auto" w:fill="FFFFFF"/>
-          <w:lang w:val="ru-RU"/>
-        </w:rPr>
-        <w:t xml:space="preserve">, написала </w:t>
-      </w:r>
-      <w:proofErr w:type="spellStart"/>
-      <w:r>
-        <w:rPr>
-          <w:rFonts w:cs="Times New Roman"/>
-          <w:color w:val="1F1F1F"/>
-          <w:szCs w:val="28"/>
-          <w:shd w:val="clear" w:color="auto" w:fill="FFFFFF"/>
-          <w:lang w:val="ru-RU"/>
-        </w:rPr>
-        <w:t>програму</w:t>
-      </w:r>
-      <w:proofErr w:type="spellEnd"/>
-      <w:r>
-        <w:rPr>
-          <w:rFonts w:cs="Times New Roman"/>
-          <w:color w:val="1F1F1F"/>
-          <w:szCs w:val="28"/>
-          <w:shd w:val="clear" w:color="auto" w:fill="FFFFFF"/>
-          <w:lang w:val="ru-RU"/>
-        </w:rPr>
-        <w:t xml:space="preserve"> </w:t>
-      </w:r>
-      <w:proofErr w:type="spellStart"/>
-      <w:r>
-        <w:rPr>
-          <w:rFonts w:cs="Times New Roman"/>
-          <w:color w:val="1F1F1F"/>
-          <w:szCs w:val="28"/>
-          <w:shd w:val="clear" w:color="auto" w:fill="FFFFFF"/>
-          <w:lang w:val="ru-RU"/>
-        </w:rPr>
-        <w:t>тестування</w:t>
-      </w:r>
-      <w:proofErr w:type="spellEnd"/>
-      <w:r>
-        <w:rPr>
-          <w:rFonts w:cs="Times New Roman"/>
-          <w:color w:val="1F1F1F"/>
-          <w:szCs w:val="28"/>
-          <w:shd w:val="clear" w:color="auto" w:fill="FFFFFF"/>
-          <w:lang w:val="ru-RU"/>
-        </w:rPr>
-        <w:t xml:space="preserve"> </w:t>
-      </w:r>
-      <w:proofErr w:type="spellStart"/>
-      <w:r>
-        <w:rPr>
-          <w:rFonts w:cs="Times New Roman"/>
-          <w:color w:val="1F1F1F"/>
-          <w:szCs w:val="28"/>
-          <w:shd w:val="clear" w:color="auto" w:fill="FFFFFF"/>
-          <w:lang w:val="ru-RU"/>
-        </w:rPr>
-        <w:t>функцій</w:t>
-      </w:r>
-      <w:proofErr w:type="spellEnd"/>
-      <w:r>
-        <w:rPr>
-          <w:rFonts w:cs="Times New Roman"/>
-          <w:color w:val="1F1F1F"/>
-          <w:szCs w:val="28"/>
-          <w:shd w:val="clear" w:color="auto" w:fill="FFFFFF"/>
-          <w:lang w:val="ru-RU"/>
-        </w:rPr>
-        <w:t xml:space="preserve"> </w:t>
-      </w:r>
-      <w:proofErr w:type="spellStart"/>
-      <w:r>
-        <w:rPr>
-          <w:rFonts w:cs="Times New Roman"/>
-          <w:color w:val="1F1F1F"/>
-          <w:szCs w:val="28"/>
-          <w:shd w:val="clear" w:color="auto" w:fill="FFFFFF"/>
-          <w:lang w:val="ru-RU"/>
-        </w:rPr>
-        <w:t>словників</w:t>
-      </w:r>
-      <w:proofErr w:type="spellEnd"/>
-      <w:r>
-        <w:rPr>
-          <w:rFonts w:cs="Times New Roman"/>
-          <w:color w:val="1F1F1F"/>
-          <w:szCs w:val="28"/>
-          <w:shd w:val="clear" w:color="auto" w:fill="FFFFFF"/>
-          <w:lang w:val="ru-RU"/>
-        </w:rPr>
-        <w:t xml:space="preserve"> та </w:t>
-      </w:r>
-      <w:proofErr w:type="spellStart"/>
-      <w:r>
-        <w:rPr>
-          <w:rFonts w:cs="Times New Roman"/>
-          <w:color w:val="1F1F1F"/>
-          <w:szCs w:val="28"/>
-          <w:shd w:val="clear" w:color="auto" w:fill="FFFFFF"/>
-          <w:lang w:val="ru-RU"/>
-        </w:rPr>
-        <w:t>написання</w:t>
-      </w:r>
-      <w:proofErr w:type="spellEnd"/>
-      <w:r>
-        <w:rPr>
-          <w:rFonts w:cs="Times New Roman"/>
-          <w:color w:val="1F1F1F"/>
-          <w:szCs w:val="28"/>
-          <w:shd w:val="clear" w:color="auto" w:fill="FFFFFF"/>
-          <w:lang w:val="ru-RU"/>
-        </w:rPr>
-        <w:t xml:space="preserve"> </w:t>
-      </w:r>
-      <w:proofErr w:type="spellStart"/>
-      <w:r>
-        <w:rPr>
-          <w:rFonts w:cs="Times New Roman"/>
-          <w:color w:val="1F1F1F"/>
-          <w:szCs w:val="28"/>
-          <w:shd w:val="clear" w:color="auto" w:fill="FFFFFF"/>
-          <w:lang w:val="ru-RU"/>
-        </w:rPr>
-        <w:t>функцію</w:t>
-      </w:r>
-      <w:proofErr w:type="spellEnd"/>
-      <w:r>
-        <w:rPr>
-          <w:rFonts w:cs="Times New Roman"/>
-          <w:color w:val="1F1F1F"/>
-          <w:szCs w:val="28"/>
-          <w:shd w:val="clear" w:color="auto" w:fill="FFFFFF"/>
-          <w:lang w:val="ru-RU"/>
-        </w:rPr>
-        <w:t xml:space="preserve"> </w:t>
-      </w:r>
-      <w:proofErr w:type="spellStart"/>
-      <w:r>
-        <w:rPr>
-          <w:rFonts w:cs="Times New Roman"/>
-          <w:color w:val="1F1F1F"/>
-          <w:szCs w:val="28"/>
-          <w:shd w:val="clear" w:color="auto" w:fill="FFFFFF"/>
-          <w:lang w:val="ru-RU"/>
-        </w:rPr>
-        <w:t>пошуку</w:t>
-      </w:r>
-      <w:proofErr w:type="spellEnd"/>
-      <w:r>
-        <w:rPr>
-          <w:rFonts w:cs="Times New Roman"/>
-          <w:color w:val="1F1F1F"/>
-          <w:szCs w:val="28"/>
-          <w:shd w:val="clear" w:color="auto" w:fill="FFFFFF"/>
-          <w:lang w:val="ru-RU"/>
-        </w:rPr>
-        <w:t xml:space="preserve"> </w:t>
-      </w:r>
-      <w:proofErr w:type="spellStart"/>
-      <w:r>
-        <w:rPr>
-          <w:rFonts w:cs="Times New Roman"/>
-          <w:color w:val="1F1F1F"/>
-          <w:szCs w:val="28"/>
-          <w:shd w:val="clear" w:color="auto" w:fill="FFFFFF"/>
-          <w:lang w:val="ru-RU"/>
-        </w:rPr>
-        <w:t>позиції</w:t>
-      </w:r>
-      <w:proofErr w:type="spellEnd"/>
-      <w:r>
-        <w:rPr>
-          <w:rFonts w:cs="Times New Roman"/>
-          <w:color w:val="1F1F1F"/>
-          <w:szCs w:val="28"/>
-          <w:shd w:val="clear" w:color="auto" w:fill="FFFFFF"/>
-          <w:lang w:val="ru-RU"/>
-        </w:rPr>
-        <w:t xml:space="preserve"> для вставки нового </w:t>
-      </w:r>
-      <w:proofErr w:type="spellStart"/>
-      <w:r>
-        <w:rPr>
-          <w:rFonts w:cs="Times New Roman"/>
-          <w:color w:val="1F1F1F"/>
-          <w:szCs w:val="28"/>
-          <w:shd w:val="clear" w:color="auto" w:fill="FFFFFF"/>
-          <w:lang w:val="ru-RU"/>
-        </w:rPr>
-        <w:t>елементу</w:t>
-      </w:r>
-      <w:proofErr w:type="spellEnd"/>
-      <w:r>
-        <w:rPr>
-          <w:rFonts w:cs="Times New Roman"/>
-          <w:color w:val="1F1F1F"/>
-          <w:szCs w:val="28"/>
-          <w:shd w:val="clear" w:color="auto" w:fill="FFFFFF"/>
-          <w:lang w:val="ru-RU"/>
-        </w:rPr>
-        <w:t xml:space="preserve"> у </w:t>
-      </w:r>
-      <w:proofErr w:type="spellStart"/>
-      <w:r>
-        <w:rPr>
-          <w:rFonts w:cs="Times New Roman"/>
-          <w:color w:val="1F1F1F"/>
-          <w:szCs w:val="28"/>
-          <w:shd w:val="clear" w:color="auto" w:fill="FFFFFF"/>
-          <w:lang w:val="ru-RU"/>
-        </w:rPr>
-        <w:t>відсортований</w:t>
-      </w:r>
-      <w:proofErr w:type="spellEnd"/>
-      <w:r>
-        <w:rPr>
-          <w:rFonts w:cs="Times New Roman"/>
-          <w:color w:val="1F1F1F"/>
-          <w:szCs w:val="28"/>
-          <w:shd w:val="clear" w:color="auto" w:fill="FFFFFF"/>
-          <w:lang w:val="ru-RU"/>
-        </w:rPr>
-        <w:t xml:space="preserve"> список</w:t>
-      </w:r>
-      <w:r>
-        <w:rPr>
-          <w:rFonts w:cs="Times New Roman"/>
-          <w:color w:val="1F1F1F"/>
-          <w:szCs w:val="28"/>
-          <w:shd w:val="clear" w:color="auto" w:fill="FFFFFF"/>
-          <w:lang w:val="ru-RU"/>
-        </w:rPr>
         <w:t>.</w:t>
       </w:r>
-      <w:bookmarkStart w:id="1" w:name="_GoBack"/>
-      <w:bookmarkEnd w:id="1"/>
     </w:p>
     <w:p>
       <w:pPr>
@@ -5928,13 +4232,557 @@
         <w:rPr>
           <w:rFonts w:cs="Times New Roman"/>
           <w:szCs w:val="28"/>
-          <w:lang w:val="uk-UA"/>
+          <w:lang w:val="ru-RU"/>
         </w:rPr>
       </w:pPr>
     </w:p>
     <w:p>
       <w:pPr>
         <w:spacing w:line="240" w:lineRule="auto"/>
+        <w:ind w:left="720"/>
+        <w:jc w:val="both"/>
+        <w:rPr>
+          <w:rFonts w:cs="Times New Roman"/>
+          <w:szCs w:val="28"/>
+          <w:lang w:val="ru-RU"/>
+        </w:rPr>
+      </w:pPr>
+    </w:p>
+    <w:p>
+      <w:pPr>
+        <w:spacing w:line="240" w:lineRule="auto"/>
+        <w:ind w:left="720"/>
+        <w:jc w:val="center"/>
+        <w:rPr>
+          <w:rFonts w:cs="Times New Roman"/>
+          <w:b/>
+          <w:sz w:val="36"/>
+          <w:szCs w:val="36"/>
+          <w:lang w:val="ru-RU"/>
+        </w:rPr>
+      </w:pPr>
+      <w:r>
+        <w:rPr>
+          <w:rFonts w:cs="Times New Roman"/>
+          <w:b/>
+          <w:sz w:val="36"/>
+          <w:szCs w:val="36"/>
+          <w:lang w:val="ru-RU"/>
+        </w:rPr>
+        <w:t>Тема 04</w:t>
+      </w:r>
+    </w:p>
+    <w:p>
+      <w:pPr>
+        <w:pStyle w:val="a7"/>
+        <w:numPr>
+          <w:ilvl w:val="0"/>
+          <w:numId w:val="4"/>
+        </w:numPr>
+        <w:spacing w:line="240" w:lineRule="auto"/>
+        <w:jc w:val="both"/>
+        <w:rPr>
+          <w:rFonts w:cs="Times New Roman"/>
+          <w:b/>
+          <w:szCs w:val="28"/>
+          <w:lang w:val="ru-RU"/>
+        </w:rPr>
+      </w:pPr>
+      <w:r>
+        <w:rPr>
+          <w:rFonts w:cs="Times New Roman"/>
+          <w:b/>
+          <w:color w:val="1F1F1F"/>
+          <w:szCs w:val="28"/>
+          <w:shd w:val="clear" w:color="auto" w:fill="FFFFFF"/>
+          <w:lang w:val="ru-RU"/>
+        </w:rPr>
+        <w:t>Розширити програму калькулятор функцією запитів від користувача, що обробляє виняткові ситуації</w:t>
+      </w:r>
+    </w:p>
+    <w:p>
+      <w:pPr>
+        <w:pStyle w:val="a7"/>
+        <w:spacing w:line="240" w:lineRule="auto"/>
+        <w:ind w:left="1080"/>
+        <w:jc w:val="both"/>
+        <w:rPr>
+          <w:rFonts w:cs="Times New Roman"/>
+          <w:color w:val="1F1F1F"/>
+          <w:szCs w:val="28"/>
+          <w:shd w:val="clear" w:color="auto" w:fill="FFFFFF"/>
+          <w:lang w:val="ru-RU"/>
+        </w:rPr>
+      </w:pPr>
+    </w:p>
+    <w:p>
+      <w:pPr>
+        <w:pStyle w:val="a7"/>
+        <w:spacing w:line="240" w:lineRule="auto"/>
+        <w:ind w:left="1080"/>
+        <w:jc w:val="both"/>
+        <w:rPr>
+          <w:rFonts w:cs="Times New Roman"/>
+          <w:szCs w:val="28"/>
+          <w:lang w:val="ru-RU"/>
+        </w:rPr>
+      </w:pPr>
+      <w:r>
+        <w:rPr>
+          <w:rFonts w:cs="Times New Roman"/>
+          <w:szCs w:val="28"/>
+          <w:lang w:val="ru-RU"/>
+        </w:rPr>
+        <w:lastRenderedPageBreak/>
+        <w:drawing>
+          <wp:inline distT="0" distB="0" distL="0" distR="0" wp14:anchorId="0FCF7188" wp14:editId="4D137102">
+            <wp:extent cx="4953429" cy="6378493"/>
+            <wp:effectExtent l="0" t="0" r="0" b="3810"/>
+            <wp:docPr id="28" name="Рисунок 28"/>
+            <wp:cNvGraphicFramePr>
+              <a:graphicFrameLocks xmlns:a="http://schemas.openxmlformats.org/drawingml/2006/main" noChangeAspect="1"/>
+            </wp:cNvGraphicFramePr>
+            <a:graphic xmlns:a="http://schemas.openxmlformats.org/drawingml/2006/main">
+              <a:graphicData uri="http://schemas.openxmlformats.org/drawingml/2006/picture">
+                <pic:pic xmlns:pic="http://schemas.openxmlformats.org/drawingml/2006/picture">
+                  <pic:nvPicPr>
+                    <pic:cNvPr id="1" name=""/>
+                    <pic:cNvPicPr/>
+                  </pic:nvPicPr>
+                  <pic:blipFill>
+                    <a:blip r:embed="rId43"/>
+                    <a:stretch>
+                      <a:fillRect/>
+                    </a:stretch>
+                  </pic:blipFill>
+                  <pic:spPr>
+                    <a:xfrm>
+                      <a:off x="0" y="0"/>
+                      <a:ext cx="4953429" cy="6378493"/>
+                    </a:xfrm>
+                    <a:prstGeom prst="rect">
+                      <a:avLst/>
+                    </a:prstGeom>
+                  </pic:spPr>
+                </pic:pic>
+              </a:graphicData>
+            </a:graphic>
+          </wp:inline>
+        </w:drawing>
+      </w:r>
+    </w:p>
+    <w:p>
+      <w:pPr>
+        <w:pStyle w:val="a7"/>
+        <w:spacing w:line="240" w:lineRule="auto"/>
+        <w:ind w:left="1080"/>
+        <w:jc w:val="both"/>
+        <w:rPr>
+          <w:rFonts w:cs="Times New Roman"/>
+          <w:szCs w:val="28"/>
+          <w:lang w:val="ru-RU"/>
+        </w:rPr>
+      </w:pPr>
+      <w:r>
+        <w:rPr>
+          <w:rFonts w:cs="Times New Roman"/>
+          <w:szCs w:val="28"/>
+          <w:lang w:val="ru-RU"/>
+        </w:rPr>
+        <w:lastRenderedPageBreak/>
+        <w:drawing>
+          <wp:inline distT="0" distB="0" distL="0" distR="0" wp14:anchorId="64D472FD" wp14:editId="1B1E7B67">
+            <wp:extent cx="5380186" cy="2636748"/>
+            <wp:effectExtent l="0" t="0" r="0" b="0"/>
+            <wp:docPr id="38" name="Рисунок 38"/>
+            <wp:cNvGraphicFramePr>
+              <a:graphicFrameLocks xmlns:a="http://schemas.openxmlformats.org/drawingml/2006/main" noChangeAspect="1"/>
+            </wp:cNvGraphicFramePr>
+            <a:graphic xmlns:a="http://schemas.openxmlformats.org/drawingml/2006/main">
+              <a:graphicData uri="http://schemas.openxmlformats.org/drawingml/2006/picture">
+                <pic:pic xmlns:pic="http://schemas.openxmlformats.org/drawingml/2006/picture">
+                  <pic:nvPicPr>
+                    <pic:cNvPr id="1" name=""/>
+                    <pic:cNvPicPr/>
+                  </pic:nvPicPr>
+                  <pic:blipFill>
+                    <a:blip r:embed="rId44"/>
+                    <a:stretch>
+                      <a:fillRect/>
+                    </a:stretch>
+                  </pic:blipFill>
+                  <pic:spPr>
+                    <a:xfrm>
+                      <a:off x="0" y="0"/>
+                      <a:ext cx="5380186" cy="2636748"/>
+                    </a:xfrm>
+                    <a:prstGeom prst="rect">
+                      <a:avLst/>
+                    </a:prstGeom>
+                  </pic:spPr>
+                </pic:pic>
+              </a:graphicData>
+            </a:graphic>
+          </wp:inline>
+        </w:drawing>
+      </w:r>
+    </w:p>
+    <w:p>
+      <w:pPr>
+        <w:pStyle w:val="a7"/>
+        <w:spacing w:line="240" w:lineRule="auto"/>
+        <w:ind w:left="1080"/>
+        <w:jc w:val="both"/>
+        <w:rPr>
+          <w:rFonts w:cs="Times New Roman"/>
+          <w:szCs w:val="28"/>
+          <w:lang w:val="ru-RU"/>
+        </w:rPr>
+      </w:pPr>
+    </w:p>
+    <w:p>
+      <w:pPr>
+        <w:pStyle w:val="a7"/>
+        <w:numPr>
+          <w:ilvl w:val="0"/>
+          <w:numId w:val="4"/>
+        </w:numPr>
+        <w:spacing w:line="240" w:lineRule="auto"/>
+        <w:jc w:val="both"/>
+        <w:rPr>
+          <w:rFonts w:cs="Times New Roman"/>
+          <w:b/>
+          <w:szCs w:val="28"/>
+          <w:lang w:val="ru-RU"/>
+        </w:rPr>
+      </w:pPr>
+      <w:r>
+        <w:rPr>
+          <w:rFonts w:cs="Times New Roman"/>
+          <w:b/>
+          <w:color w:val="1F1F1F"/>
+          <w:szCs w:val="28"/>
+          <w:shd w:val="clear" w:color="auto" w:fill="FFFFFF"/>
+          <w:lang w:val="ru-RU"/>
+        </w:rPr>
+        <w:t xml:space="preserve">Розширити функцію ділення обробкою виняткової ситуації </w:t>
+      </w:r>
+      <w:proofErr w:type="gramStart"/>
+      <w:r>
+        <w:rPr>
+          <w:rFonts w:cs="Times New Roman"/>
+          <w:b/>
+          <w:color w:val="1F1F1F"/>
+          <w:szCs w:val="28"/>
+          <w:shd w:val="clear" w:color="auto" w:fill="FFFFFF"/>
+          <w:lang w:val="ru-RU"/>
+        </w:rPr>
+        <w:t>ділення</w:t>
+      </w:r>
+      <w:proofErr w:type="gramEnd"/>
+      <w:r>
+        <w:rPr>
+          <w:rFonts w:cs="Times New Roman"/>
+          <w:b/>
+          <w:color w:val="1F1F1F"/>
+          <w:szCs w:val="28"/>
+          <w:shd w:val="clear" w:color="auto" w:fill="FFFFFF"/>
+          <w:lang w:val="ru-RU"/>
+        </w:rPr>
+        <w:t xml:space="preserve"> но нуль</w:t>
+      </w:r>
+    </w:p>
+    <w:p>
+      <w:pPr>
+        <w:pStyle w:val="a7"/>
+        <w:spacing w:line="240" w:lineRule="auto"/>
+        <w:ind w:left="1080"/>
+        <w:jc w:val="both"/>
+        <w:rPr>
+          <w:rFonts w:cs="Times New Roman"/>
+          <w:color w:val="1F1F1F"/>
+          <w:szCs w:val="28"/>
+          <w:shd w:val="clear" w:color="auto" w:fill="FFFFFF"/>
+          <w:lang w:val="ru-RU"/>
+        </w:rPr>
+      </w:pPr>
+    </w:p>
+    <w:p>
+      <w:pPr>
+        <w:pStyle w:val="a7"/>
+        <w:spacing w:line="240" w:lineRule="auto"/>
+        <w:ind w:left="1080"/>
+        <w:jc w:val="both"/>
+        <w:rPr>
+          <w:rFonts w:cs="Times New Roman"/>
+          <w:szCs w:val="28"/>
+          <w:lang w:val="ru-RU"/>
+        </w:rPr>
+      </w:pPr>
+      <w:r>
+        <w:rPr>
+          <w:rFonts w:cs="Times New Roman"/>
+          <w:szCs w:val="28"/>
+          <w:lang w:val="ru-RU"/>
+        </w:rPr>
+        <w:drawing>
+          <wp:inline distT="0" distB="0" distL="0" distR="0" wp14:anchorId="42C83723" wp14:editId="03574207">
+            <wp:extent cx="4413408" cy="4945380"/>
+            <wp:effectExtent l="0" t="0" r="6350" b="7620"/>
+            <wp:docPr id="39" name="Рисунок 39"/>
+            <wp:cNvGraphicFramePr>
+              <a:graphicFrameLocks xmlns:a="http://schemas.openxmlformats.org/drawingml/2006/main" noChangeAspect="1"/>
+            </wp:cNvGraphicFramePr>
+            <a:graphic xmlns:a="http://schemas.openxmlformats.org/drawingml/2006/main">
+              <a:graphicData uri="http://schemas.openxmlformats.org/drawingml/2006/picture">
+                <pic:pic xmlns:pic="http://schemas.openxmlformats.org/drawingml/2006/picture">
+                  <pic:nvPicPr>
+                    <pic:cNvPr id="1" name=""/>
+                    <pic:cNvPicPr/>
+                  </pic:nvPicPr>
+                  <pic:blipFill>
+                    <a:blip r:embed="rId45"/>
+                    <a:stretch>
+                      <a:fillRect/>
+                    </a:stretch>
+                  </pic:blipFill>
+                  <pic:spPr>
+                    <a:xfrm>
+                      <a:off x="0" y="0"/>
+                      <a:ext cx="4430985" cy="4965075"/>
+                    </a:xfrm>
+                    <a:prstGeom prst="rect">
+                      <a:avLst/>
+                    </a:prstGeom>
+                  </pic:spPr>
+                </pic:pic>
+              </a:graphicData>
+            </a:graphic>
+          </wp:inline>
+        </w:drawing>
+      </w:r>
+    </w:p>
+    <w:p>
+      <w:pPr>
+        <w:pStyle w:val="a7"/>
+        <w:spacing w:line="240" w:lineRule="auto"/>
+        <w:ind w:left="1080"/>
+        <w:jc w:val="both"/>
+        <w:rPr>
+          <w:rFonts w:cs="Times New Roman"/>
+          <w:szCs w:val="28"/>
+          <w:lang w:val="ru-RU"/>
+        </w:rPr>
+      </w:pPr>
+      <w:r>
+        <w:rPr>
+          <w:rFonts w:cs="Times New Roman"/>
+          <w:szCs w:val="28"/>
+          <w:lang w:val="ru-RU"/>
+        </w:rPr>
+        <w:lastRenderedPageBreak/>
+        <w:drawing>
+          <wp:inline distT="0" distB="0" distL="0" distR="0" wp14:anchorId="4F39D02F" wp14:editId="7C4F663B">
+            <wp:extent cx="4694327" cy="4320914"/>
+            <wp:effectExtent l="0" t="0" r="0" b="3810"/>
+            <wp:docPr id="40" name="Рисунок 40"/>
+            <wp:cNvGraphicFramePr>
+              <a:graphicFrameLocks xmlns:a="http://schemas.openxmlformats.org/drawingml/2006/main" noChangeAspect="1"/>
+            </wp:cNvGraphicFramePr>
+            <a:graphic xmlns:a="http://schemas.openxmlformats.org/drawingml/2006/main">
+              <a:graphicData uri="http://schemas.openxmlformats.org/drawingml/2006/picture">
+                <pic:pic xmlns:pic="http://schemas.openxmlformats.org/drawingml/2006/picture">
+                  <pic:nvPicPr>
+                    <pic:cNvPr id="1" name=""/>
+                    <pic:cNvPicPr/>
+                  </pic:nvPicPr>
+                  <pic:blipFill>
+                    <a:blip r:embed="rId46"/>
+                    <a:stretch>
+                      <a:fillRect/>
+                    </a:stretch>
+                  </pic:blipFill>
+                  <pic:spPr>
+                    <a:xfrm>
+                      <a:off x="0" y="0"/>
+                      <a:ext cx="4694327" cy="4320914"/>
+                    </a:xfrm>
+                    <a:prstGeom prst="rect">
+                      <a:avLst/>
+                    </a:prstGeom>
+                  </pic:spPr>
+                </pic:pic>
+              </a:graphicData>
+            </a:graphic>
+          </wp:inline>
+        </w:drawing>
+      </w:r>
+    </w:p>
+    <w:p>
+      <w:pPr>
+        <w:pStyle w:val="a7"/>
+        <w:spacing w:line="240" w:lineRule="auto"/>
+        <w:ind w:left="1080"/>
+        <w:jc w:val="both"/>
+        <w:rPr>
+          <w:rFonts w:cs="Times New Roman"/>
+          <w:szCs w:val="28"/>
+          <w:lang w:val="ru-RU"/>
+        </w:rPr>
+      </w:pPr>
+    </w:p>
+    <w:p>
+      <w:pPr>
+        <w:spacing w:line="240" w:lineRule="auto"/>
+        <w:jc w:val="both"/>
+        <w:rPr>
+          <w:rFonts w:cs="Times New Roman"/>
+          <w:color w:val="1F1F1F"/>
+          <w:szCs w:val="28"/>
+          <w:shd w:val="clear" w:color="auto" w:fill="FFFFFF"/>
+          <w:lang w:val="ru-RU"/>
+        </w:rPr>
+      </w:pPr>
+      <w:r>
+        <w:rPr>
+          <w:rFonts w:cs="Times New Roman"/>
+          <w:b/>
+          <w:szCs w:val="28"/>
+          <w:lang w:val="ru-RU"/>
+        </w:rPr>
+        <w:t>Висновок:</w:t>
+      </w:r>
+      <w:r>
+        <w:rPr>
+          <w:rFonts w:cs="Times New Roman"/>
+          <w:szCs w:val="28"/>
+          <w:lang w:val="ru-RU"/>
+        </w:rPr>
+        <w:t xml:space="preserve"> в ході виконання роботи, я вивчила нові поняття та функції, </w:t>
+      </w:r>
+      <w:r>
+        <w:rPr>
+          <w:rFonts w:cs="Times New Roman"/>
+          <w:color w:val="1F1F1F"/>
+          <w:szCs w:val="28"/>
+          <w:shd w:val="clear" w:color="auto" w:fill="FFFFFF"/>
+          <w:lang w:val="ru-RU"/>
+        </w:rPr>
+        <w:t>розширила</w:t>
+      </w:r>
+      <w:r>
+        <w:rPr>
+          <w:rFonts w:cs="Times New Roman"/>
+          <w:color w:val="1F1F1F"/>
+          <w:szCs w:val="28"/>
+          <w:shd w:val="clear" w:color="auto" w:fill="FFFFFF"/>
+          <w:lang w:val="ru-RU"/>
+        </w:rPr>
+        <w:t xml:space="preserve"> програму калькулятор функцією запитів від користувача, що обробляє виняткові ситуації</w:t>
+      </w:r>
+      <w:r>
+        <w:rPr>
+          <w:rFonts w:cs="Times New Roman"/>
+          <w:color w:val="1F1F1F"/>
+          <w:szCs w:val="28"/>
+          <w:shd w:val="clear" w:color="auto" w:fill="FFFFFF"/>
+          <w:lang w:val="ru-RU"/>
+        </w:rPr>
+        <w:t xml:space="preserve"> та </w:t>
+      </w:r>
+      <w:r>
+        <w:rPr>
+          <w:rFonts w:cs="Times New Roman"/>
+          <w:color w:val="1F1F1F"/>
+          <w:szCs w:val="28"/>
+          <w:shd w:val="clear" w:color="auto" w:fill="FFFFFF"/>
+          <w:lang w:val="ru-RU"/>
+        </w:rPr>
+        <w:t>р</w:t>
+      </w:r>
+      <w:r>
+        <w:rPr>
+          <w:rFonts w:cs="Times New Roman"/>
+          <w:color w:val="1F1F1F"/>
+          <w:szCs w:val="28"/>
+          <w:shd w:val="clear" w:color="auto" w:fill="FFFFFF"/>
+          <w:lang w:val="ru-RU"/>
+        </w:rPr>
+        <w:t xml:space="preserve">озширити функцію ділення обробкою виняткової ситуації </w:t>
+      </w:r>
+      <w:proofErr w:type="gramStart"/>
+      <w:r>
+        <w:rPr>
+          <w:rFonts w:cs="Times New Roman"/>
+          <w:color w:val="1F1F1F"/>
+          <w:szCs w:val="28"/>
+          <w:shd w:val="clear" w:color="auto" w:fill="FFFFFF"/>
+          <w:lang w:val="ru-RU"/>
+        </w:rPr>
+        <w:t>ділення</w:t>
+      </w:r>
+      <w:proofErr w:type="gramEnd"/>
+      <w:r>
+        <w:rPr>
+          <w:rFonts w:cs="Times New Roman"/>
+          <w:color w:val="1F1F1F"/>
+          <w:szCs w:val="28"/>
+          <w:shd w:val="clear" w:color="auto" w:fill="FFFFFF"/>
+          <w:lang w:val="ru-RU"/>
+        </w:rPr>
+        <w:t xml:space="preserve"> но нуль</w:t>
+      </w:r>
+      <w:r>
+        <w:rPr>
+          <w:rFonts w:cs="Times New Roman"/>
+          <w:color w:val="1F1F1F"/>
+          <w:szCs w:val="28"/>
+          <w:shd w:val="clear" w:color="auto" w:fill="FFFFFF"/>
+          <w:lang w:val="ru-RU"/>
+        </w:rPr>
+        <w:t>.</w:t>
+      </w:r>
+    </w:p>
+    <w:p>
+      <w:pPr>
+        <w:spacing w:line="240" w:lineRule="auto"/>
+        <w:ind w:left="720"/>
+        <w:jc w:val="both"/>
+        <w:rPr>
+          <w:rFonts w:cs="Times New Roman"/>
+          <w:szCs w:val="28"/>
+          <w:lang w:val="ru-RU"/>
+        </w:rPr>
+      </w:pPr>
+    </w:p>
+    <w:p>
+      <w:pPr>
+        <w:pStyle w:val="a7"/>
+        <w:spacing w:line="240" w:lineRule="auto"/>
+        <w:ind w:left="1080"/>
+        <w:jc w:val="both"/>
+        <w:rPr>
+          <w:rFonts w:cs="Times New Roman"/>
+          <w:szCs w:val="28"/>
+          <w:lang w:val="ru-RU"/>
+        </w:rPr>
+      </w:pPr>
+    </w:p>
+    <w:p>
+      <w:pPr>
+        <w:spacing w:line="240" w:lineRule="auto"/>
+        <w:ind w:left="720"/>
+        <w:jc w:val="both"/>
+        <w:rPr>
+          <w:rFonts w:cs="Times New Roman"/>
+          <w:szCs w:val="28"/>
+          <w:lang w:val="uk-UA"/>
+        </w:rPr>
+      </w:pPr>
+    </w:p>
+    <w:p>
+      <w:pPr>
+        <w:spacing w:line="240" w:lineRule="auto"/>
         <w:jc w:val="both"/>
         <w:rPr>
           <w:rFonts w:cs="Times New Roman"/>
@@ -5944,7 +4792,7 @@
       </w:pPr>
     </w:p>
     <w:sectPr>
-      <w:headerReference w:type="default" r:id="rId43"/>
+      <w:headerReference w:type="default" r:id="rId47"/>
       <w:pgSz w:w="12240" w:h="15840"/>
       <w:pgMar w:top="1134" w:right="850" w:bottom="1134" w:left="1701" w:header="708" w:footer="708" w:gutter="0"/>
       <w:cols w:space="708"/>
@@ -6210,10 +5058,10 @@
     </w:lvl>
   </w:abstractNum>
   <w:abstractNum w:abstractNumId="2" w15:restartNumberingAfterBreak="0">
-    <w:nsid w:val="7EF54820"/>
+    <w:nsid w:val="775B4051"/>
     <w:multiLevelType w:val="hybridMultilevel"/>
-    <w:tmpl w:val="5BDC62E0"/>
-    <w:lvl w:ilvl="0" w:tplc="EE34C836">
+    <w:tmpl w:val="641A8F84"/>
+    <w:lvl w:ilvl="0" w:tplc="4AB8DC2E">
       <w:start w:val="1"/>
       <w:numFmt w:val="decimal"/>
       <w:lvlText w:val="%1."/>
@@ -6298,6 +5146,95 @@
       </w:pPr>
     </w:lvl>
   </w:abstractNum>
+  <w:abstractNum w:abstractNumId="3" w15:restartNumberingAfterBreak="0">
+    <w:nsid w:val="7EF54820"/>
+    <w:multiLevelType w:val="hybridMultilevel"/>
+    <w:tmpl w:val="5BDC62E0"/>
+    <w:lvl w:ilvl="0" w:tplc="EE34C836">
+      <w:start w:val="1"/>
+      <w:numFmt w:val="decimal"/>
+      <w:lvlText w:val="%1."/>
+      <w:lvlJc w:val="left"/>
+      <w:pPr>
+        <w:ind w:left="1080" w:hanging="360"/>
+      </w:pPr>
+      <w:rPr>
+        <w:rFonts w:hint="default"/>
+      </w:rPr>
+    </w:lvl>
+    <w:lvl w:ilvl="1" w:tplc="04090019" w:tentative="1">
+      <w:start w:val="1"/>
+      <w:numFmt w:val="lowerLetter"/>
+      <w:lvlText w:val="%2."/>
+      <w:lvlJc w:val="left"/>
+      <w:pPr>
+        <w:ind w:left="1800" w:hanging="360"/>
+      </w:pPr>
+    </w:lvl>
+    <w:lvl w:ilvl="2" w:tplc="0409001B" w:tentative="1">
+      <w:start w:val="1"/>
+      <w:numFmt w:val="lowerRoman"/>
+      <w:lvlText w:val="%3."/>
+      <w:lvlJc w:val="right"/>
+      <w:pPr>
+        <w:ind w:left="2520" w:hanging="180"/>
+      </w:pPr>
+    </w:lvl>
+    <w:lvl w:ilvl="3" w:tplc="0409000F" w:tentative="1">
+      <w:start w:val="1"/>
+      <w:numFmt w:val="decimal"/>
+      <w:lvlText w:val="%4."/>
+      <w:lvlJc w:val="left"/>
+      <w:pPr>
+        <w:ind w:left="3240" w:hanging="360"/>
+      </w:pPr>
+    </w:lvl>
+    <w:lvl w:ilvl="4" w:tplc="04090019" w:tentative="1">
+      <w:start w:val="1"/>
+      <w:numFmt w:val="lowerLetter"/>
+      <w:lvlText w:val="%5."/>
+      <w:lvlJc w:val="left"/>
+      <w:pPr>
+        <w:ind w:left="3960" w:hanging="360"/>
+      </w:pPr>
+    </w:lvl>
+    <w:lvl w:ilvl="5" w:tplc="0409001B" w:tentative="1">
+      <w:start w:val="1"/>
+      <w:numFmt w:val="lowerRoman"/>
+      <w:lvlText w:val="%6."/>
+      <w:lvlJc w:val="right"/>
+      <w:pPr>
+        <w:ind w:left="4680" w:hanging="180"/>
+      </w:pPr>
+    </w:lvl>
+    <w:lvl w:ilvl="6" w:tplc="0409000F" w:tentative="1">
+      <w:start w:val="1"/>
+      <w:numFmt w:val="decimal"/>
+      <w:lvlText w:val="%7."/>
+      <w:lvlJc w:val="left"/>
+      <w:pPr>
+        <w:ind w:left="5400" w:hanging="360"/>
+      </w:pPr>
+    </w:lvl>
+    <w:lvl w:ilvl="7" w:tplc="04090019" w:tentative="1">
+      <w:start w:val="1"/>
+      <w:numFmt w:val="lowerLetter"/>
+      <w:lvlText w:val="%8."/>
+      <w:lvlJc w:val="left"/>
+      <w:pPr>
+        <w:ind w:left="6120" w:hanging="360"/>
+      </w:pPr>
+    </w:lvl>
+    <w:lvl w:ilvl="8" w:tplc="0409001B" w:tentative="1">
+      <w:start w:val="1"/>
+      <w:numFmt w:val="lowerRoman"/>
+      <w:lvlText w:val="%9."/>
+      <w:lvlJc w:val="right"/>
+      <w:pPr>
+        <w:ind w:left="6840" w:hanging="180"/>
+      </w:pPr>
+    </w:lvl>
+  </w:abstractNum>
   <w:num w:numId="1">
     <w:abstractNumId w:val="0"/>
   </w:num>
@@ -6305,6 +5242,9 @@
     <w:abstractNumId w:val="1"/>
   </w:num>
   <w:num w:numId="3">
+    <w:abstractNumId w:val="3"/>
+  </w:num>
+  <w:num w:numId="4">
     <w:abstractNumId w:val="2"/>
   </w:num>
 </w:numbering>

</xml_diff>

<commit_message>
Dev test file for topic 05
</commit_message>
<xml_diff>
--- a/TP-KB-221-Viktoria-Tkachyk-lpr.docx
+++ b/TP-KB-221-Viktoria-Tkachyk-lpr.docx
@@ -3488,7 +3488,6 @@
           <w:lang w:val="ru-RU"/>
         </w:rPr>
       </w:pPr>
-      <w:bookmarkStart w:id="1" w:name="_GoBack"/>
       <w:r>
         <w:rPr>
           <w:rFonts w:cs="Times New Roman"/>
@@ -3501,7 +3500,6 @@
         <w:t>Результат:</w:t>
       </w:r>
     </w:p>
-    <w:bookmarkEnd w:id="1"/>
     <w:p>
       <w:pPr>
         <w:pStyle w:val="a7"/>
@@ -4330,8 +4328,8 @@
       <w:r>
         <w:rPr>
           <w:rFonts w:cs="Times New Roman"/>
-          <w:szCs w:val="28"/>
-          <w:lang w:val="ru-RU"/>
+          <w:noProof/>
+          <w:szCs w:val="28"/>
         </w:rPr>
         <w:lastRenderedPageBreak/>
         <w:drawing>
@@ -4386,8 +4384,8 @@
       <w:r>
         <w:rPr>
           <w:rFonts w:cs="Times New Roman"/>
-          <w:szCs w:val="28"/>
-          <w:lang w:val="ru-RU"/>
+          <w:noProof/>
+          <w:szCs w:val="28"/>
         </w:rPr>
         <w:lastRenderedPageBreak/>
         <w:drawing>
@@ -4522,8 +4520,8 @@
       <w:r>
         <w:rPr>
           <w:rFonts w:cs="Times New Roman"/>
-          <w:szCs w:val="28"/>
-          <w:lang w:val="ru-RU"/>
+          <w:noProof/>
+          <w:szCs w:val="28"/>
         </w:rPr>
         <w:drawing>
           <wp:inline distT="0" distB="0" distL="0" distR="0" wp14:anchorId="42C83723" wp14:editId="03574207">
@@ -4577,8 +4575,8 @@
       <w:r>
         <w:rPr>
           <w:rFonts w:cs="Times New Roman"/>
-          <w:szCs w:val="28"/>
-          <w:lang w:val="ru-RU"/>
+          <w:noProof/>
+          <w:szCs w:val="28"/>
         </w:rPr>
         <w:lastRenderedPageBreak/>
         <w:drawing>
@@ -4668,7 +4666,7 @@
           <w:shd w:val="clear" w:color="auto" w:fill="FFFFFF"/>
           <w:lang w:val="ru-RU"/>
         </w:rPr>
-        <w:t>розширила</w:t>
+        <w:t xml:space="preserve">розширила програму калькулятор функцією запитів від користувача, що обробляє виняткові ситуації та </w:t>
       </w:r>
       <w:r>
         <w:rPr>
@@ -4678,7 +4676,7 @@
           <w:shd w:val="clear" w:color="auto" w:fill="FFFFFF"/>
           <w:lang w:val="ru-RU"/>
         </w:rPr>
-        <w:t xml:space="preserve"> програму калькулятор функцією запитів від користувача, що обробляє виняткові ситуації</w:t>
+        <w:t>р</w:t>
       </w:r>
       <w:r>
         <w:rPr>
@@ -4688,8 +4686,9 @@
           <w:shd w:val="clear" w:color="auto" w:fill="FFFFFF"/>
           <w:lang w:val="ru-RU"/>
         </w:rPr>
-        <w:t xml:space="preserve"> та </w:t>
-      </w:r>
+        <w:t xml:space="preserve">озширити функцію ділення обробкою виняткової ситуації </w:t>
+      </w:r>
+      <w:proofErr w:type="gramStart"/>
       <w:r>
         <w:rPr>
           <w:rFonts w:cs="Times New Roman"/>
@@ -4698,8 +4697,9 @@
           <w:shd w:val="clear" w:color="auto" w:fill="FFFFFF"/>
           <w:lang w:val="ru-RU"/>
         </w:rPr>
-        <w:t>р</w:t>
-      </w:r>
+        <w:t>ділення</w:t>
+      </w:r>
+      <w:proofErr w:type="gramEnd"/>
       <w:r>
         <w:rPr>
           <w:rFonts w:cs="Times New Roman"/>
@@ -4708,9 +4708,8 @@
           <w:shd w:val="clear" w:color="auto" w:fill="FFFFFF"/>
           <w:lang w:val="ru-RU"/>
         </w:rPr>
-        <w:t xml:space="preserve">озширити функцію ділення обробкою виняткової ситуації </w:t>
-      </w:r>
-      <w:proofErr w:type="gramStart"/>
+        <w:t xml:space="preserve"> но нуль</w:t>
+      </w:r>
       <w:r>
         <w:rPr>
           <w:rFonts w:cs="Times New Roman"/>
@@ -4719,27 +4718,6 @@
           <w:shd w:val="clear" w:color="auto" w:fill="FFFFFF"/>
           <w:lang w:val="ru-RU"/>
         </w:rPr>
-        <w:t>ділення</w:t>
-      </w:r>
-      <w:proofErr w:type="gramEnd"/>
-      <w:r>
-        <w:rPr>
-          <w:rFonts w:cs="Times New Roman"/>
-          <w:color w:val="1F1F1F"/>
-          <w:szCs w:val="28"/>
-          <w:shd w:val="clear" w:color="auto" w:fill="FFFFFF"/>
-          <w:lang w:val="ru-RU"/>
-        </w:rPr>
-        <w:t xml:space="preserve"> но нуль</w:t>
-      </w:r>
-      <w:r>
-        <w:rPr>
-          <w:rFonts w:cs="Times New Roman"/>
-          <w:color w:val="1F1F1F"/>
-          <w:szCs w:val="28"/>
-          <w:shd w:val="clear" w:color="auto" w:fill="FFFFFF"/>
-          <w:lang w:val="ru-RU"/>
-        </w:rPr>
         <w:t>.</w:t>
       </w:r>
     </w:p>
@@ -4760,9 +4738,10 @@
         <w:pStyle w:val="a7"/>
         <w:spacing w:line="240" w:lineRule="auto"/>
         <w:ind w:left="1080"/>
-        <w:jc w:val="both"/>
-        <w:rPr>
-          <w:rFonts w:cs="Times New Roman"/>
+        <w:jc w:val="center"/>
+        <w:rPr>
+          <w:rFonts w:cs="Times New Roman"/>
+          <w:b/>
           <w:szCs w:val="28"/>
           <w:lang w:val="ru-RU"/>
         </w:rPr>
@@ -4772,13 +4751,760 @@
       <w:pPr>
         <w:spacing w:line="240" w:lineRule="auto"/>
         <w:ind w:left="720"/>
-        <w:jc w:val="both"/>
-        <w:rPr>
-          <w:rFonts w:cs="Times New Roman"/>
-          <w:szCs w:val="28"/>
-          <w:lang w:val="uk-UA"/>
-        </w:rPr>
-      </w:pPr>
+        <w:jc w:val="center"/>
+        <w:rPr>
+          <w:rFonts w:cs="Times New Roman"/>
+          <w:b/>
+          <w:sz w:val="36"/>
+          <w:szCs w:val="36"/>
+          <w:lang w:val="uk-UA"/>
+        </w:rPr>
+      </w:pPr>
+      <w:r>
+        <w:rPr>
+          <w:rFonts w:cs="Times New Roman"/>
+          <w:b/>
+          <w:sz w:val="36"/>
+          <w:szCs w:val="36"/>
+          <w:lang w:val="uk-UA"/>
+        </w:rPr>
+        <w:t>Тема 05</w:t>
+      </w:r>
+    </w:p>
+    <w:p>
+      <w:pPr>
+        <w:pStyle w:val="a7"/>
+        <w:numPr>
+          <w:ilvl w:val="0"/>
+          <w:numId w:val="5"/>
+        </w:numPr>
+        <w:spacing w:line="240" w:lineRule="auto"/>
+        <w:jc w:val="both"/>
+        <w:rPr>
+          <w:rFonts w:cs="Times New Roman"/>
+          <w:b/>
+          <w:szCs w:val="28"/>
+          <w:lang w:val="uk-UA"/>
+        </w:rPr>
+      </w:pPr>
+      <w:r>
+        <w:rPr>
+          <w:rFonts w:cs="Times New Roman"/>
+          <w:b/>
+          <w:szCs w:val="28"/>
+          <w:lang w:val="uk-UA"/>
+        </w:rPr>
+        <w:t>Написати гру «Камінь, Ножиці, Папір»</w:t>
+      </w:r>
+    </w:p>
+    <w:p>
+      <w:pPr>
+        <w:pStyle w:val="a7"/>
+        <w:spacing w:line="240" w:lineRule="auto"/>
+        <w:ind w:left="1080"/>
+        <w:jc w:val="both"/>
+        <w:rPr>
+          <w:rFonts w:cs="Times New Roman"/>
+          <w:szCs w:val="28"/>
+          <w:lang w:val="uk-UA"/>
+        </w:rPr>
+      </w:pPr>
+      <w:r>
+        <w:rPr>
+          <w:rFonts w:cs="Times New Roman"/>
+          <w:szCs w:val="28"/>
+          <w:lang w:val="uk-UA"/>
+        </w:rPr>
+        <w:drawing>
+          <wp:inline distT="0" distB="0" distL="0" distR="0" wp14:anchorId="61A4EB12" wp14:editId="256D4377">
+            <wp:extent cx="6152515" cy="1932305"/>
+            <wp:effectExtent l="0" t="0" r="635" b="0"/>
+            <wp:docPr id="41" name="Рисунок 41"/>
+            <wp:cNvGraphicFramePr>
+              <a:graphicFrameLocks xmlns:a="http://schemas.openxmlformats.org/drawingml/2006/main" noChangeAspect="1"/>
+            </wp:cNvGraphicFramePr>
+            <a:graphic xmlns:a="http://schemas.openxmlformats.org/drawingml/2006/main">
+              <a:graphicData uri="http://schemas.openxmlformats.org/drawingml/2006/picture">
+                <pic:pic xmlns:pic="http://schemas.openxmlformats.org/drawingml/2006/picture">
+                  <pic:nvPicPr>
+                    <pic:cNvPr id="1" name=""/>
+                    <pic:cNvPicPr/>
+                  </pic:nvPicPr>
+                  <pic:blipFill>
+                    <a:blip r:embed="rId47"/>
+                    <a:stretch>
+                      <a:fillRect/>
+                    </a:stretch>
+                  </pic:blipFill>
+                  <pic:spPr>
+                    <a:xfrm>
+                      <a:off x="0" y="0"/>
+                      <a:ext cx="6152515" cy="1932305"/>
+                    </a:xfrm>
+                    <a:prstGeom prst="rect">
+                      <a:avLst/>
+                    </a:prstGeom>
+                  </pic:spPr>
+                </pic:pic>
+              </a:graphicData>
+            </a:graphic>
+          </wp:inline>
+        </w:drawing>
+      </w:r>
+    </w:p>
+    <w:p>
+      <w:pPr>
+        <w:pStyle w:val="a7"/>
+        <w:spacing w:line="240" w:lineRule="auto"/>
+        <w:ind w:left="1080"/>
+        <w:jc w:val="both"/>
+        <w:rPr>
+          <w:rFonts w:cs="Times New Roman"/>
+          <w:szCs w:val="28"/>
+          <w:lang w:val="uk-UA"/>
+        </w:rPr>
+      </w:pPr>
+    </w:p>
+    <w:p>
+      <w:pPr>
+        <w:pStyle w:val="a7"/>
+        <w:spacing w:line="240" w:lineRule="auto"/>
+        <w:ind w:left="1080"/>
+        <w:jc w:val="both"/>
+        <w:rPr>
+          <w:rFonts w:cs="Times New Roman"/>
+          <w:szCs w:val="28"/>
+          <w:lang w:val="uk-UA"/>
+        </w:rPr>
+      </w:pPr>
+      <w:r>
+        <w:rPr>
+          <w:rFonts w:cs="Times New Roman"/>
+          <w:szCs w:val="28"/>
+          <w:lang w:val="uk-UA"/>
+        </w:rPr>
+        <w:lastRenderedPageBreak/>
+        <w:t>Результат:</w:t>
+      </w:r>
+    </w:p>
+    <w:p>
+      <w:pPr>
+        <w:pStyle w:val="a7"/>
+        <w:spacing w:line="240" w:lineRule="auto"/>
+        <w:ind w:left="1080"/>
+        <w:jc w:val="both"/>
+        <w:rPr>
+          <w:rFonts w:cs="Times New Roman"/>
+          <w:szCs w:val="28"/>
+          <w:lang w:val="uk-UA"/>
+        </w:rPr>
+      </w:pPr>
+      <w:r>
+        <w:rPr>
+          <w:rFonts w:cs="Times New Roman"/>
+          <w:szCs w:val="28"/>
+          <w:lang w:val="uk-UA"/>
+        </w:rPr>
+        <w:drawing>
+          <wp:inline distT="0" distB="0" distL="0" distR="0" wp14:anchorId="58C119FD" wp14:editId="3B8387DD">
+            <wp:extent cx="6152515" cy="690880"/>
+            <wp:effectExtent l="0" t="0" r="635" b="0"/>
+            <wp:docPr id="42" name="Рисунок 42"/>
+            <wp:cNvGraphicFramePr>
+              <a:graphicFrameLocks xmlns:a="http://schemas.openxmlformats.org/drawingml/2006/main" noChangeAspect="1"/>
+            </wp:cNvGraphicFramePr>
+            <a:graphic xmlns:a="http://schemas.openxmlformats.org/drawingml/2006/main">
+              <a:graphicData uri="http://schemas.openxmlformats.org/drawingml/2006/picture">
+                <pic:pic xmlns:pic="http://schemas.openxmlformats.org/drawingml/2006/picture">
+                  <pic:nvPicPr>
+                    <pic:cNvPr id="1" name=""/>
+                    <pic:cNvPicPr/>
+                  </pic:nvPicPr>
+                  <pic:blipFill>
+                    <a:blip r:embed="rId48"/>
+                    <a:stretch>
+                      <a:fillRect/>
+                    </a:stretch>
+                  </pic:blipFill>
+                  <pic:spPr>
+                    <a:xfrm>
+                      <a:off x="0" y="0"/>
+                      <a:ext cx="6152515" cy="690880"/>
+                    </a:xfrm>
+                    <a:prstGeom prst="rect">
+                      <a:avLst/>
+                    </a:prstGeom>
+                  </pic:spPr>
+                </pic:pic>
+              </a:graphicData>
+            </a:graphic>
+          </wp:inline>
+        </w:drawing>
+      </w:r>
+    </w:p>
+    <w:p>
+      <w:pPr>
+        <w:pStyle w:val="a7"/>
+        <w:numPr>
+          <w:ilvl w:val="0"/>
+          <w:numId w:val="5"/>
+        </w:numPr>
+        <w:spacing w:line="240" w:lineRule="auto"/>
+        <w:jc w:val="both"/>
+        <w:rPr>
+          <w:rFonts w:cs="Times New Roman"/>
+          <w:b/>
+          <w:szCs w:val="28"/>
+          <w:lang w:val="uk-UA"/>
+        </w:rPr>
+      </w:pPr>
+      <w:r>
+        <w:rPr>
+          <w:rFonts w:cs="Times New Roman"/>
+          <w:b/>
+          <w:szCs w:val="28"/>
+          <w:lang w:val="uk-UA"/>
+        </w:rPr>
+        <w:t>Написати конвектор валют</w:t>
+      </w:r>
+    </w:p>
+    <w:p>
+      <w:pPr>
+        <w:pStyle w:val="a7"/>
+        <w:spacing w:line="240" w:lineRule="auto"/>
+        <w:ind w:left="1080"/>
+        <w:jc w:val="both"/>
+        <w:rPr>
+          <w:rFonts w:cs="Times New Roman"/>
+          <w:b/>
+          <w:szCs w:val="28"/>
+          <w:lang w:val="uk-UA"/>
+        </w:rPr>
+      </w:pPr>
+      <w:r>
+        <w:rPr>
+          <w:rFonts w:cs="Times New Roman"/>
+          <w:b/>
+          <w:szCs w:val="28"/>
+          <w:lang w:val="uk-UA"/>
+        </w:rPr>
+        <w:drawing>
+          <wp:inline distT="0" distB="0" distL="0" distR="0" wp14:anchorId="5FF7DDE6" wp14:editId="6E5FD0E1">
+            <wp:extent cx="6152515" cy="4760595"/>
+            <wp:effectExtent l="0" t="0" r="635" b="1905"/>
+            <wp:docPr id="43" name="Рисунок 43"/>
+            <wp:cNvGraphicFramePr>
+              <a:graphicFrameLocks xmlns:a="http://schemas.openxmlformats.org/drawingml/2006/main" noChangeAspect="1"/>
+            </wp:cNvGraphicFramePr>
+            <a:graphic xmlns:a="http://schemas.openxmlformats.org/drawingml/2006/main">
+              <a:graphicData uri="http://schemas.openxmlformats.org/drawingml/2006/picture">
+                <pic:pic xmlns:pic="http://schemas.openxmlformats.org/drawingml/2006/picture">
+                  <pic:nvPicPr>
+                    <pic:cNvPr id="1" name=""/>
+                    <pic:cNvPicPr/>
+                  </pic:nvPicPr>
+                  <pic:blipFill>
+                    <a:blip r:embed="rId49"/>
+                    <a:stretch>
+                      <a:fillRect/>
+                    </a:stretch>
+                  </pic:blipFill>
+                  <pic:spPr>
+                    <a:xfrm>
+                      <a:off x="0" y="0"/>
+                      <a:ext cx="6152515" cy="4760595"/>
+                    </a:xfrm>
+                    <a:prstGeom prst="rect">
+                      <a:avLst/>
+                    </a:prstGeom>
+                  </pic:spPr>
+                </pic:pic>
+              </a:graphicData>
+            </a:graphic>
+          </wp:inline>
+        </w:drawing>
+      </w:r>
+    </w:p>
+    <w:p>
+      <w:pPr>
+        <w:pStyle w:val="a7"/>
+        <w:spacing w:line="240" w:lineRule="auto"/>
+        <w:ind w:left="1080"/>
+        <w:jc w:val="both"/>
+        <w:rPr>
+          <w:rFonts w:cs="Times New Roman"/>
+          <w:b/>
+          <w:szCs w:val="28"/>
+          <w:lang w:val="uk-UA"/>
+        </w:rPr>
+      </w:pPr>
+    </w:p>
+    <w:p>
+      <w:pPr>
+        <w:pStyle w:val="a7"/>
+        <w:spacing w:line="240" w:lineRule="auto"/>
+        <w:ind w:left="1080"/>
+        <w:jc w:val="both"/>
+        <w:rPr>
+          <w:rFonts w:cs="Times New Roman"/>
+          <w:szCs w:val="28"/>
+          <w:lang w:val="uk-UA"/>
+        </w:rPr>
+      </w:pPr>
+      <w:r>
+        <w:rPr>
+          <w:rFonts w:cs="Times New Roman"/>
+          <w:szCs w:val="28"/>
+          <w:lang w:val="uk-UA"/>
+        </w:rPr>
+        <w:t>Результат:</w:t>
+      </w:r>
+    </w:p>
+    <w:p>
+      <w:pPr>
+        <w:pStyle w:val="a7"/>
+        <w:spacing w:line="240" w:lineRule="auto"/>
+        <w:ind w:left="1080"/>
+        <w:jc w:val="both"/>
+        <w:rPr>
+          <w:rFonts w:cs="Times New Roman"/>
+          <w:szCs w:val="28"/>
+          <w:lang w:val="uk-UA"/>
+        </w:rPr>
+      </w:pPr>
+      <w:r>
+        <w:rPr>
+          <w:rFonts w:cs="Times New Roman"/>
+          <w:szCs w:val="28"/>
+          <w:lang w:val="uk-UA"/>
+        </w:rPr>
+        <w:drawing>
+          <wp:inline distT="0" distB="0" distL="0" distR="0" wp14:anchorId="10546BF5" wp14:editId="2E633210">
+            <wp:extent cx="6152515" cy="1591310"/>
+            <wp:effectExtent l="0" t="0" r="635" b="8890"/>
+            <wp:docPr id="44" name="Рисунок 44"/>
+            <wp:cNvGraphicFramePr>
+              <a:graphicFrameLocks xmlns:a="http://schemas.openxmlformats.org/drawingml/2006/main" noChangeAspect="1"/>
+            </wp:cNvGraphicFramePr>
+            <a:graphic xmlns:a="http://schemas.openxmlformats.org/drawingml/2006/main">
+              <a:graphicData uri="http://schemas.openxmlformats.org/drawingml/2006/picture">
+                <pic:pic xmlns:pic="http://schemas.openxmlformats.org/drawingml/2006/picture">
+                  <pic:nvPicPr>
+                    <pic:cNvPr id="1" name=""/>
+                    <pic:cNvPicPr/>
+                  </pic:nvPicPr>
+                  <pic:blipFill>
+                    <a:blip r:embed="rId50"/>
+                    <a:stretch>
+                      <a:fillRect/>
+                    </a:stretch>
+                  </pic:blipFill>
+                  <pic:spPr>
+                    <a:xfrm>
+                      <a:off x="0" y="0"/>
+                      <a:ext cx="6152515" cy="1591310"/>
+                    </a:xfrm>
+                    <a:prstGeom prst="rect">
+                      <a:avLst/>
+                    </a:prstGeom>
+                  </pic:spPr>
+                </pic:pic>
+              </a:graphicData>
+            </a:graphic>
+          </wp:inline>
+        </w:drawing>
+      </w:r>
+    </w:p>
+    <w:p>
+      <w:pPr>
+        <w:pStyle w:val="a7"/>
+        <w:numPr>
+          <w:ilvl w:val="0"/>
+          <w:numId w:val="5"/>
+        </w:numPr>
+        <w:spacing w:line="240" w:lineRule="auto"/>
+        <w:jc w:val="both"/>
+        <w:rPr>
+          <w:rFonts w:cs="Times New Roman"/>
+          <w:b/>
+          <w:szCs w:val="28"/>
+          <w:lang w:val="uk-UA"/>
+        </w:rPr>
+      </w:pPr>
+      <w:r>
+        <w:rPr>
+          <w:rFonts w:cs="Times New Roman"/>
+          <w:b/>
+          <w:szCs w:val="28"/>
+          <w:lang w:val="uk-UA"/>
+        </w:rPr>
+        <w:t>Написати модулі для програми калькулятор</w:t>
+      </w:r>
+    </w:p>
+    <w:p>
+      <w:pPr>
+        <w:pStyle w:val="a7"/>
+        <w:spacing w:line="240" w:lineRule="auto"/>
+        <w:ind w:left="1080"/>
+        <w:jc w:val="both"/>
+        <w:rPr>
+          <w:rFonts w:cs="Times New Roman"/>
+          <w:szCs w:val="28"/>
+          <w:lang w:val="uk-UA"/>
+        </w:rPr>
+      </w:pPr>
+      <w:r>
+        <w:rPr>
+          <w:rFonts w:cs="Times New Roman"/>
+          <w:szCs w:val="28"/>
+          <w:lang w:val="uk-UA"/>
+        </w:rPr>
+        <w:t xml:space="preserve">Код з файлу </w:t>
+      </w:r>
+      <w:r>
+        <w:rPr>
+          <w:rFonts w:cs="Times New Roman"/>
+          <w:szCs w:val="28"/>
+        </w:rPr>
+        <w:t>functions.py</w:t>
+      </w:r>
+      <w:r>
+        <w:rPr>
+          <w:rFonts w:cs="Times New Roman"/>
+          <w:szCs w:val="28"/>
+          <w:lang w:val="uk-UA"/>
+        </w:rPr>
+        <w:t>:</w:t>
+      </w:r>
+    </w:p>
+    <w:p>
+      <w:pPr>
+        <w:pStyle w:val="a7"/>
+        <w:spacing w:line="240" w:lineRule="auto"/>
+        <w:ind w:left="1080"/>
+        <w:jc w:val="both"/>
+        <w:rPr>
+          <w:rFonts w:cs="Times New Roman"/>
+          <w:szCs w:val="28"/>
+          <w:lang w:val="uk-UA"/>
+        </w:rPr>
+      </w:pPr>
+      <w:r>
+        <w:rPr>
+          <w:rFonts w:cs="Times New Roman"/>
+          <w:szCs w:val="28"/>
+          <w:lang w:val="uk-UA"/>
+        </w:rPr>
+        <w:lastRenderedPageBreak/>
+        <w:drawing>
+          <wp:inline distT="0" distB="0" distL="0" distR="0" wp14:anchorId="009919BA" wp14:editId="7A377D1A">
+            <wp:extent cx="5082980" cy="2720576"/>
+            <wp:effectExtent l="0" t="0" r="3810" b="3810"/>
+            <wp:docPr id="45" name="Рисунок 45"/>
+            <wp:cNvGraphicFramePr>
+              <a:graphicFrameLocks xmlns:a="http://schemas.openxmlformats.org/drawingml/2006/main" noChangeAspect="1"/>
+            </wp:cNvGraphicFramePr>
+            <a:graphic xmlns:a="http://schemas.openxmlformats.org/drawingml/2006/main">
+              <a:graphicData uri="http://schemas.openxmlformats.org/drawingml/2006/picture">
+                <pic:pic xmlns:pic="http://schemas.openxmlformats.org/drawingml/2006/picture">
+                  <pic:nvPicPr>
+                    <pic:cNvPr id="1" name=""/>
+                    <pic:cNvPicPr/>
+                  </pic:nvPicPr>
+                  <pic:blipFill>
+                    <a:blip r:embed="rId51"/>
+                    <a:stretch>
+                      <a:fillRect/>
+                    </a:stretch>
+                  </pic:blipFill>
+                  <pic:spPr>
+                    <a:xfrm>
+                      <a:off x="0" y="0"/>
+                      <a:ext cx="5082980" cy="2720576"/>
+                    </a:xfrm>
+                    <a:prstGeom prst="rect">
+                      <a:avLst/>
+                    </a:prstGeom>
+                  </pic:spPr>
+                </pic:pic>
+              </a:graphicData>
+            </a:graphic>
+          </wp:inline>
+        </w:drawing>
+      </w:r>
+    </w:p>
+    <w:p>
+      <w:pPr>
+        <w:pStyle w:val="a7"/>
+        <w:spacing w:line="240" w:lineRule="auto"/>
+        <w:ind w:left="1080"/>
+        <w:jc w:val="both"/>
+        <w:rPr>
+          <w:rFonts w:cs="Times New Roman"/>
+          <w:szCs w:val="28"/>
+          <w:lang w:val="uk-UA"/>
+        </w:rPr>
+      </w:pPr>
+    </w:p>
+    <w:p>
+      <w:pPr>
+        <w:pStyle w:val="a7"/>
+        <w:spacing w:line="240" w:lineRule="auto"/>
+        <w:ind w:left="1080"/>
+        <w:jc w:val="both"/>
+        <w:rPr>
+          <w:rFonts w:cs="Times New Roman"/>
+          <w:szCs w:val="28"/>
+          <w:lang w:val="uk-UA"/>
+        </w:rPr>
+      </w:pPr>
+      <w:r>
+        <w:rPr>
+          <w:rFonts w:cs="Times New Roman"/>
+          <w:szCs w:val="28"/>
+          <w:lang w:val="uk-UA"/>
+        </w:rPr>
+        <w:t xml:space="preserve">Код з файлу </w:t>
+      </w:r>
+      <w:r>
+        <w:rPr>
+          <w:rFonts w:cs="Times New Roman"/>
+          <w:szCs w:val="28"/>
+        </w:rPr>
+        <w:t>operations.py</w:t>
+      </w:r>
+      <w:r>
+        <w:rPr>
+          <w:rFonts w:cs="Times New Roman"/>
+          <w:szCs w:val="28"/>
+          <w:lang w:val="uk-UA"/>
+        </w:rPr>
+        <w:t>:</w:t>
+      </w:r>
+    </w:p>
+    <w:p>
+      <w:pPr>
+        <w:pStyle w:val="a7"/>
+        <w:spacing w:line="240" w:lineRule="auto"/>
+        <w:ind w:left="1080"/>
+        <w:jc w:val="both"/>
+        <w:rPr>
+          <w:rFonts w:cs="Times New Roman"/>
+          <w:szCs w:val="28"/>
+          <w:lang w:val="uk-UA"/>
+        </w:rPr>
+      </w:pPr>
+      <w:r>
+        <w:rPr>
+          <w:rFonts w:cs="Times New Roman"/>
+          <w:szCs w:val="28"/>
+          <w:lang w:val="uk-UA"/>
+        </w:rPr>
+        <w:drawing>
+          <wp:inline distT="0" distB="0" distL="0" distR="0" wp14:anchorId="6C0073E1" wp14:editId="0232C0DF">
+            <wp:extent cx="4480948" cy="3101609"/>
+            <wp:effectExtent l="0" t="0" r="0" b="3810"/>
+            <wp:docPr id="46" name="Рисунок 46"/>
+            <wp:cNvGraphicFramePr>
+              <a:graphicFrameLocks xmlns:a="http://schemas.openxmlformats.org/drawingml/2006/main" noChangeAspect="1"/>
+            </wp:cNvGraphicFramePr>
+            <a:graphic xmlns:a="http://schemas.openxmlformats.org/drawingml/2006/main">
+              <a:graphicData uri="http://schemas.openxmlformats.org/drawingml/2006/picture">
+                <pic:pic xmlns:pic="http://schemas.openxmlformats.org/drawingml/2006/picture">
+                  <pic:nvPicPr>
+                    <pic:cNvPr id="1" name=""/>
+                    <pic:cNvPicPr/>
+                  </pic:nvPicPr>
+                  <pic:blipFill>
+                    <a:blip r:embed="rId52"/>
+                    <a:stretch>
+                      <a:fillRect/>
+                    </a:stretch>
+                  </pic:blipFill>
+                  <pic:spPr>
+                    <a:xfrm>
+                      <a:off x="0" y="0"/>
+                      <a:ext cx="4480948" cy="3101609"/>
+                    </a:xfrm>
+                    <a:prstGeom prst="rect">
+                      <a:avLst/>
+                    </a:prstGeom>
+                  </pic:spPr>
+                </pic:pic>
+              </a:graphicData>
+            </a:graphic>
+          </wp:inline>
+        </w:drawing>
+      </w:r>
+    </w:p>
+    <w:p>
+      <w:pPr>
+        <w:pStyle w:val="a7"/>
+        <w:spacing w:line="240" w:lineRule="auto"/>
+        <w:ind w:left="1080"/>
+        <w:jc w:val="both"/>
+        <w:rPr>
+          <w:rFonts w:cs="Times New Roman"/>
+          <w:szCs w:val="28"/>
+          <w:lang w:val="uk-UA"/>
+        </w:rPr>
+      </w:pPr>
+    </w:p>
+    <w:p>
+      <w:pPr>
+        <w:pStyle w:val="a7"/>
+        <w:spacing w:line="240" w:lineRule="auto"/>
+        <w:ind w:left="1080"/>
+        <w:jc w:val="both"/>
+        <w:rPr>
+          <w:rFonts w:cs="Times New Roman"/>
+          <w:szCs w:val="28"/>
+          <w:lang w:val="uk-UA"/>
+        </w:rPr>
+      </w:pPr>
+      <w:r>
+        <w:rPr>
+          <w:rFonts w:cs="Times New Roman"/>
+          <w:szCs w:val="28"/>
+          <w:lang w:val="uk-UA"/>
+        </w:rPr>
+        <w:t xml:space="preserve">Код з файлу </w:t>
+      </w:r>
+      <w:proofErr w:type="spellStart"/>
+      <w:r>
+        <w:rPr>
+          <w:rFonts w:cs="Times New Roman"/>
+          <w:szCs w:val="28"/>
+        </w:rPr>
+        <w:t>calc</w:t>
+      </w:r>
+      <w:proofErr w:type="spellEnd"/>
+      <w:r>
+        <w:rPr>
+          <w:rFonts w:cs="Times New Roman"/>
+          <w:szCs w:val="28"/>
+          <w:lang w:val="uk-UA"/>
+        </w:rPr>
+        <w:t>.</w:t>
+      </w:r>
+      <w:proofErr w:type="spellStart"/>
+      <w:r>
+        <w:rPr>
+          <w:rFonts w:cs="Times New Roman"/>
+          <w:szCs w:val="28"/>
+        </w:rPr>
+        <w:t>py</w:t>
+      </w:r>
+      <w:proofErr w:type="spellEnd"/>
+      <w:r>
+        <w:rPr>
+          <w:rFonts w:cs="Times New Roman"/>
+          <w:szCs w:val="28"/>
+          <w:lang w:val="uk-UA"/>
+        </w:rPr>
+        <w:t>:</w:t>
+      </w:r>
+    </w:p>
+    <w:p>
+      <w:pPr>
+        <w:pStyle w:val="a7"/>
+        <w:spacing w:line="240" w:lineRule="auto"/>
+        <w:ind w:left="1080"/>
+        <w:jc w:val="both"/>
+        <w:rPr>
+          <w:rFonts w:cs="Times New Roman"/>
+          <w:szCs w:val="28"/>
+          <w:lang w:val="uk-UA"/>
+        </w:rPr>
+      </w:pPr>
+      <w:r>
+        <w:rPr>
+          <w:rFonts w:cs="Times New Roman"/>
+          <w:szCs w:val="28"/>
+          <w:lang w:val="uk-UA"/>
+        </w:rPr>
+        <w:lastRenderedPageBreak/>
+        <w:drawing>
+          <wp:inline distT="0" distB="0" distL="0" distR="0" wp14:anchorId="0FB41ABD" wp14:editId="4212E167">
+            <wp:extent cx="4839119" cy="3208298"/>
+            <wp:effectExtent l="0" t="0" r="0" b="0"/>
+            <wp:docPr id="47" name="Рисунок 47"/>
+            <wp:cNvGraphicFramePr>
+              <a:graphicFrameLocks xmlns:a="http://schemas.openxmlformats.org/drawingml/2006/main" noChangeAspect="1"/>
+            </wp:cNvGraphicFramePr>
+            <a:graphic xmlns:a="http://schemas.openxmlformats.org/drawingml/2006/main">
+              <a:graphicData uri="http://schemas.openxmlformats.org/drawingml/2006/picture">
+                <pic:pic xmlns:pic="http://schemas.openxmlformats.org/drawingml/2006/picture">
+                  <pic:nvPicPr>
+                    <pic:cNvPr id="1" name=""/>
+                    <pic:cNvPicPr/>
+                  </pic:nvPicPr>
+                  <pic:blipFill>
+                    <a:blip r:embed="rId53"/>
+                    <a:stretch>
+                      <a:fillRect/>
+                    </a:stretch>
+                  </pic:blipFill>
+                  <pic:spPr>
+                    <a:xfrm>
+                      <a:off x="0" y="0"/>
+                      <a:ext cx="4839119" cy="3208298"/>
+                    </a:xfrm>
+                    <a:prstGeom prst="rect">
+                      <a:avLst/>
+                    </a:prstGeom>
+                  </pic:spPr>
+                </pic:pic>
+              </a:graphicData>
+            </a:graphic>
+          </wp:inline>
+        </w:drawing>
+      </w:r>
+    </w:p>
+    <w:p>
+      <w:pPr>
+        <w:pStyle w:val="a7"/>
+        <w:spacing w:line="240" w:lineRule="auto"/>
+        <w:ind w:left="1080"/>
+        <w:jc w:val="both"/>
+        <w:rPr>
+          <w:rFonts w:cs="Times New Roman"/>
+          <w:szCs w:val="28"/>
+          <w:lang w:val="uk-UA"/>
+        </w:rPr>
+      </w:pPr>
+    </w:p>
+    <w:p>
+      <w:pPr>
+        <w:pStyle w:val="a7"/>
+        <w:spacing w:line="240" w:lineRule="auto"/>
+        <w:ind w:left="1080"/>
+        <w:jc w:val="both"/>
+        <w:rPr>
+          <w:rFonts w:cs="Times New Roman"/>
+          <w:szCs w:val="28"/>
+          <w:lang w:val="uk-UA"/>
+        </w:rPr>
+      </w:pPr>
+      <w:r>
+        <w:rPr>
+          <w:rFonts w:cs="Times New Roman"/>
+          <w:b/>
+          <w:szCs w:val="28"/>
+          <w:lang w:val="uk-UA"/>
+        </w:rPr>
+        <w:t xml:space="preserve">Висновок: </w:t>
+      </w:r>
+      <w:r>
+        <w:rPr>
+          <w:rFonts w:cs="Times New Roman"/>
+          <w:szCs w:val="28"/>
+          <w:lang w:val="uk-UA"/>
+        </w:rPr>
+        <w:t>в ході виконання роботи освоїла нові навички та виконала такі завдання: написала гру «Камінь, Ножиці, Папір», конвектор валют та модулі для програми калькулятор.</w:t>
+      </w:r>
+      <w:bookmarkStart w:id="1" w:name="_GoBack"/>
+      <w:bookmarkEnd w:id="1"/>
     </w:p>
     <w:p>
       <w:pPr>
@@ -4792,7 +5518,7 @@
       </w:pPr>
     </w:p>
     <w:sectPr>
-      <w:headerReference w:type="default" r:id="rId47"/>
+      <w:headerReference w:type="default" r:id="rId54"/>
       <w:pgSz w:w="12240" w:h="15840"/>
       <w:pgMar w:top="1134" w:right="850" w:bottom="1134" w:left="1701" w:header="708" w:footer="708" w:gutter="0"/>
       <w:cols w:space="708"/>
@@ -5058,10 +5784,10 @@
     </w:lvl>
   </w:abstractNum>
   <w:abstractNum w:abstractNumId="2" w15:restartNumberingAfterBreak="0">
-    <w:nsid w:val="775B4051"/>
+    <w:nsid w:val="4649158F"/>
     <w:multiLevelType w:val="hybridMultilevel"/>
-    <w:tmpl w:val="641A8F84"/>
-    <w:lvl w:ilvl="0" w:tplc="4AB8DC2E">
+    <w:tmpl w:val="28802BE0"/>
+    <w:lvl w:ilvl="0" w:tplc="2910B018">
       <w:start w:val="1"/>
       <w:numFmt w:val="decimal"/>
       <w:lvlText w:val="%1."/>
@@ -5147,10 +5873,10 @@
     </w:lvl>
   </w:abstractNum>
   <w:abstractNum w:abstractNumId="3" w15:restartNumberingAfterBreak="0">
-    <w:nsid w:val="7EF54820"/>
+    <w:nsid w:val="775B4051"/>
     <w:multiLevelType w:val="hybridMultilevel"/>
-    <w:tmpl w:val="5BDC62E0"/>
-    <w:lvl w:ilvl="0" w:tplc="EE34C836">
+    <w:tmpl w:val="641A8F84"/>
+    <w:lvl w:ilvl="0" w:tplc="4AB8DC2E">
       <w:start w:val="1"/>
       <w:numFmt w:val="decimal"/>
       <w:lvlText w:val="%1."/>
@@ -5235,6 +5961,95 @@
       </w:pPr>
     </w:lvl>
   </w:abstractNum>
+  <w:abstractNum w:abstractNumId="4" w15:restartNumberingAfterBreak="0">
+    <w:nsid w:val="7EF54820"/>
+    <w:multiLevelType w:val="hybridMultilevel"/>
+    <w:tmpl w:val="5BDC62E0"/>
+    <w:lvl w:ilvl="0" w:tplc="EE34C836">
+      <w:start w:val="1"/>
+      <w:numFmt w:val="decimal"/>
+      <w:lvlText w:val="%1."/>
+      <w:lvlJc w:val="left"/>
+      <w:pPr>
+        <w:ind w:left="1080" w:hanging="360"/>
+      </w:pPr>
+      <w:rPr>
+        <w:rFonts w:hint="default"/>
+      </w:rPr>
+    </w:lvl>
+    <w:lvl w:ilvl="1" w:tplc="04090019" w:tentative="1">
+      <w:start w:val="1"/>
+      <w:numFmt w:val="lowerLetter"/>
+      <w:lvlText w:val="%2."/>
+      <w:lvlJc w:val="left"/>
+      <w:pPr>
+        <w:ind w:left="1800" w:hanging="360"/>
+      </w:pPr>
+    </w:lvl>
+    <w:lvl w:ilvl="2" w:tplc="0409001B" w:tentative="1">
+      <w:start w:val="1"/>
+      <w:numFmt w:val="lowerRoman"/>
+      <w:lvlText w:val="%3."/>
+      <w:lvlJc w:val="right"/>
+      <w:pPr>
+        <w:ind w:left="2520" w:hanging="180"/>
+      </w:pPr>
+    </w:lvl>
+    <w:lvl w:ilvl="3" w:tplc="0409000F" w:tentative="1">
+      <w:start w:val="1"/>
+      <w:numFmt w:val="decimal"/>
+      <w:lvlText w:val="%4."/>
+      <w:lvlJc w:val="left"/>
+      <w:pPr>
+        <w:ind w:left="3240" w:hanging="360"/>
+      </w:pPr>
+    </w:lvl>
+    <w:lvl w:ilvl="4" w:tplc="04090019" w:tentative="1">
+      <w:start w:val="1"/>
+      <w:numFmt w:val="lowerLetter"/>
+      <w:lvlText w:val="%5."/>
+      <w:lvlJc w:val="left"/>
+      <w:pPr>
+        <w:ind w:left="3960" w:hanging="360"/>
+      </w:pPr>
+    </w:lvl>
+    <w:lvl w:ilvl="5" w:tplc="0409001B" w:tentative="1">
+      <w:start w:val="1"/>
+      <w:numFmt w:val="lowerRoman"/>
+      <w:lvlText w:val="%6."/>
+      <w:lvlJc w:val="right"/>
+      <w:pPr>
+        <w:ind w:left="4680" w:hanging="180"/>
+      </w:pPr>
+    </w:lvl>
+    <w:lvl w:ilvl="6" w:tplc="0409000F" w:tentative="1">
+      <w:start w:val="1"/>
+      <w:numFmt w:val="decimal"/>
+      <w:lvlText w:val="%7."/>
+      <w:lvlJc w:val="left"/>
+      <w:pPr>
+        <w:ind w:left="5400" w:hanging="360"/>
+      </w:pPr>
+    </w:lvl>
+    <w:lvl w:ilvl="7" w:tplc="04090019" w:tentative="1">
+      <w:start w:val="1"/>
+      <w:numFmt w:val="lowerLetter"/>
+      <w:lvlText w:val="%8."/>
+      <w:lvlJc w:val="left"/>
+      <w:pPr>
+        <w:ind w:left="6120" w:hanging="360"/>
+      </w:pPr>
+    </w:lvl>
+    <w:lvl w:ilvl="8" w:tplc="0409001B" w:tentative="1">
+      <w:start w:val="1"/>
+      <w:numFmt w:val="lowerRoman"/>
+      <w:lvlText w:val="%9."/>
+      <w:lvlJc w:val="right"/>
+      <w:pPr>
+        <w:ind w:left="6840" w:hanging="180"/>
+      </w:pPr>
+    </w:lvl>
+  </w:abstractNum>
   <w:num w:numId="1">
     <w:abstractNumId w:val="0"/>
   </w:num>
@@ -5242,9 +6057,12 @@
     <w:abstractNumId w:val="1"/>
   </w:num>
   <w:num w:numId="3">
+    <w:abstractNumId w:val="4"/>
+  </w:num>
+  <w:num w:numId="4">
     <w:abstractNumId w:val="3"/>
   </w:num>
-  <w:num w:numId="4">
+  <w:num w:numId="5">
     <w:abstractNumId w:val="2"/>
   </w:num>
 </w:numbering>

</xml_diff>

<commit_message>
Dev test file for topic 07
</commit_message>
<xml_diff>
--- a/TP-KB-221-Viktoria-Tkachyk-lpr.docx
+++ b/TP-KB-221-Viktoria-Tkachyk-lpr.docx
@@ -4812,8 +4812,8 @@
       <w:r>
         <w:rPr>
           <w:rFonts w:cs="Times New Roman"/>
-          <w:szCs w:val="28"/>
-          <w:lang w:val="uk-UA"/>
+          <w:noProof/>
+          <w:szCs w:val="28"/>
         </w:rPr>
         <w:drawing>
           <wp:inline distT="0" distB="0" distL="0" distR="0" wp14:anchorId="61A4EB12" wp14:editId="256D4377">
@@ -4902,8 +4902,8 @@
       <w:r>
         <w:rPr>
           <w:rFonts w:cs="Times New Roman"/>
-          <w:szCs w:val="28"/>
-          <w:lang w:val="uk-UA"/>
+          <w:noProof/>
+          <w:szCs w:val="28"/>
         </w:rPr>
         <w:drawing>
           <wp:inline distT="0" distB="0" distL="0" distR="0" wp14:anchorId="58C119FD" wp14:editId="3B8387DD">
@@ -4985,8 +4985,8 @@
         <w:rPr>
           <w:rFonts w:cs="Times New Roman"/>
           <w:b/>
-          <w:szCs w:val="28"/>
-          <w:lang w:val="uk-UA"/>
+          <w:noProof/>
+          <w:szCs w:val="28"/>
         </w:rPr>
         <w:drawing>
           <wp:inline distT="0" distB="0" distL="0" distR="0" wp14:anchorId="5FF7DDE6" wp14:editId="6E5FD0E1">
@@ -5075,8 +5075,8 @@
       <w:r>
         <w:rPr>
           <w:rFonts w:cs="Times New Roman"/>
-          <w:szCs w:val="28"/>
-          <w:lang w:val="uk-UA"/>
+          <w:noProof/>
+          <w:szCs w:val="28"/>
         </w:rPr>
         <w:drawing>
           <wp:inline distT="0" distB="0" distL="0" distR="0" wp14:anchorId="10546BF5" wp14:editId="2E633210">
@@ -5192,8 +5192,8 @@
       <w:r>
         <w:rPr>
           <w:rFonts w:cs="Times New Roman"/>
-          <w:szCs w:val="28"/>
-          <w:lang w:val="uk-UA"/>
+          <w:noProof/>
+          <w:szCs w:val="28"/>
         </w:rPr>
         <w:lastRenderedPageBreak/>
         <w:drawing>
@@ -5297,8 +5297,8 @@
       <w:r>
         <w:rPr>
           <w:rFonts w:cs="Times New Roman"/>
-          <w:szCs w:val="28"/>
-          <w:lang w:val="uk-UA"/>
+          <w:noProof/>
+          <w:szCs w:val="28"/>
         </w:rPr>
         <w:drawing>
           <wp:inline distT="0" distB="0" distL="0" distR="0" wp14:anchorId="6C0073E1" wp14:editId="0232C0DF">
@@ -5420,8 +5420,8 @@
       <w:r>
         <w:rPr>
           <w:rFonts w:cs="Times New Roman"/>
-          <w:szCs w:val="28"/>
-          <w:lang w:val="uk-UA"/>
+          <w:noProof/>
+          <w:szCs w:val="28"/>
         </w:rPr>
         <w:lastRenderedPageBreak/>
         <w:drawing>
@@ -5489,6 +5489,95 @@
       <w:r>
         <w:rPr>
           <w:rFonts w:cs="Times New Roman"/>
+          <w:szCs w:val="28"/>
+          <w:lang w:val="uk-UA"/>
+        </w:rPr>
+        <w:t>Результат:</w:t>
+      </w:r>
+    </w:p>
+    <w:p>
+      <w:pPr>
+        <w:pStyle w:val="a7"/>
+        <w:spacing w:line="240" w:lineRule="auto"/>
+        <w:ind w:left="1080"/>
+        <w:jc w:val="both"/>
+        <w:rPr>
+          <w:rFonts w:cs="Times New Roman"/>
+          <w:szCs w:val="28"/>
+          <w:lang w:val="uk-UA"/>
+        </w:rPr>
+      </w:pPr>
+      <w:r>
+        <w:rPr>
+          <w:rFonts w:cs="Times New Roman"/>
+          <w:szCs w:val="28"/>
+          <w:lang w:val="uk-UA"/>
+        </w:rPr>
+        <w:drawing>
+          <wp:inline distT="0" distB="0" distL="0" distR="0" wp14:anchorId="74C2D33E" wp14:editId="0EB2293C">
+            <wp:extent cx="6152515" cy="713740"/>
+            <wp:effectExtent l="0" t="0" r="635" b="0"/>
+            <wp:docPr id="51" name="Рисунок 51"/>
+            <wp:cNvGraphicFramePr>
+              <a:graphicFrameLocks xmlns:a="http://schemas.openxmlformats.org/drawingml/2006/main" noChangeAspect="1"/>
+            </wp:cNvGraphicFramePr>
+            <a:graphic xmlns:a="http://schemas.openxmlformats.org/drawingml/2006/main">
+              <a:graphicData uri="http://schemas.openxmlformats.org/drawingml/2006/picture">
+                <pic:pic xmlns:pic="http://schemas.openxmlformats.org/drawingml/2006/picture">
+                  <pic:nvPicPr>
+                    <pic:cNvPr id="1" name=""/>
+                    <pic:cNvPicPr/>
+                  </pic:nvPicPr>
+                  <pic:blipFill>
+                    <a:blip r:embed="rId54"/>
+                    <a:stretch>
+                      <a:fillRect/>
+                    </a:stretch>
+                  </pic:blipFill>
+                  <pic:spPr>
+                    <a:xfrm>
+                      <a:off x="0" y="0"/>
+                      <a:ext cx="6152515" cy="713740"/>
+                    </a:xfrm>
+                    <a:prstGeom prst="rect">
+                      <a:avLst/>
+                    </a:prstGeom>
+                  </pic:spPr>
+                </pic:pic>
+              </a:graphicData>
+            </a:graphic>
+          </wp:inline>
+        </w:drawing>
+      </w:r>
+    </w:p>
+    <w:p>
+      <w:pPr>
+        <w:pStyle w:val="a7"/>
+        <w:spacing w:line="240" w:lineRule="auto"/>
+        <w:ind w:left="1080"/>
+        <w:jc w:val="both"/>
+        <w:rPr>
+          <w:rFonts w:cs="Times New Roman"/>
+          <w:szCs w:val="28"/>
+          <w:lang w:val="uk-UA"/>
+        </w:rPr>
+      </w:pPr>
+    </w:p>
+    <w:p>
+      <w:pPr>
+        <w:pStyle w:val="a7"/>
+        <w:spacing w:line="240" w:lineRule="auto"/>
+        <w:ind w:left="1080"/>
+        <w:jc w:val="both"/>
+        <w:rPr>
+          <w:rFonts w:cs="Times New Roman"/>
+          <w:szCs w:val="28"/>
+          <w:lang w:val="uk-UA"/>
+        </w:rPr>
+      </w:pPr>
+      <w:r>
+        <w:rPr>
+          <w:rFonts w:cs="Times New Roman"/>
           <w:b/>
           <w:szCs w:val="28"/>
           <w:lang w:val="uk-UA"/>
@@ -5502,23 +5591,1085 @@
           <w:lang w:val="uk-UA"/>
         </w:rPr>
         <w:t>в ході виконання роботи освоїла нові навички та виконала такі завдання: написала гру «Камінь, Ножиці, Папір», конвектор валют та модулі для програми калькулятор.</w:t>
+      </w:r>
+    </w:p>
+    <w:p>
+      <w:pPr>
+        <w:spacing w:line="240" w:lineRule="auto"/>
+        <w:jc w:val="both"/>
+        <w:rPr>
+          <w:rFonts w:cs="Times New Roman"/>
+          <w:szCs w:val="28"/>
+          <w:lang w:val="uk-UA"/>
+        </w:rPr>
+      </w:pPr>
+    </w:p>
+    <w:p>
+      <w:pPr>
+        <w:spacing w:line="240" w:lineRule="auto"/>
+        <w:jc w:val="both"/>
+        <w:rPr>
+          <w:rFonts w:cs="Times New Roman"/>
+          <w:szCs w:val="28"/>
+          <w:lang w:val="uk-UA"/>
+        </w:rPr>
+      </w:pPr>
+    </w:p>
+    <w:p>
+      <w:pPr>
+        <w:spacing w:line="240" w:lineRule="auto"/>
+        <w:jc w:val="center"/>
+        <w:rPr>
+          <w:rFonts w:cs="Times New Roman"/>
+          <w:b/>
+          <w:sz w:val="36"/>
+          <w:szCs w:val="36"/>
+          <w:lang w:val="uk-UA"/>
+        </w:rPr>
+      </w:pPr>
+      <w:r>
+        <w:rPr>
+          <w:rFonts w:cs="Times New Roman"/>
+          <w:b/>
+          <w:sz w:val="36"/>
+          <w:szCs w:val="36"/>
+          <w:lang w:val="uk-UA"/>
+        </w:rPr>
+        <w:t>Тема 06</w:t>
+      </w:r>
+    </w:p>
+    <w:p>
+      <w:pPr>
+        <w:pStyle w:val="a7"/>
+        <w:numPr>
+          <w:ilvl w:val="0"/>
+          <w:numId w:val="6"/>
+        </w:numPr>
+        <w:spacing w:line="240" w:lineRule="auto"/>
+        <w:jc w:val="both"/>
+        <w:rPr>
+          <w:rFonts w:cs="Times New Roman"/>
+          <w:b/>
+          <w:szCs w:val="28"/>
+          <w:lang w:val="uk-UA"/>
+        </w:rPr>
+      </w:pPr>
+      <w:r>
+        <w:rPr>
+          <w:b/>
+          <w:lang w:val="uk-UA"/>
+        </w:rPr>
+        <w:t>Розробка</w:t>
+      </w:r>
+      <w:r>
+        <w:rPr>
+          <w:b/>
+          <w:lang w:val="uk-UA"/>
+        </w:rPr>
+        <w:t xml:space="preserve"> механізм</w:t>
+      </w:r>
+      <w:r>
+        <w:rPr>
+          <w:b/>
+          <w:lang w:val="uk-UA"/>
+        </w:rPr>
+        <w:t>у</w:t>
+      </w:r>
+      <w:r>
+        <w:rPr>
+          <w:b/>
+          <w:lang w:val="uk-UA"/>
+        </w:rPr>
+        <w:t xml:space="preserve"> </w:t>
+      </w:r>
+      <w:proofErr w:type="spellStart"/>
+      <w:r>
+        <w:rPr>
+          <w:b/>
+          <w:lang w:val="uk-UA"/>
+        </w:rPr>
+        <w:t>логування</w:t>
+      </w:r>
+      <w:proofErr w:type="spellEnd"/>
+      <w:r>
+        <w:rPr>
+          <w:b/>
+          <w:lang w:val="uk-UA"/>
+        </w:rPr>
+        <w:t xml:space="preserve"> всіх дій, що виконує програма</w:t>
+      </w:r>
+      <w:r>
+        <w:rPr>
+          <w:b/>
+          <w:lang w:val="uk-UA"/>
+        </w:rPr>
+        <w:t xml:space="preserve"> Калькулятор</w:t>
+      </w:r>
+    </w:p>
+    <w:p>
+      <w:pPr>
+        <w:pStyle w:val="a7"/>
+        <w:spacing w:line="240" w:lineRule="auto"/>
+        <w:jc w:val="both"/>
+        <w:rPr>
+          <w:rFonts w:cs="Times New Roman"/>
+          <w:b/>
+          <w:szCs w:val="28"/>
+          <w:lang w:val="uk-UA"/>
+        </w:rPr>
+      </w:pPr>
+    </w:p>
+    <w:p>
+      <w:pPr>
+        <w:pStyle w:val="a7"/>
+        <w:spacing w:line="240" w:lineRule="auto"/>
+        <w:jc w:val="both"/>
+        <w:rPr>
+          <w:rFonts w:cs="Times New Roman"/>
+          <w:szCs w:val="28"/>
+          <w:lang w:val="uk-UA"/>
+        </w:rPr>
+      </w:pPr>
+      <w:r>
+        <w:rPr>
+          <w:rFonts w:cs="Times New Roman"/>
+          <w:szCs w:val="28"/>
+          <w:lang w:val="uk-UA"/>
+        </w:rPr>
+        <w:t xml:space="preserve">Код з файлу </w:t>
+      </w:r>
+      <w:r>
+        <w:rPr>
+          <w:rFonts w:cs="Times New Roman"/>
+          <w:szCs w:val="28"/>
+        </w:rPr>
+        <w:t>functions.py</w:t>
+      </w:r>
+      <w:r>
+        <w:rPr>
+          <w:rFonts w:cs="Times New Roman"/>
+          <w:szCs w:val="28"/>
+          <w:lang w:val="uk-UA"/>
+        </w:rPr>
+        <w:t>:</w:t>
+      </w:r>
+    </w:p>
+    <w:p>
+      <w:pPr>
+        <w:pStyle w:val="a7"/>
+        <w:spacing w:line="240" w:lineRule="auto"/>
+        <w:jc w:val="both"/>
+        <w:rPr>
+          <w:rFonts w:cs="Times New Roman"/>
+          <w:b/>
+          <w:szCs w:val="28"/>
+          <w:lang w:val="uk-UA"/>
+        </w:rPr>
+      </w:pPr>
+      <w:r>
+        <w:rPr>
+          <w:rFonts w:cs="Times New Roman"/>
+          <w:b/>
+          <w:szCs w:val="28"/>
+          <w:lang w:val="uk-UA"/>
+        </w:rPr>
+        <w:lastRenderedPageBreak/>
+        <w:drawing>
+          <wp:inline distT="0" distB="0" distL="0" distR="0" wp14:anchorId="6B4A3E07" wp14:editId="4077B5B4">
+            <wp:extent cx="4473328" cy="2781541"/>
+            <wp:effectExtent l="0" t="0" r="3810" b="0"/>
+            <wp:docPr id="48" name="Рисунок 48"/>
+            <wp:cNvGraphicFramePr>
+              <a:graphicFrameLocks xmlns:a="http://schemas.openxmlformats.org/drawingml/2006/main" noChangeAspect="1"/>
+            </wp:cNvGraphicFramePr>
+            <a:graphic xmlns:a="http://schemas.openxmlformats.org/drawingml/2006/main">
+              <a:graphicData uri="http://schemas.openxmlformats.org/drawingml/2006/picture">
+                <pic:pic xmlns:pic="http://schemas.openxmlformats.org/drawingml/2006/picture">
+                  <pic:nvPicPr>
+                    <pic:cNvPr id="1" name=""/>
+                    <pic:cNvPicPr/>
+                  </pic:nvPicPr>
+                  <pic:blipFill>
+                    <a:blip r:embed="rId55"/>
+                    <a:stretch>
+                      <a:fillRect/>
+                    </a:stretch>
+                  </pic:blipFill>
+                  <pic:spPr>
+                    <a:xfrm>
+                      <a:off x="0" y="0"/>
+                      <a:ext cx="4473328" cy="2781541"/>
+                    </a:xfrm>
+                    <a:prstGeom prst="rect">
+                      <a:avLst/>
+                    </a:prstGeom>
+                  </pic:spPr>
+                </pic:pic>
+              </a:graphicData>
+            </a:graphic>
+          </wp:inline>
+        </w:drawing>
+      </w:r>
+    </w:p>
+    <w:p>
+      <w:pPr>
+        <w:pStyle w:val="a7"/>
+        <w:spacing w:line="240" w:lineRule="auto"/>
+        <w:jc w:val="both"/>
+        <w:rPr>
+          <w:rFonts w:cs="Times New Roman"/>
+          <w:b/>
+          <w:szCs w:val="28"/>
+          <w:lang w:val="uk-UA"/>
+        </w:rPr>
+      </w:pPr>
+    </w:p>
+    <w:p>
+      <w:pPr>
+        <w:pStyle w:val="a7"/>
+        <w:spacing w:line="240" w:lineRule="auto"/>
+        <w:ind w:left="1080"/>
+        <w:jc w:val="both"/>
+        <w:rPr>
+          <w:rFonts w:cs="Times New Roman"/>
+          <w:szCs w:val="28"/>
+          <w:lang w:val="uk-UA"/>
+        </w:rPr>
+      </w:pPr>
+      <w:r>
+        <w:rPr>
+          <w:rFonts w:cs="Times New Roman"/>
+          <w:szCs w:val="28"/>
+          <w:lang w:val="uk-UA"/>
+        </w:rPr>
+        <w:t xml:space="preserve">Код з файлу </w:t>
+      </w:r>
+      <w:r>
+        <w:rPr>
+          <w:rFonts w:cs="Times New Roman"/>
+          <w:szCs w:val="28"/>
+        </w:rPr>
+        <w:t>operations.py</w:t>
+      </w:r>
+      <w:r>
+        <w:rPr>
+          <w:rFonts w:cs="Times New Roman"/>
+          <w:szCs w:val="28"/>
+          <w:lang w:val="uk-UA"/>
+        </w:rPr>
+        <w:t>:</w:t>
+      </w:r>
+    </w:p>
+    <w:p>
+      <w:pPr>
+        <w:pStyle w:val="a7"/>
+        <w:spacing w:line="240" w:lineRule="auto"/>
+        <w:jc w:val="both"/>
+        <w:rPr>
+          <w:rFonts w:cs="Times New Roman"/>
+          <w:b/>
+          <w:szCs w:val="28"/>
+          <w:lang w:val="uk-UA"/>
+        </w:rPr>
+      </w:pPr>
+      <w:r>
+        <w:rPr>
+          <w:rFonts w:cs="Times New Roman"/>
+          <w:b/>
+          <w:szCs w:val="28"/>
+          <w:lang w:val="uk-UA"/>
+        </w:rPr>
+        <w:drawing>
+          <wp:inline distT="0" distB="0" distL="0" distR="0" wp14:anchorId="0207BC1D" wp14:editId="08FC673E">
+            <wp:extent cx="4804590" cy="5204460"/>
+            <wp:effectExtent l="0" t="0" r="0" b="0"/>
+            <wp:docPr id="49" name="Рисунок 49"/>
+            <wp:cNvGraphicFramePr>
+              <a:graphicFrameLocks xmlns:a="http://schemas.openxmlformats.org/drawingml/2006/main" noChangeAspect="1"/>
+            </wp:cNvGraphicFramePr>
+            <a:graphic xmlns:a="http://schemas.openxmlformats.org/drawingml/2006/main">
+              <a:graphicData uri="http://schemas.openxmlformats.org/drawingml/2006/picture">
+                <pic:pic xmlns:pic="http://schemas.openxmlformats.org/drawingml/2006/picture">
+                  <pic:nvPicPr>
+                    <pic:cNvPr id="1" name=""/>
+                    <pic:cNvPicPr/>
+                  </pic:nvPicPr>
+                  <pic:blipFill>
+                    <a:blip r:embed="rId56"/>
+                    <a:stretch>
+                      <a:fillRect/>
+                    </a:stretch>
+                  </pic:blipFill>
+                  <pic:spPr>
+                    <a:xfrm>
+                      <a:off x="0" y="0"/>
+                      <a:ext cx="4812912" cy="5213475"/>
+                    </a:xfrm>
+                    <a:prstGeom prst="rect">
+                      <a:avLst/>
+                    </a:prstGeom>
+                  </pic:spPr>
+                </pic:pic>
+              </a:graphicData>
+            </a:graphic>
+          </wp:inline>
+        </w:drawing>
+      </w:r>
+    </w:p>
+    <w:p>
+      <w:pPr>
+        <w:pStyle w:val="a7"/>
+        <w:spacing w:line="240" w:lineRule="auto"/>
+        <w:ind w:left="1080"/>
+        <w:jc w:val="both"/>
+        <w:rPr>
+          <w:rFonts w:cs="Times New Roman"/>
+          <w:szCs w:val="28"/>
+          <w:lang w:val="uk-UA"/>
+        </w:rPr>
+      </w:pPr>
+      <w:r>
+        <w:rPr>
+          <w:rFonts w:cs="Times New Roman"/>
+          <w:szCs w:val="28"/>
+          <w:lang w:val="uk-UA"/>
+        </w:rPr>
+        <w:lastRenderedPageBreak/>
+        <w:t xml:space="preserve">Код з файлу </w:t>
+      </w:r>
+      <w:proofErr w:type="spellStart"/>
+      <w:r>
+        <w:rPr>
+          <w:rFonts w:cs="Times New Roman"/>
+          <w:szCs w:val="28"/>
+        </w:rPr>
+        <w:t>calc</w:t>
+      </w:r>
+      <w:proofErr w:type="spellEnd"/>
+      <w:r>
+        <w:rPr>
+          <w:rFonts w:cs="Times New Roman"/>
+          <w:szCs w:val="28"/>
+          <w:lang w:val="uk-UA"/>
+        </w:rPr>
+        <w:t>.</w:t>
+      </w:r>
+      <w:proofErr w:type="spellStart"/>
+      <w:r>
+        <w:rPr>
+          <w:rFonts w:cs="Times New Roman"/>
+          <w:szCs w:val="28"/>
+        </w:rPr>
+        <w:t>py</w:t>
+      </w:r>
+      <w:proofErr w:type="spellEnd"/>
+      <w:r>
+        <w:rPr>
+          <w:rFonts w:cs="Times New Roman"/>
+          <w:szCs w:val="28"/>
+          <w:lang w:val="uk-UA"/>
+        </w:rPr>
+        <w:t>:</w:t>
+      </w:r>
+    </w:p>
+    <w:p>
+      <w:pPr>
+        <w:pStyle w:val="a7"/>
+        <w:spacing w:line="240" w:lineRule="auto"/>
+        <w:jc w:val="both"/>
+        <w:rPr>
+          <w:rFonts w:cs="Times New Roman"/>
+          <w:b/>
+          <w:szCs w:val="28"/>
+          <w:lang w:val="uk-UA"/>
+        </w:rPr>
+      </w:pPr>
+      <w:r>
+        <w:rPr>
+          <w:rFonts w:cs="Times New Roman"/>
+          <w:b/>
+          <w:szCs w:val="28"/>
+          <w:lang w:val="uk-UA"/>
+        </w:rPr>
+        <w:drawing>
+          <wp:inline distT="0" distB="0" distL="0" distR="0" wp14:anchorId="11AAA6B0" wp14:editId="7BFB420C">
+            <wp:extent cx="5204911" cy="5700254"/>
+            <wp:effectExtent l="0" t="0" r="0" b="0"/>
+            <wp:docPr id="50" name="Рисунок 50"/>
+            <wp:cNvGraphicFramePr>
+              <a:graphicFrameLocks xmlns:a="http://schemas.openxmlformats.org/drawingml/2006/main" noChangeAspect="1"/>
+            </wp:cNvGraphicFramePr>
+            <a:graphic xmlns:a="http://schemas.openxmlformats.org/drawingml/2006/main">
+              <a:graphicData uri="http://schemas.openxmlformats.org/drawingml/2006/picture">
+                <pic:pic xmlns:pic="http://schemas.openxmlformats.org/drawingml/2006/picture">
+                  <pic:nvPicPr>
+                    <pic:cNvPr id="1" name=""/>
+                    <pic:cNvPicPr/>
+                  </pic:nvPicPr>
+                  <pic:blipFill>
+                    <a:blip r:embed="rId57"/>
+                    <a:stretch>
+                      <a:fillRect/>
+                    </a:stretch>
+                  </pic:blipFill>
+                  <pic:spPr>
+                    <a:xfrm>
+                      <a:off x="0" y="0"/>
+                      <a:ext cx="5204911" cy="5700254"/>
+                    </a:xfrm>
+                    <a:prstGeom prst="rect">
+                      <a:avLst/>
+                    </a:prstGeom>
+                  </pic:spPr>
+                </pic:pic>
+              </a:graphicData>
+            </a:graphic>
+          </wp:inline>
+        </w:drawing>
+      </w:r>
+    </w:p>
+    <w:p>
+      <w:pPr>
+        <w:pStyle w:val="a7"/>
+        <w:spacing w:line="240" w:lineRule="auto"/>
+        <w:jc w:val="both"/>
+        <w:rPr>
+          <w:rFonts w:cs="Times New Roman"/>
+          <w:b/>
+          <w:szCs w:val="28"/>
+          <w:lang w:val="uk-UA"/>
+        </w:rPr>
+      </w:pPr>
+    </w:p>
+    <w:p>
+      <w:pPr>
+        <w:pStyle w:val="a7"/>
+        <w:spacing w:line="240" w:lineRule="auto"/>
+        <w:jc w:val="both"/>
+        <w:rPr>
+          <w:rFonts w:cs="Times New Roman"/>
+          <w:szCs w:val="28"/>
+          <w:lang w:val="uk-UA"/>
+        </w:rPr>
+      </w:pPr>
+      <w:r>
+        <w:rPr>
+          <w:rFonts w:cs="Times New Roman"/>
+          <w:szCs w:val="28"/>
+          <w:lang w:val="uk-UA"/>
+        </w:rPr>
+        <w:t>Результат:</w:t>
+      </w:r>
+    </w:p>
+    <w:p>
+      <w:pPr>
+        <w:pStyle w:val="a7"/>
+        <w:spacing w:line="240" w:lineRule="auto"/>
+        <w:jc w:val="both"/>
+        <w:rPr>
+          <w:rFonts w:cs="Times New Roman"/>
+          <w:szCs w:val="28"/>
+          <w:lang w:val="uk-UA"/>
+        </w:rPr>
+      </w:pPr>
+      <w:r>
+        <w:rPr>
+          <w:rFonts w:cs="Times New Roman"/>
+          <w:szCs w:val="28"/>
+          <w:lang w:val="uk-UA"/>
+        </w:rPr>
+        <w:drawing>
+          <wp:inline distT="0" distB="0" distL="0" distR="0" wp14:anchorId="68CFC5D7" wp14:editId="57667B8A">
+            <wp:extent cx="3528366" cy="1524132"/>
+            <wp:effectExtent l="0" t="0" r="0" b="0"/>
+            <wp:docPr id="52" name="Рисунок 52"/>
+            <wp:cNvGraphicFramePr>
+              <a:graphicFrameLocks xmlns:a="http://schemas.openxmlformats.org/drawingml/2006/main" noChangeAspect="1"/>
+            </wp:cNvGraphicFramePr>
+            <a:graphic xmlns:a="http://schemas.openxmlformats.org/drawingml/2006/main">
+              <a:graphicData uri="http://schemas.openxmlformats.org/drawingml/2006/picture">
+                <pic:pic xmlns:pic="http://schemas.openxmlformats.org/drawingml/2006/picture">
+                  <pic:nvPicPr>
+                    <pic:cNvPr id="1" name=""/>
+                    <pic:cNvPicPr/>
+                  </pic:nvPicPr>
+                  <pic:blipFill>
+                    <a:blip r:embed="rId58"/>
+                    <a:stretch>
+                      <a:fillRect/>
+                    </a:stretch>
+                  </pic:blipFill>
+                  <pic:spPr>
+                    <a:xfrm>
+                      <a:off x="0" y="0"/>
+                      <a:ext cx="3528366" cy="1524132"/>
+                    </a:xfrm>
+                    <a:prstGeom prst="rect">
+                      <a:avLst/>
+                    </a:prstGeom>
+                  </pic:spPr>
+                </pic:pic>
+              </a:graphicData>
+            </a:graphic>
+          </wp:inline>
+        </w:drawing>
+      </w:r>
+    </w:p>
+    <w:p>
+      <w:pPr>
+        <w:pStyle w:val="a7"/>
+        <w:spacing w:line="240" w:lineRule="auto"/>
+        <w:jc w:val="both"/>
+        <w:rPr>
+          <w:rFonts w:cs="Times New Roman"/>
+          <w:szCs w:val="28"/>
+          <w:lang w:val="uk-UA"/>
+        </w:rPr>
+      </w:pPr>
+    </w:p>
+    <w:p>
+      <w:pPr>
+        <w:pStyle w:val="a7"/>
+        <w:spacing w:line="240" w:lineRule="auto"/>
+        <w:jc w:val="both"/>
+        <w:rPr>
+          <w:rFonts w:cs="Times New Roman"/>
+          <w:szCs w:val="28"/>
+          <w:lang w:val="uk-UA"/>
+        </w:rPr>
+      </w:pPr>
+    </w:p>
+    <w:p>
+      <w:pPr>
+        <w:pStyle w:val="a7"/>
+        <w:spacing w:line="240" w:lineRule="auto"/>
+        <w:jc w:val="both"/>
+        <w:rPr>
+          <w:rFonts w:cs="Times New Roman"/>
+          <w:szCs w:val="28"/>
+          <w:lang w:val="uk-UA"/>
+        </w:rPr>
+      </w:pPr>
+    </w:p>
+    <w:p>
+      <w:pPr>
+        <w:pStyle w:val="a7"/>
+        <w:spacing w:line="240" w:lineRule="auto"/>
+        <w:jc w:val="both"/>
+        <w:rPr>
+          <w:rFonts w:cs="Times New Roman"/>
+          <w:szCs w:val="28"/>
+          <w:lang w:val="uk-UA"/>
+        </w:rPr>
+      </w:pPr>
+      <w:r>
+        <w:rPr>
+          <w:rFonts w:cs="Times New Roman"/>
+          <w:szCs w:val="28"/>
+          <w:lang w:val="uk-UA"/>
+        </w:rPr>
+        <w:lastRenderedPageBreak/>
+        <w:t xml:space="preserve">В результаті всі наші дії можна переглянути в файлі </w:t>
+      </w:r>
+      <w:r>
+        <w:rPr>
+          <w:rFonts w:cs="Times New Roman"/>
+          <w:szCs w:val="28"/>
+        </w:rPr>
+        <w:t>calculator</w:t>
+      </w:r>
+      <w:r>
+        <w:rPr>
+          <w:rFonts w:cs="Times New Roman"/>
+          <w:szCs w:val="28"/>
+          <w:lang w:val="uk-UA"/>
+        </w:rPr>
+        <w:t>_</w:t>
+      </w:r>
+      <w:r>
+        <w:rPr>
+          <w:rFonts w:cs="Times New Roman"/>
+          <w:szCs w:val="28"/>
+        </w:rPr>
+        <w:t>log</w:t>
+      </w:r>
+      <w:r>
+        <w:rPr>
+          <w:rFonts w:cs="Times New Roman"/>
+          <w:szCs w:val="28"/>
+          <w:lang w:val="uk-UA"/>
+        </w:rPr>
+        <w:t>.</w:t>
+      </w:r>
+      <w:r>
+        <w:rPr>
+          <w:rFonts w:cs="Times New Roman"/>
+          <w:szCs w:val="28"/>
+        </w:rPr>
+        <w:t>txt</w:t>
+      </w:r>
+      <w:r>
+        <w:rPr>
+          <w:rFonts w:cs="Times New Roman"/>
+          <w:szCs w:val="28"/>
+          <w:lang w:val="uk-UA"/>
+        </w:rPr>
+        <w:t>:</w:t>
+      </w:r>
+    </w:p>
+    <w:p>
+      <w:pPr>
+        <w:pStyle w:val="a7"/>
+        <w:spacing w:line="240" w:lineRule="auto"/>
+        <w:jc w:val="both"/>
+        <w:rPr>
+          <w:rFonts w:cs="Times New Roman"/>
+          <w:szCs w:val="28"/>
+          <w:lang w:val="uk-UA"/>
+        </w:rPr>
+      </w:pPr>
+      <w:r>
+        <w:rPr>
+          <w:rFonts w:cs="Times New Roman"/>
+          <w:szCs w:val="28"/>
+          <w:lang w:val="uk-UA"/>
+        </w:rPr>
+        <w:drawing>
+          <wp:inline distT="0" distB="0" distL="0" distR="0" wp14:anchorId="7F0409B0" wp14:editId="1FF1F16F">
+            <wp:extent cx="4503810" cy="1196444"/>
+            <wp:effectExtent l="0" t="0" r="0" b="3810"/>
+            <wp:docPr id="53" name="Рисунок 53"/>
+            <wp:cNvGraphicFramePr>
+              <a:graphicFrameLocks xmlns:a="http://schemas.openxmlformats.org/drawingml/2006/main" noChangeAspect="1"/>
+            </wp:cNvGraphicFramePr>
+            <a:graphic xmlns:a="http://schemas.openxmlformats.org/drawingml/2006/main">
+              <a:graphicData uri="http://schemas.openxmlformats.org/drawingml/2006/picture">
+                <pic:pic xmlns:pic="http://schemas.openxmlformats.org/drawingml/2006/picture">
+                  <pic:nvPicPr>
+                    <pic:cNvPr id="1" name=""/>
+                    <pic:cNvPicPr/>
+                  </pic:nvPicPr>
+                  <pic:blipFill>
+                    <a:blip r:embed="rId59"/>
+                    <a:stretch>
+                      <a:fillRect/>
+                    </a:stretch>
+                  </pic:blipFill>
+                  <pic:spPr>
+                    <a:xfrm>
+                      <a:off x="0" y="0"/>
+                      <a:ext cx="4503810" cy="1196444"/>
+                    </a:xfrm>
+                    <a:prstGeom prst="rect">
+                      <a:avLst/>
+                    </a:prstGeom>
+                  </pic:spPr>
+                </pic:pic>
+              </a:graphicData>
+            </a:graphic>
+          </wp:inline>
+        </w:drawing>
+      </w:r>
+    </w:p>
+    <w:p>
+      <w:pPr>
+        <w:pStyle w:val="a7"/>
+        <w:spacing w:line="240" w:lineRule="auto"/>
+        <w:jc w:val="both"/>
+        <w:rPr>
+          <w:rFonts w:cs="Times New Roman"/>
+          <w:szCs w:val="28"/>
+          <w:lang w:val="uk-UA"/>
+        </w:rPr>
+      </w:pPr>
+    </w:p>
+    <w:p>
+      <w:pPr>
+        <w:pStyle w:val="a7"/>
+        <w:numPr>
+          <w:ilvl w:val="0"/>
+          <w:numId w:val="6"/>
+        </w:numPr>
+        <w:spacing w:line="240" w:lineRule="auto"/>
+        <w:jc w:val="both"/>
+        <w:rPr>
+          <w:rFonts w:cs="Times New Roman"/>
+          <w:b/>
+          <w:szCs w:val="28"/>
+          <w:lang w:val="uk-UA"/>
+        </w:rPr>
+      </w:pPr>
+      <w:r>
+        <w:rPr>
+          <w:rFonts w:cs="Times New Roman"/>
+          <w:b/>
+          <w:szCs w:val="28"/>
+          <w:lang w:val="uk-UA"/>
+        </w:rPr>
+        <w:t xml:space="preserve">Виконати </w:t>
+      </w:r>
+      <w:r>
+        <w:rPr>
+          <w:rFonts w:cs="Times New Roman"/>
+          <w:b/>
+          <w:szCs w:val="28"/>
+          <w:lang w:val="uk-UA"/>
+        </w:rPr>
+        <w:t xml:space="preserve">сортування </w:t>
+      </w:r>
+      <w:proofErr w:type="spellStart"/>
+      <w:r>
+        <w:rPr>
+          <w:rFonts w:cs="Times New Roman"/>
+          <w:b/>
+          <w:color w:val="1F1F1F"/>
+          <w:szCs w:val="28"/>
+          <w:shd w:val="clear" w:color="auto" w:fill="FFFFFF"/>
+          <w:lang w:val="ru-RU"/>
+        </w:rPr>
+        <w:t>використовуючи</w:t>
+      </w:r>
+      <w:proofErr w:type="spellEnd"/>
+      <w:r>
+        <w:rPr>
+          <w:rFonts w:cs="Times New Roman"/>
+          <w:b/>
+          <w:color w:val="1F1F1F"/>
+          <w:szCs w:val="28"/>
+          <w:shd w:val="clear" w:color="auto" w:fill="FFFFFF"/>
+          <w:lang w:val="ru-RU"/>
+        </w:rPr>
+        <w:t xml:space="preserve"> </w:t>
+      </w:r>
+      <w:r>
+        <w:rPr>
+          <w:rFonts w:cs="Times New Roman"/>
+          <w:b/>
+          <w:color w:val="1F1F1F"/>
+          <w:szCs w:val="28"/>
+          <w:shd w:val="clear" w:color="auto" w:fill="FFFFFF"/>
+        </w:rPr>
+        <w:t>lambda</w:t>
+      </w:r>
+      <w:r>
+        <w:rPr>
+          <w:rFonts w:cs="Times New Roman"/>
+          <w:b/>
+          <w:color w:val="1F1F1F"/>
+          <w:szCs w:val="28"/>
+          <w:shd w:val="clear" w:color="auto" w:fill="FFFFFF"/>
+          <w:lang w:val="ru-RU"/>
+        </w:rPr>
+        <w:t xml:space="preserve"> </w:t>
+      </w:r>
+      <w:proofErr w:type="spellStart"/>
+      <w:r>
+        <w:rPr>
+          <w:rFonts w:cs="Times New Roman"/>
+          <w:b/>
+          <w:color w:val="1F1F1F"/>
+          <w:szCs w:val="28"/>
+          <w:shd w:val="clear" w:color="auto" w:fill="FFFFFF"/>
+          <w:lang w:val="ru-RU"/>
+        </w:rPr>
+        <w:t>функцій</w:t>
+      </w:r>
+      <w:proofErr w:type="spellEnd"/>
+      <w:r>
+        <w:rPr>
+          <w:rFonts w:cs="Times New Roman"/>
+          <w:b/>
+          <w:color w:val="1F1F1F"/>
+          <w:szCs w:val="28"/>
+          <w:shd w:val="clear" w:color="auto" w:fill="FFFFFF"/>
+          <w:lang w:val="ru-RU"/>
+        </w:rPr>
+        <w:t xml:space="preserve"> для </w:t>
+      </w:r>
+      <w:proofErr w:type="spellStart"/>
+      <w:r>
+        <w:rPr>
+          <w:rFonts w:cs="Times New Roman"/>
+          <w:b/>
+          <w:color w:val="1F1F1F"/>
+          <w:szCs w:val="28"/>
+          <w:shd w:val="clear" w:color="auto" w:fill="FFFFFF"/>
+          <w:lang w:val="ru-RU"/>
+        </w:rPr>
+        <w:t>функції</w:t>
+      </w:r>
+      <w:proofErr w:type="spellEnd"/>
+      <w:r>
+        <w:rPr>
+          <w:rFonts w:cs="Times New Roman"/>
+          <w:b/>
+          <w:color w:val="1F1F1F"/>
+          <w:szCs w:val="28"/>
+          <w:shd w:val="clear" w:color="auto" w:fill="FFFFFF"/>
+          <w:lang w:val="ru-RU"/>
+        </w:rPr>
+        <w:t xml:space="preserve"> </w:t>
+      </w:r>
+      <w:proofErr w:type="spellStart"/>
+      <w:r>
+        <w:rPr>
+          <w:rFonts w:cs="Times New Roman"/>
+          <w:b/>
+          <w:color w:val="1F1F1F"/>
+          <w:szCs w:val="28"/>
+          <w:shd w:val="clear" w:color="auto" w:fill="FFFFFF"/>
+          <w:lang w:val="ru-RU"/>
+        </w:rPr>
+        <w:t>сортування</w:t>
+      </w:r>
+      <w:proofErr w:type="spellEnd"/>
+    </w:p>
+    <w:p>
+      <w:pPr>
+        <w:pStyle w:val="a7"/>
+        <w:spacing w:line="240" w:lineRule="auto"/>
+        <w:jc w:val="both"/>
+        <w:rPr>
+          <w:rFonts w:cs="Times New Roman"/>
+          <w:b/>
+          <w:szCs w:val="28"/>
+          <w:lang w:val="uk-UA"/>
+        </w:rPr>
+      </w:pPr>
+      <w:r>
+        <w:rPr>
+          <w:rFonts w:cs="Times New Roman"/>
+          <w:b/>
+          <w:szCs w:val="28"/>
+          <w:lang w:val="uk-UA"/>
+        </w:rPr>
+        <w:drawing>
+          <wp:inline distT="0" distB="0" distL="0" distR="0" wp14:anchorId="0C2D37B1" wp14:editId="4AE05D32">
+            <wp:extent cx="6152515" cy="3267075"/>
+            <wp:effectExtent l="0" t="0" r="635" b="9525"/>
+            <wp:docPr id="54" name="Рисунок 54"/>
+            <wp:cNvGraphicFramePr>
+              <a:graphicFrameLocks xmlns:a="http://schemas.openxmlformats.org/drawingml/2006/main" noChangeAspect="1"/>
+            </wp:cNvGraphicFramePr>
+            <a:graphic xmlns:a="http://schemas.openxmlformats.org/drawingml/2006/main">
+              <a:graphicData uri="http://schemas.openxmlformats.org/drawingml/2006/picture">
+                <pic:pic xmlns:pic="http://schemas.openxmlformats.org/drawingml/2006/picture">
+                  <pic:nvPicPr>
+                    <pic:cNvPr id="1" name=""/>
+                    <pic:cNvPicPr/>
+                  </pic:nvPicPr>
+                  <pic:blipFill>
+                    <a:blip r:embed="rId60"/>
+                    <a:stretch>
+                      <a:fillRect/>
+                    </a:stretch>
+                  </pic:blipFill>
+                  <pic:spPr>
+                    <a:xfrm>
+                      <a:off x="0" y="0"/>
+                      <a:ext cx="6152515" cy="3267075"/>
+                    </a:xfrm>
+                    <a:prstGeom prst="rect">
+                      <a:avLst/>
+                    </a:prstGeom>
+                  </pic:spPr>
+                </pic:pic>
+              </a:graphicData>
+            </a:graphic>
+          </wp:inline>
+        </w:drawing>
+      </w:r>
+    </w:p>
+    <w:p>
+      <w:pPr>
+        <w:pStyle w:val="a7"/>
+        <w:spacing w:line="240" w:lineRule="auto"/>
+        <w:jc w:val="both"/>
+        <w:rPr>
+          <w:rFonts w:cs="Times New Roman"/>
+          <w:b/>
+          <w:szCs w:val="28"/>
+          <w:lang w:val="uk-UA"/>
+        </w:rPr>
+      </w:pPr>
+    </w:p>
+    <w:p>
+      <w:pPr>
+        <w:pStyle w:val="a7"/>
+        <w:spacing w:line="240" w:lineRule="auto"/>
+        <w:jc w:val="both"/>
+        <w:rPr>
+          <w:rFonts w:cs="Times New Roman"/>
+          <w:szCs w:val="28"/>
+          <w:lang w:val="uk-UA"/>
+        </w:rPr>
+      </w:pPr>
+      <w:r>
+        <w:rPr>
+          <w:rFonts w:cs="Times New Roman"/>
+          <w:szCs w:val="28"/>
+          <w:lang w:val="uk-UA"/>
+        </w:rPr>
+        <w:t>Результат:</w:t>
+      </w:r>
+    </w:p>
+    <w:p>
+      <w:pPr>
+        <w:pStyle w:val="a7"/>
+        <w:spacing w:line="240" w:lineRule="auto"/>
+        <w:jc w:val="both"/>
+        <w:rPr>
+          <w:rFonts w:cs="Times New Roman"/>
+          <w:szCs w:val="28"/>
+          <w:lang w:val="uk-UA"/>
+        </w:rPr>
+      </w:pPr>
+      <w:r>
+        <w:rPr>
+          <w:rFonts w:cs="Times New Roman"/>
+          <w:szCs w:val="28"/>
+          <w:lang w:val="uk-UA"/>
+        </w:rPr>
+        <w:drawing>
+          <wp:inline distT="0" distB="0" distL="0" distR="0" wp14:anchorId="5A461FC1" wp14:editId="0894EF28">
+            <wp:extent cx="4320914" cy="2499577"/>
+            <wp:effectExtent l="0" t="0" r="3810" b="0"/>
+            <wp:docPr id="55" name="Рисунок 55"/>
+            <wp:cNvGraphicFramePr>
+              <a:graphicFrameLocks xmlns:a="http://schemas.openxmlformats.org/drawingml/2006/main" noChangeAspect="1"/>
+            </wp:cNvGraphicFramePr>
+            <a:graphic xmlns:a="http://schemas.openxmlformats.org/drawingml/2006/main">
+              <a:graphicData uri="http://schemas.openxmlformats.org/drawingml/2006/picture">
+                <pic:pic xmlns:pic="http://schemas.openxmlformats.org/drawingml/2006/picture">
+                  <pic:nvPicPr>
+                    <pic:cNvPr id="1" name=""/>
+                    <pic:cNvPicPr/>
+                  </pic:nvPicPr>
+                  <pic:blipFill>
+                    <a:blip r:embed="rId61"/>
+                    <a:stretch>
+                      <a:fillRect/>
+                    </a:stretch>
+                  </pic:blipFill>
+                  <pic:spPr>
+                    <a:xfrm>
+                      <a:off x="0" y="0"/>
+                      <a:ext cx="4320914" cy="2499577"/>
+                    </a:xfrm>
+                    <a:prstGeom prst="rect">
+                      <a:avLst/>
+                    </a:prstGeom>
+                  </pic:spPr>
+                </pic:pic>
+              </a:graphicData>
+            </a:graphic>
+          </wp:inline>
+        </w:drawing>
+      </w:r>
+    </w:p>
+    <w:p>
+      <w:pPr>
+        <w:pStyle w:val="a7"/>
+        <w:spacing w:line="240" w:lineRule="auto"/>
+        <w:jc w:val="both"/>
+        <w:rPr>
+          <w:rFonts w:cs="Times New Roman"/>
+          <w:szCs w:val="28"/>
+          <w:lang w:val="uk-UA"/>
+        </w:rPr>
+      </w:pPr>
+    </w:p>
+    <w:p>
+      <w:pPr>
+        <w:pStyle w:val="a7"/>
+        <w:spacing w:line="240" w:lineRule="auto"/>
+        <w:jc w:val="both"/>
+        <w:rPr>
+          <w:rFonts w:cs="Times New Roman"/>
+          <w:szCs w:val="28"/>
+          <w:lang w:val="uk-UA"/>
+        </w:rPr>
+      </w:pPr>
+      <w:r>
+        <w:rPr>
+          <w:rFonts w:cs="Times New Roman"/>
+          <w:b/>
+          <w:szCs w:val="28"/>
+          <w:lang w:val="uk-UA"/>
+        </w:rPr>
+        <w:lastRenderedPageBreak/>
+        <w:t>Висновок:</w:t>
+      </w:r>
+      <w:r>
+        <w:rPr>
+          <w:rFonts w:cs="Times New Roman"/>
+          <w:szCs w:val="28"/>
+          <w:lang w:val="uk-UA"/>
+        </w:rPr>
+        <w:t xml:space="preserve"> в ході виконання роботи, </w:t>
+      </w:r>
+      <w:r>
+        <w:rPr>
+          <w:rFonts w:cs="Times New Roman"/>
+          <w:szCs w:val="28"/>
+          <w:lang w:val="uk-UA"/>
+        </w:rPr>
+        <w:t xml:space="preserve">вивчила та освоїла нові знання, виконала такі завдання: </w:t>
+      </w:r>
+      <w:proofErr w:type="spellStart"/>
+      <w:r>
+        <w:rPr>
+          <w:rFonts w:cs="Times New Roman"/>
+          <w:szCs w:val="28"/>
+          <w:lang w:val="uk-UA"/>
+        </w:rPr>
+        <w:t>логувала</w:t>
+      </w:r>
+      <w:proofErr w:type="spellEnd"/>
+      <w:r>
+        <w:rPr>
+          <w:rFonts w:cs="Times New Roman"/>
+          <w:szCs w:val="28"/>
+          <w:lang w:val="uk-UA"/>
+        </w:rPr>
+        <w:t xml:space="preserve"> всі дії в застосунку калькулятор, використала</w:t>
+      </w:r>
+      <w:r>
+        <w:rPr>
+          <w:rFonts w:cs="Times New Roman"/>
+          <w:szCs w:val="28"/>
+          <w:lang w:val="uk-UA"/>
+        </w:rPr>
+        <w:t xml:space="preserve"> </w:t>
+      </w:r>
+      <w:r>
+        <w:rPr>
+          <w:rFonts w:cs="Times New Roman"/>
+          <w:szCs w:val="28"/>
+        </w:rPr>
+        <w:t>lambda</w:t>
+      </w:r>
+      <w:r>
+        <w:rPr>
+          <w:rFonts w:cs="Times New Roman"/>
+          <w:szCs w:val="28"/>
+          <w:lang w:val="uk-UA"/>
+        </w:rPr>
+        <w:t xml:space="preserve"> функцій для функції сортування.</w:t>
       </w:r>
       <w:bookmarkStart w:id="1" w:name="_GoBack"/>
       <w:bookmarkEnd w:id="1"/>
-    </w:p>
-    <w:p>
-      <w:pPr>
-        <w:spacing w:line="240" w:lineRule="auto"/>
-        <w:jc w:val="both"/>
-        <w:rPr>
-          <w:rFonts w:cs="Times New Roman"/>
-          <w:szCs w:val="28"/>
-          <w:lang w:val="uk-UA"/>
-        </w:rPr>
-      </w:pPr>
+      <w:r>
+        <w:rPr>
+          <w:rFonts w:cs="Times New Roman"/>
+          <w:szCs w:val="28"/>
+          <w:lang w:val="uk-UA"/>
+        </w:rPr>
+        <w:t xml:space="preserve"> </w:t>
+      </w:r>
     </w:p>
     <w:sectPr>
-      <w:headerReference w:type="default" r:id="rId54"/>
+      <w:headerReference w:type="default" r:id="rId62"/>
       <w:pgSz w:w="12240" w:h="15840"/>
       <w:pgMar w:top="1134" w:right="850" w:bottom="1134" w:left="1701" w:header="708" w:footer="708" w:gutter="0"/>
       <w:cols w:space="708"/>
@@ -5784,16 +6935,16 @@
     </w:lvl>
   </w:abstractNum>
   <w:abstractNum w:abstractNumId="2" w15:restartNumberingAfterBreak="0">
-    <w:nsid w:val="4649158F"/>
+    <w:nsid w:val="43402BB7"/>
     <w:multiLevelType w:val="hybridMultilevel"/>
-    <w:tmpl w:val="28802BE0"/>
-    <w:lvl w:ilvl="0" w:tplc="2910B018">
+    <w:tmpl w:val="60E0D990"/>
+    <w:lvl w:ilvl="0" w:tplc="0409000F">
       <w:start w:val="1"/>
       <w:numFmt w:val="decimal"/>
       <w:lvlText w:val="%1."/>
       <w:lvlJc w:val="left"/>
       <w:pPr>
-        <w:ind w:left="1080" w:hanging="360"/>
+        <w:ind w:left="720" w:hanging="360"/>
       </w:pPr>
       <w:rPr>
         <w:rFonts w:hint="default"/>
@@ -5805,7 +6956,7 @@
       <w:lvlText w:val="%2."/>
       <w:lvlJc w:val="left"/>
       <w:pPr>
-        <w:ind w:left="1800" w:hanging="360"/>
+        <w:ind w:left="1440" w:hanging="360"/>
       </w:pPr>
     </w:lvl>
     <w:lvl w:ilvl="2" w:tplc="0409001B" w:tentative="1">
@@ -5814,7 +6965,7 @@
       <w:lvlText w:val="%3."/>
       <w:lvlJc w:val="right"/>
       <w:pPr>
-        <w:ind w:left="2520" w:hanging="180"/>
+        <w:ind w:left="2160" w:hanging="180"/>
       </w:pPr>
     </w:lvl>
     <w:lvl w:ilvl="3" w:tplc="0409000F" w:tentative="1">
@@ -5823,7 +6974,7 @@
       <w:lvlText w:val="%4."/>
       <w:lvlJc w:val="left"/>
       <w:pPr>
-        <w:ind w:left="3240" w:hanging="360"/>
+        <w:ind w:left="2880" w:hanging="360"/>
       </w:pPr>
     </w:lvl>
     <w:lvl w:ilvl="4" w:tplc="04090019" w:tentative="1">
@@ -5832,7 +6983,7 @@
       <w:lvlText w:val="%5."/>
       <w:lvlJc w:val="left"/>
       <w:pPr>
-        <w:ind w:left="3960" w:hanging="360"/>
+        <w:ind w:left="3600" w:hanging="360"/>
       </w:pPr>
     </w:lvl>
     <w:lvl w:ilvl="5" w:tplc="0409001B" w:tentative="1">
@@ -5841,7 +6992,7 @@
       <w:lvlText w:val="%6."/>
       <w:lvlJc w:val="right"/>
       <w:pPr>
-        <w:ind w:left="4680" w:hanging="180"/>
+        <w:ind w:left="4320" w:hanging="180"/>
       </w:pPr>
     </w:lvl>
     <w:lvl w:ilvl="6" w:tplc="0409000F" w:tentative="1">
@@ -5850,7 +7001,7 @@
       <w:lvlText w:val="%7."/>
       <w:lvlJc w:val="left"/>
       <w:pPr>
-        <w:ind w:left="5400" w:hanging="360"/>
+        <w:ind w:left="5040" w:hanging="360"/>
       </w:pPr>
     </w:lvl>
     <w:lvl w:ilvl="7" w:tplc="04090019" w:tentative="1">
@@ -5859,7 +7010,7 @@
       <w:lvlText w:val="%8."/>
       <w:lvlJc w:val="left"/>
       <w:pPr>
-        <w:ind w:left="6120" w:hanging="360"/>
+        <w:ind w:left="5760" w:hanging="360"/>
       </w:pPr>
     </w:lvl>
     <w:lvl w:ilvl="8" w:tplc="0409001B" w:tentative="1">
@@ -5868,15 +7019,15 @@
       <w:lvlText w:val="%9."/>
       <w:lvlJc w:val="right"/>
       <w:pPr>
-        <w:ind w:left="6840" w:hanging="180"/>
+        <w:ind w:left="6480" w:hanging="180"/>
       </w:pPr>
     </w:lvl>
   </w:abstractNum>
   <w:abstractNum w:abstractNumId="3" w15:restartNumberingAfterBreak="0">
-    <w:nsid w:val="775B4051"/>
+    <w:nsid w:val="4649158F"/>
     <w:multiLevelType w:val="hybridMultilevel"/>
-    <w:tmpl w:val="641A8F84"/>
-    <w:lvl w:ilvl="0" w:tplc="4AB8DC2E">
+    <w:tmpl w:val="28802BE0"/>
+    <w:lvl w:ilvl="0" w:tplc="2910B018">
       <w:start w:val="1"/>
       <w:numFmt w:val="decimal"/>
       <w:lvlText w:val="%1."/>
@@ -5962,10 +7113,10 @@
     </w:lvl>
   </w:abstractNum>
   <w:abstractNum w:abstractNumId="4" w15:restartNumberingAfterBreak="0">
-    <w:nsid w:val="7EF54820"/>
+    <w:nsid w:val="775B4051"/>
     <w:multiLevelType w:val="hybridMultilevel"/>
-    <w:tmpl w:val="5BDC62E0"/>
-    <w:lvl w:ilvl="0" w:tplc="EE34C836">
+    <w:tmpl w:val="641A8F84"/>
+    <w:lvl w:ilvl="0" w:tplc="4AB8DC2E">
       <w:start w:val="1"/>
       <w:numFmt w:val="decimal"/>
       <w:lvlText w:val="%1."/>
@@ -6050,6 +7201,95 @@
       </w:pPr>
     </w:lvl>
   </w:abstractNum>
+  <w:abstractNum w:abstractNumId="5" w15:restartNumberingAfterBreak="0">
+    <w:nsid w:val="7EF54820"/>
+    <w:multiLevelType w:val="hybridMultilevel"/>
+    <w:tmpl w:val="5BDC62E0"/>
+    <w:lvl w:ilvl="0" w:tplc="EE34C836">
+      <w:start w:val="1"/>
+      <w:numFmt w:val="decimal"/>
+      <w:lvlText w:val="%1."/>
+      <w:lvlJc w:val="left"/>
+      <w:pPr>
+        <w:ind w:left="1080" w:hanging="360"/>
+      </w:pPr>
+      <w:rPr>
+        <w:rFonts w:hint="default"/>
+      </w:rPr>
+    </w:lvl>
+    <w:lvl w:ilvl="1" w:tplc="04090019" w:tentative="1">
+      <w:start w:val="1"/>
+      <w:numFmt w:val="lowerLetter"/>
+      <w:lvlText w:val="%2."/>
+      <w:lvlJc w:val="left"/>
+      <w:pPr>
+        <w:ind w:left="1800" w:hanging="360"/>
+      </w:pPr>
+    </w:lvl>
+    <w:lvl w:ilvl="2" w:tplc="0409001B" w:tentative="1">
+      <w:start w:val="1"/>
+      <w:numFmt w:val="lowerRoman"/>
+      <w:lvlText w:val="%3."/>
+      <w:lvlJc w:val="right"/>
+      <w:pPr>
+        <w:ind w:left="2520" w:hanging="180"/>
+      </w:pPr>
+    </w:lvl>
+    <w:lvl w:ilvl="3" w:tplc="0409000F" w:tentative="1">
+      <w:start w:val="1"/>
+      <w:numFmt w:val="decimal"/>
+      <w:lvlText w:val="%4."/>
+      <w:lvlJc w:val="left"/>
+      <w:pPr>
+        <w:ind w:left="3240" w:hanging="360"/>
+      </w:pPr>
+    </w:lvl>
+    <w:lvl w:ilvl="4" w:tplc="04090019" w:tentative="1">
+      <w:start w:val="1"/>
+      <w:numFmt w:val="lowerLetter"/>
+      <w:lvlText w:val="%5."/>
+      <w:lvlJc w:val="left"/>
+      <w:pPr>
+        <w:ind w:left="3960" w:hanging="360"/>
+      </w:pPr>
+    </w:lvl>
+    <w:lvl w:ilvl="5" w:tplc="0409001B" w:tentative="1">
+      <w:start w:val="1"/>
+      <w:numFmt w:val="lowerRoman"/>
+      <w:lvlText w:val="%6."/>
+      <w:lvlJc w:val="right"/>
+      <w:pPr>
+        <w:ind w:left="4680" w:hanging="180"/>
+      </w:pPr>
+    </w:lvl>
+    <w:lvl w:ilvl="6" w:tplc="0409000F" w:tentative="1">
+      <w:start w:val="1"/>
+      <w:numFmt w:val="decimal"/>
+      <w:lvlText w:val="%7."/>
+      <w:lvlJc w:val="left"/>
+      <w:pPr>
+        <w:ind w:left="5400" w:hanging="360"/>
+      </w:pPr>
+    </w:lvl>
+    <w:lvl w:ilvl="7" w:tplc="04090019" w:tentative="1">
+      <w:start w:val="1"/>
+      <w:numFmt w:val="lowerLetter"/>
+      <w:lvlText w:val="%8."/>
+      <w:lvlJc w:val="left"/>
+      <w:pPr>
+        <w:ind w:left="6120" w:hanging="360"/>
+      </w:pPr>
+    </w:lvl>
+    <w:lvl w:ilvl="8" w:tplc="0409001B" w:tentative="1">
+      <w:start w:val="1"/>
+      <w:numFmt w:val="lowerRoman"/>
+      <w:lvlText w:val="%9."/>
+      <w:lvlJc w:val="right"/>
+      <w:pPr>
+        <w:ind w:left="6840" w:hanging="180"/>
+      </w:pPr>
+    </w:lvl>
+  </w:abstractNum>
   <w:num w:numId="1">
     <w:abstractNumId w:val="0"/>
   </w:num>
@@ -6057,12 +7297,15 @@
     <w:abstractNumId w:val="1"/>
   </w:num>
   <w:num w:numId="3">
+    <w:abstractNumId w:val="5"/>
+  </w:num>
+  <w:num w:numId="4">
     <w:abstractNumId w:val="4"/>
   </w:num>
-  <w:num w:numId="4">
+  <w:num w:numId="5">
     <w:abstractNumId w:val="3"/>
   </w:num>
-  <w:num w:numId="5">
+  <w:num w:numId="6">
     <w:abstractNumId w:val="2"/>
   </w:num>
 </w:numbering>

</xml_diff>